<commit_message>
Modified time series mapping and Table 1. About to do some major cleaning in the repo.
</commit_message>
<xml_diff>
--- a/MAGstravaganza_draft5.docx
+++ b/MAGstravaganza_draft5.docx
@@ -1513,9 +1513,6 @@
         <w:spacing w:line="360" w:lineRule="auto"/>
         <w:ind w:firstLine="720"/>
         <w:jc w:val="both"/>
-        <w:rPr>
-          <w:b/>
-        </w:rPr>
       </w:pPr>
       <w:r>
         <w:t xml:space="preserve">Analyzing genomes of uncultured microbes can provide insight into the potential metabolic functions of those organisms. </w:t>
@@ -1611,7 +1608,13 @@
         <w:t>Despite differences in dissolved oxygen concentrations, s</w:t>
       </w:r>
       <w:r>
-        <w:t xml:space="preserve">everal MAGs in the epilimnion and hypolimnion of Trout Bog appeared to be from the same population based on high average nucleotide identities </w:t>
+        <w:t>everal MAGs in the epilimnion and hypolimnion of Trout Bog appeared to be from the same population based on average nucleotide identities</w:t>
+      </w:r>
+      <w:r>
+        <w:t xml:space="preserve"> great than 99%</w:t>
+      </w:r>
+      <w:r>
+        <w:t xml:space="preserve"> </w:t>
       </w:r>
       <w:r>
         <w:t>&lt;Table S</w:t>
@@ -1629,411 +1632,208 @@
         <w:t xml:space="preserve">.csv&gt;. </w:t>
       </w:r>
       <w:r>
-        <w:t xml:space="preserve">The phylogenetic distribution of MAGs was consistent with the classifications of 16S </w:t>
-      </w:r>
-      <w:proofErr w:type="spellStart"/>
-      <w:r>
-        <w:t>rRNA</w:t>
-      </w:r>
-      <w:proofErr w:type="spellEnd"/>
-      <w:r>
-        <w:t xml:space="preserve"> gene amplicon sequencing results</w:t>
-      </w:r>
-      <w:r>
-        <w:t>, presumably because MAGs were recovered from abundant populations in the community</w:t>
-      </w:r>
-      <w:r>
-        <w:t xml:space="preserve"> (Figure 1). These results are consistent with other 16S-based studies in these sites </w:t>
-      </w:r>
-      <w:r>
-        <w:fldChar w:fldCharType="begin" w:fldLock="1"/>
-      </w:r>
-      <w:r>
-        <w:instrText>ADDIN CSL_CITATION { "citationItems" : [ { "id" : "ITEM-1", "itemData" : { "DOI" : "10.7717/peerj.3812", "author" : [ { "dropping-particle" : "", "family" : "Hall", "given" : "Michael W", "non-dropping-particle" : "", "parse-names" : false, "suffix" : "" }, { "dropping-particle" : "", "family" : "Rohwer", "given" : "Robin R", "non-dropping-particle" : "", "parse-names" : false, "suffix" : "" }, { "dropping-particle" : "", "family" : "Perrie", "given" : "Jonathan", "non-dropping-particle" : "", "parse-names" : false, "suffix" : "" }, { "dropping-particle" : "", "family" : "Mcmahon", "given" : "Katherine D", "non-dropping-particle" : "", "parse-names" : false, "suffix" : "" }, { "dropping-particle" : "", "family" : "Beiko", "given" : "Robert G", "non-dropping-particle" : "", "parse-names" : false, "suffix" : "" } ], "container-title" : "PeerJ", "id" : "ITEM-1", "issue" : "e3812", "issued" : { "date-parts" : [ [ "2017" ] ] }, "page" : "1-19", "title" : "Ananke : temporal clustering reveals ecological dynamics of microbial communities", "type" : "article-journal", "volume" : "5" }, "uris" : [ "http://www.mendeley.com/documents/?uuid=c1c942eb-9098-47e0-89a0-7bd9e96f0c2f" ] }, { "id" : "ITEM-2", "itemData" : { "author" : [ { "dropping-particle" : "", "family" : "Linz", "given" : "Alexandra M.", "non-dropping-particle" : "", "parse-names" : false, "suffix" : "" }, { "dropping-particle" : "", "family" : "Crary", "given" : "Benjamin C.", "non-dropping-particle" : "", "parse-names" : false, "suffix" : "" }, { "dropping-particle" : "", "family" : "Shade", "given" : "Ashley", "non-dropping-particle" : "", "parse-names" : false, "suffix" : "" }, { "dropping-particle" : "", "family" : "Owens", "given" : "Sarah", "non-dropping-particle" : "", "parse-names" : false, "suffix" : "" }, { "dropping-particle" : "", "family" : "Gilbert", "given" : "Jack A.", "non-dropping-particle" : "", "parse-names" : false, "suffix" : "" }, { "dropping-particle" : "", "family" : "Knight", "given" : "Rob", "non-dropping-particle" : "", "parse-names" : false, "suffix" : "" }, { "dropping-particle" : "", "family" : "McMahon", "given" : "Katherine D.", "non-dropping-particle" : "", "parse-names" : false, "suffix" : "" } ], "container-title" : "mSphere", "id" : "ITEM-2", "issue" : "3", "issued" : { "date-parts" : [ [ "2017" ] ] }, "page" : "1-15", "title" : "Bacterial Community Composition and Dynamics Spanning Five Years in Freshwater Bog Lakes", "type" : "article-journal", "volume" : "2" }, "uris" : [ "http://www.mendeley.com/documents/?uuid=0e224bb9-eacd-47c2-894a-ec27ec238a9c" ] } ], "mendeley" : { "formattedCitation" : "(Hall et al. 2017; Linz et al. 2017)", "plainTextFormattedCitation" : "(Hall et al. 2017; Linz et al. 2017)", "previouslyFormattedCitation" : "(Hall et al. 2017; Linz et al. 2017)" }, "properties" : {  }, "schema" : "https://github.com/citation-style-language/schema/raw/master/csl-citation.json" }</w:instrText>
-      </w:r>
-      <w:r>
-        <w:fldChar w:fldCharType="separate"/>
-      </w:r>
-      <w:r>
-        <w:rPr>
-          <w:noProof/>
-        </w:rPr>
-        <w:t>(Hall et al. 2017; Linz et al. 2017)</w:t>
-      </w:r>
-      <w:r>
-        <w:fldChar w:fldCharType="end"/>
-      </w:r>
-      <w:r>
-        <w:t>.</w:t>
-      </w:r>
-      <w:r>
-        <w:t xml:space="preserve"> We inferred metabolic potential of these abundant microbes based on the gene content in the recovered MAGs, focusing on carbon, nitrogen, and sulfur metabolisms.</w:t>
-      </w:r>
-    </w:p>
-    <w:p>
-      <w:pPr>
-        <w:spacing w:line="360" w:lineRule="auto"/>
-        <w:jc w:val="both"/>
-      </w:pPr>
-    </w:p>
-    <w:p>
-      <w:pPr>
-        <w:spacing w:line="360" w:lineRule="auto"/>
-        <w:jc w:val="both"/>
-      </w:pPr>
-      <w:r>
-        <w:t xml:space="preserve">&lt;Fig 1a </w:t>
-      </w:r>
-      <w:proofErr w:type="spellStart"/>
-      <w:r>
-        <w:t>Barchart</w:t>
-      </w:r>
-      <w:proofErr w:type="spellEnd"/>
-      <w:r>
-        <w:t xml:space="preserve"> of </w:t>
-      </w:r>
-      <w:r>
-        <w:t>RPKM of MAGs from metagenome mapping</w:t>
-      </w:r>
-      <w:r>
-        <w:t>&gt;</w:t>
-      </w:r>
-    </w:p>
-    <w:p>
-      <w:pPr>
-        <w:spacing w:line="360" w:lineRule="auto"/>
-        <w:jc w:val="both"/>
-      </w:pPr>
-      <w:r>
-        <w:t>&lt;Fig 1</w:t>
-      </w:r>
-      <w:r>
-        <w:t xml:space="preserve">b </w:t>
-      </w:r>
-      <w:proofErr w:type="spellStart"/>
-      <w:r>
-        <w:t>Barchart</w:t>
-      </w:r>
-      <w:proofErr w:type="spellEnd"/>
-      <w:r>
-        <w:t xml:space="preserve"> of 16S phyla&gt;</w:t>
-      </w:r>
-    </w:p>
-    <w:p>
-      <w:pPr>
-        <w:spacing w:line="360" w:lineRule="auto"/>
-        <w:jc w:val="both"/>
-        <w:rPr>
-          <w:rFonts w:cs="Times New Roman"/>
-          <w:szCs w:val="24"/>
-        </w:rPr>
-      </w:pPr>
-      <w:r>
-        <w:rPr>
-          <w:rFonts w:cs="Times New Roman"/>
-          <w:b/>
-          <w:szCs w:val="24"/>
-        </w:rPr>
-        <w:t xml:space="preserve">Figure 1. How representative are the MAGs of the microbial community? </w:t>
-      </w:r>
-      <w:r>
-        <w:rPr>
-          <w:rFonts w:cs="Times New Roman"/>
-          <w:szCs w:val="24"/>
-        </w:rPr>
-        <w:t>The taxonomic classifications of MAGs</w:t>
-      </w:r>
-      <w:r>
-        <w:rPr>
-          <w:rFonts w:cs="Times New Roman"/>
-          <w:szCs w:val="24"/>
-        </w:rPr>
-        <w:t xml:space="preserve"> and their proportions of reads mapped from the metagenomic time series</w:t>
-      </w:r>
-      <w:r>
-        <w:rPr>
-          <w:rFonts w:cs="Times New Roman"/>
-          <w:szCs w:val="24"/>
-        </w:rPr>
-        <w:t xml:space="preserve"> (A) reflect the community composition observed via 16S </w:t>
-      </w:r>
-      <w:proofErr w:type="spellStart"/>
-      <w:r>
-        <w:rPr>
-          <w:rFonts w:cs="Times New Roman"/>
-          <w:szCs w:val="24"/>
-        </w:rPr>
-        <w:t>rRNA</w:t>
-      </w:r>
-      <w:proofErr w:type="spellEnd"/>
-      <w:r>
-        <w:rPr>
-          <w:rFonts w:cs="Times New Roman"/>
-          <w:szCs w:val="24"/>
-        </w:rPr>
-        <w:t xml:space="preserve"> </w:t>
-      </w:r>
-      <w:r>
-        <w:rPr>
-          <w:rFonts w:cs="Times New Roman"/>
-          <w:szCs w:val="24"/>
-        </w:rPr>
-        <w:t>gene</w:t>
-      </w:r>
-      <w:r>
-        <w:rPr>
-          <w:rFonts w:cs="Times New Roman"/>
-          <w:szCs w:val="24"/>
-        </w:rPr>
-        <w:t xml:space="preserve"> amplicon sequencing </w:t>
-      </w:r>
-      <w:r>
-        <w:rPr>
-          <w:rFonts w:cs="Times New Roman"/>
-          <w:szCs w:val="24"/>
-        </w:rPr>
-        <w:t xml:space="preserve">of the same samples </w:t>
-      </w:r>
-      <w:r>
-        <w:rPr>
-          <w:rFonts w:cs="Times New Roman"/>
-          <w:szCs w:val="24"/>
-        </w:rPr>
-        <w:t xml:space="preserve">(B). </w:t>
-      </w:r>
-    </w:p>
-    <w:p>
-      <w:pPr>
-        <w:pStyle w:val="Heading2"/>
-        <w:spacing w:line="360" w:lineRule="auto"/>
-      </w:pPr>
-      <w:r>
-        <w:t>P</w:t>
-      </w:r>
-      <w:r>
-        <w:t xml:space="preserve">rimary Production and </w:t>
-      </w:r>
-      <w:proofErr w:type="spellStart"/>
-      <w:r>
-        <w:t>Phototrophy</w:t>
-      </w:r>
-      <w:proofErr w:type="spellEnd"/>
+        <w:t>This is possible because genomes from the epilimnion and hypolimnion were assembled separately.</w:t>
+      </w:r>
     </w:p>
     <w:p>
       <w:pPr>
         <w:spacing w:line="360" w:lineRule="auto"/>
         <w:ind w:firstLine="720"/>
         <w:jc w:val="both"/>
-      </w:pPr>
-      <w:r>
-        <w:t>Primary production is a critical component of the carbon cycle in lakes. Therefore, we looked at potential routes of primary production within the microbial community, expecting to find differences between our two ecosystems.</w:t>
-      </w:r>
-      <w:r>
+        <w:rPr>
+          <w:b/>
+        </w:rPr>
+      </w:pPr>
+      <w:r>
+        <w:t xml:space="preserve">The phylogenetic distribution of MAGs was consistent with the classifications of 16S </w:t>
+      </w:r>
+      <w:proofErr w:type="spellStart"/>
+      <w:r>
+        <w:t>rRNA</w:t>
+      </w:r>
+      <w:proofErr w:type="spellEnd"/>
+      <w:r>
+        <w:t xml:space="preserve"> gene amplicon sequencing results</w:t>
+      </w:r>
+      <w:r>
+        <w:t>, presumably because MAGs were recovered from abundant populations in the community</w:t>
+      </w:r>
+      <w:r>
+        <w:t xml:space="preserve"> (Figure 1). These results are consistent with other 16S-based studies in these sites </w:t>
+      </w:r>
+      <w:r>
+        <w:fldChar w:fldCharType="begin" w:fldLock="1"/>
+      </w:r>
+      <w:r>
+        <w:instrText>ADDIN CSL_CITATION { "citationItems" : [ { "id" : "ITEM-1", "itemData" : { "DOI" : "10.7717/peerj.3812", "author" : [ { "dropping-particle" : "", "family" : "Hall", "given" : "Michael W", "non-dropping-particle" : "", "parse-names" : false, "suffix" : "" }, { "dropping-particle" : "", "family" : "Rohwer", "given" : "Robin R", "non-dropping-particle" : "", "parse-names" : false, "suffix" : "" }, { "dropping-particle" : "", "family" : "Perrie", "given" : "Jonathan", "non-dropping-particle" : "", "parse-names" : false, "suffix" : "" }, { "dropping-particle" : "", "family" : "Mcmahon", "given" : "Katherine D", "non-dropping-particle" : "", "parse-names" : false, "suffix" : "" }, { "dropping-particle" : "", "family" : "Beiko", "given" : "Robert G", "non-dropping-particle" : "", "parse-names" : false, "suffix" : "" } ], "container-title" : "PeerJ", "id" : "ITEM-1", "issue" : "e3812", "issued" : { "date-parts" : [ [ "2017" ] ] }, "page" : "1-19", "title" : "Ananke : temporal clustering reveals ecological dynamics of microbial communities", "type" : "article-journal", "volume" : "5" }, "uris" : [ "http://www.mendeley.com/documents/?uuid=c1c942eb-9098-47e0-89a0-7bd9e96f0c2f" ] }, { "id" : "ITEM-2", "itemData" : { "author" : [ { "dropping-particle" : "", "family" : "Linz", "given" : "Alexandra M.", "non-dropping-particle" : "", "parse-names" : false, "suffix" : "" }, { "dropping-particle" : "", "family" : "Crary", "given" : "Benjamin C.", "non-dropping-particle" : "", "parse-names" : false, "suffix" : "" }, { "dropping-particle" : "", "family" : "Shade", "given" : "Ashley", "non-dropping-particle" : "", "parse-names" : false, "suffix" : "" }, { "dropping-particle" : "", "family" : "Owens", "given" : "Sarah", "non-dropping-particle" : "", "parse-names" : false, "suffix" : "" }, { "dropping-particle" : "", "family" : "Gilbert", "given" : "Jack A.", "non-dropping-particle" : "", "parse-names" : false, "suffix" : "" }, { "dropping-particle" : "", "family" : "Knight", "given" : "Rob", "non-dropping-particle" : "", "parse-names" : false, "suffix" : "" }, { "dropping-particle" : "", "family" : "McMahon", "given" : "Katherine D.", "non-dropping-particle" : "", "parse-names" : false, "suffix" : "" } ], "container-title" : "mSphere", "id" : "ITEM-2", "issue" : "3", "issued" : { "date-parts" : [ [ "2017" ] ] }, "page" : "1-15", "title" : "Bacterial Community Composition and Dynamics Spanning Five Years in Freshwater Bog Lakes", "type" : "article-journal", "volume" : "2" }, "uris" : [ "http://www.mendeley.com/documents/?uuid=0e224bb9-eacd-47c2-894a-ec27ec238a9c" ] } ], "mendeley" : { "formattedCitation" : "(Hall et al. 2017; Linz et al. 2017)", "plainTextFormattedCitation" : "(Hall et al. 2017; Linz et al. 2017)", "previouslyFormattedCitation" : "(Hall et al. 2017; Linz et al. 2017)" }, "properties" : {  }, "schema" : "https://github.com/citation-style-language/schema/raw/master/csl-citation.json" }</w:instrText>
+      </w:r>
+      <w:r>
+        <w:fldChar w:fldCharType="separate"/>
+      </w:r>
+      <w:r>
+        <w:rPr>
+          <w:noProof/>
+        </w:rPr>
+        <w:t>(Hall et al. 2017; Linz et al. 2017)</w:t>
+      </w:r>
+      <w:r>
+        <w:fldChar w:fldCharType="end"/>
+      </w:r>
+      <w:r>
+        <w:t>.</w:t>
+      </w:r>
+      <w:r>
+        <w:t xml:space="preserve"> We inferred metabolic potential of these abundant microbes based on the gene content in the recovered MAGs, focusing on carbon, nitrogen, and sulfur metabolisms.</w:t>
+      </w:r>
+    </w:p>
+    <w:p>
+      <w:pPr>
+        <w:spacing w:line="360" w:lineRule="auto"/>
+        <w:jc w:val="both"/>
+      </w:pPr>
+    </w:p>
+    <w:p>
+      <w:pPr>
+        <w:spacing w:line="360" w:lineRule="auto"/>
+        <w:jc w:val="both"/>
+      </w:pPr>
+      <w:r>
+        <w:t xml:space="preserve">&lt;Fig 1a </w:t>
+      </w:r>
+      <w:proofErr w:type="spellStart"/>
+      <w:r>
+        <w:t>Barchart</w:t>
+      </w:r>
+      <w:proofErr w:type="spellEnd"/>
+      <w:r>
+        <w:t xml:space="preserve"> of </w:t>
+      </w:r>
+      <w:r>
+        <w:t>RPKM of MAGs from metagenome mapping</w:t>
+      </w:r>
+      <w:r>
+        <w:t>&gt;</w:t>
+      </w:r>
+    </w:p>
+    <w:p>
+      <w:pPr>
+        <w:spacing w:line="360" w:lineRule="auto"/>
+        <w:jc w:val="both"/>
+      </w:pPr>
+      <w:r>
+        <w:t>&lt;Fig 1</w:t>
+      </w:r>
+      <w:r>
+        <w:t xml:space="preserve">b </w:t>
+      </w:r>
+      <w:proofErr w:type="spellStart"/>
+      <w:r>
+        <w:t>Barchart</w:t>
+      </w:r>
+      <w:proofErr w:type="spellEnd"/>
+      <w:r>
+        <w:t xml:space="preserve"> of 16S phyla&gt;</w:t>
+      </w:r>
+    </w:p>
+    <w:p>
+      <w:pPr>
+        <w:spacing w:line="360" w:lineRule="auto"/>
+        <w:jc w:val="both"/>
+        <w:rPr>
+          <w:rFonts w:cs="Times New Roman"/>
+          <w:szCs w:val="24"/>
+        </w:rPr>
+      </w:pPr>
+      <w:r>
+        <w:rPr>
+          <w:rFonts w:cs="Times New Roman"/>
+          <w:b/>
+          <w:szCs w:val="24"/>
+        </w:rPr>
+        <w:t xml:space="preserve">Figure 1. How representative are the MAGs of the microbial community? </w:t>
+      </w:r>
+      <w:r>
+        <w:rPr>
+          <w:rFonts w:cs="Times New Roman"/>
+          <w:szCs w:val="24"/>
+        </w:rPr>
+        <w:t>The taxonomic classifications of MAGs</w:t>
+      </w:r>
+      <w:r>
+        <w:rPr>
+          <w:rFonts w:cs="Times New Roman"/>
+          <w:szCs w:val="24"/>
+        </w:rPr>
+        <w:t xml:space="preserve"> and their proportions of reads mapped from the metagenomic time series</w:t>
+      </w:r>
+      <w:r>
+        <w:rPr>
+          <w:rFonts w:cs="Times New Roman"/>
+          <w:szCs w:val="24"/>
+        </w:rPr>
+        <w:t xml:space="preserve"> (A) reflect the community composition observed via 16S </w:t>
+      </w:r>
+      <w:proofErr w:type="spellStart"/>
+      <w:r>
+        <w:rPr>
+          <w:rFonts w:cs="Times New Roman"/>
+          <w:szCs w:val="24"/>
+        </w:rPr>
+        <w:t>rRNA</w:t>
+      </w:r>
+      <w:proofErr w:type="spellEnd"/>
+      <w:r>
+        <w:rPr>
+          <w:rFonts w:cs="Times New Roman"/>
+          <w:szCs w:val="24"/>
+        </w:rPr>
         <w:t xml:space="preserve"> </w:t>
       </w:r>
       <w:r>
-        <w:t xml:space="preserve">In Lake Mendota, MAGs classified as Cyanobacteria comprised </w:t>
-      </w:r>
-      <w:r>
-        <w:t>most</w:t>
-      </w:r>
-      <w:r>
-        <w:t xml:space="preserve"> photoautotrophs in the dataset. These populations contained genes encoding enzymes in the Calvin-Benson-</w:t>
+        <w:rPr>
+          <w:rFonts w:cs="Times New Roman"/>
+          <w:szCs w:val="24"/>
+        </w:rPr>
+        <w:t>gene</w:t>
+      </w:r>
+      <w:r>
+        <w:rPr>
+          <w:rFonts w:cs="Times New Roman"/>
+          <w:szCs w:val="24"/>
+        </w:rPr>
+        <w:t xml:space="preserve"> amplicon sequencing </w:t>
+      </w:r>
+      <w:r>
+        <w:rPr>
+          <w:rFonts w:cs="Times New Roman"/>
+          <w:szCs w:val="24"/>
+        </w:rPr>
+        <w:t xml:space="preserve">of the same samples </w:t>
+      </w:r>
+      <w:r>
+        <w:rPr>
+          <w:rFonts w:cs="Times New Roman"/>
+          <w:szCs w:val="24"/>
+        </w:rPr>
+        <w:t xml:space="preserve">(B). </w:t>
+      </w:r>
+    </w:p>
+    <w:p>
+      <w:pPr>
+        <w:pStyle w:val="Heading2"/>
+        <w:spacing w:line="360" w:lineRule="auto"/>
+      </w:pPr>
+      <w:r>
+        <w:t>P</w:t>
+      </w:r>
+      <w:r>
+        <w:t xml:space="preserve">rimary Production and </w:t>
       </w:r>
       <w:proofErr w:type="spellStart"/>
       <w:r>
-        <w:t>Bassham</w:t>
+        <w:t>Phototrophy</w:t>
       </w:r>
       <w:proofErr w:type="spellEnd"/>
-      <w:r>
-        <w:t xml:space="preserve"> (CBB) pathway. In Trout Bog, genomes appearing to be from photoautotrophic organisms were classified as </w:t>
-      </w:r>
-      <w:proofErr w:type="spellStart"/>
-      <w:r>
-        <w:rPr>
-          <w:i/>
-        </w:rPr>
-        <w:t>Chlorobium</w:t>
-      </w:r>
-      <w:proofErr w:type="spellEnd"/>
-      <w:r>
-        <w:rPr>
-          <w:i/>
-        </w:rPr>
-        <w:t xml:space="preserve"> </w:t>
-      </w:r>
-      <w:proofErr w:type="spellStart"/>
-      <w:r>
-        <w:rPr>
-          <w:i/>
-        </w:rPr>
-        <w:t>clathratiforme</w:t>
-      </w:r>
-      <w:proofErr w:type="spellEnd"/>
-      <w:r>
-        <w:t xml:space="preserve">, a species of </w:t>
-      </w:r>
-      <w:proofErr w:type="spellStart"/>
-      <w:r>
-        <w:t>Chlorobiales</w:t>
-      </w:r>
-      <w:proofErr w:type="spellEnd"/>
-      <w:r>
-        <w:t xml:space="preserve"> widespread in </w:t>
-      </w:r>
-      <w:proofErr w:type="spellStart"/>
-      <w:r>
-        <w:t>humic</w:t>
-      </w:r>
-      <w:proofErr w:type="spellEnd"/>
-      <w:r>
-        <w:t xml:space="preserve"> lakes </w:t>
-      </w:r>
-      <w:r>
-        <w:fldChar w:fldCharType="begin" w:fldLock="1"/>
-      </w:r>
-      <w:r>
-        <w:instrText>ADDIN CSL_CITATION { "citationItems" : [ { "id" : "ITEM-1", "itemData" : { "DOI" : "10.3354/ame01620", "author" : [ { "dropping-particle" : "", "family" : "Karhunen", "given" : "Jatta", "non-dropping-particle" : "", "parse-names" : false, "suffix" : "" }, { "dropping-particle" : "", "family" : "Arvola", "given" : "Lauri", "non-dropping-particle" : "", "parse-names" : false, "suffix" : "" }, { "dropping-particle" : "", "family" : "Peura", "given" : "Sari", "non-dropping-particle" : "", "parse-names" : false, "suffix" : "" }, { "dropping-particle" : "", "family" : "Tiirola", "given" : "Marja", "non-dropping-particle" : "", "parse-names" : false, "suffix" : "" } ], "container-title" : "Aquatic Microbial Ecology", "id" : "ITEM-1", "issued" : { "date-parts" : [ [ "2013" ] ] }, "page" : "267-272", "title" : "Green sulphur bacteria as a component of the photosynthetic plankton community in small dimictic humic lakes with an anoxic hypolimnion", "type" : "article-journal", "volume" : "68" }, "uris" : [ "http://www.mendeley.com/documents/?uuid=b36542e5-e561-4ec2-8051-4902afb47289" ] } ], "mendeley" : { "formattedCitation" : "(Karhunen et al. 2013)", "plainTextFormattedCitation" : "(Karhunen et al. 2013)", "previouslyFormattedCitation" : "(Karhunen et al. 2013)" }, "properties" : {  }, "schema" : "https://github.com/citation-style-language/schema/raw/master/csl-citation.json" }</w:instrText>
-      </w:r>
-      <w:r>
-        <w:fldChar w:fldCharType="separate"/>
-      </w:r>
-      <w:r>
-        <w:rPr>
-          <w:noProof/>
-        </w:rPr>
-        <w:t>(Karhunen et al. 2013)</w:t>
-      </w:r>
-      <w:r>
-        <w:fldChar w:fldCharType="end"/>
-      </w:r>
-      <w:r>
-        <w:t xml:space="preserve">. </w:t>
-      </w:r>
-      <w:r>
-        <w:t xml:space="preserve">In addition to genes </w:t>
-      </w:r>
-      <w:r>
-        <w:t>suggesting the presence of</w:t>
-      </w:r>
-      <w:r>
-        <w:t xml:space="preserve"> the CBB pathway, t</w:t>
-      </w:r>
-      <w:r>
-        <w:t xml:space="preserve">he </w:t>
-      </w:r>
-      <w:proofErr w:type="spellStart"/>
-      <w:r>
-        <w:t>Chlorobiales</w:t>
-      </w:r>
-      <w:proofErr w:type="spellEnd"/>
-      <w:r>
-        <w:t xml:space="preserve"> MAGs in Trout Bog contained genes encoding citrate lyase and other  key enzymes in the reductive</w:t>
-      </w:r>
-      <w:r>
-        <w:t xml:space="preserve"> tricarboxylic acid</w:t>
-      </w:r>
-      <w:r>
-        <w:t xml:space="preserve"> </w:t>
-      </w:r>
-      <w:r>
-        <w:t>(</w:t>
-      </w:r>
-      <w:r>
-        <w:t>TCA</w:t>
-      </w:r>
-      <w:r>
-        <w:t>)</w:t>
-      </w:r>
-      <w:r>
-        <w:t xml:space="preserve"> cycle, an alternative carbon fixation method commonly found in green sulfur bacteria </w:t>
-      </w:r>
-      <w:r>
-        <w:fldChar w:fldCharType="begin" w:fldLock="1"/>
-      </w:r>
-      <w:r>
-        <w:instrText>ADDIN CSL_CITATION { "citationItems" : [ { "id" : "ITEM-1", "itemData" : { "DOI" : "10.1074/jbc.M110.157834", "ISBN" : "1083-351X (Electronic)\r0021-9258 (Linking)", "ISSN" : "00219258", "PMID" : "20650900", "abstract" : "The anoxygenic green sulfur bacteria (GSBs) assimilate CO(2) autotrophically through the reductive (reverse) tricarboxylic acid (RTCA) cycle. Some organic carbon sources, such as acetate and pyruvate, can be assimilated during the phototrophic growth of the GSBs, in the presence of CO(2) or HCO(3)(-). It has not been established why the inorganic carbonis required for incorporating organic carbon for growth and how the organic carbons are assimilated. In this report, we probed carbon flux during autotrophic and mixotrophic growth of the GSB Chlorobaculum tepidum. Our data indicate the following: (a) the RTCA cycle is active during autotrophic and mixotrophic growth; (b) the flux from pyruvate to acetyl-CoA is very low and acetyl-CoA is synthesized through the RTCA cycle and acetate assimilation; (c) pyruvate is largely assimilated through the RTCA cycle; and (d) acetate can be assimilated via both of the RTCA as well as the oxidative (forward) TCA (OTCA) cycle. The OTCA cycle revealed herein may explain better cell growth during mixotrophic growth with acetate, as energy is generated through the OTCA cycle. Furthermore, the genes specific for the OTCA cycle are either absent or down-regulated during phototrophic growth, implying that the OTCA cycle is not complete, and CO(2) is required for the RTCA cycle to produce metabolites in the TCA cycle. Moreover, CO(2) is essential for assimilating acetate and pyruvate through the CO(2)-anaplerotic pathway and pyruvate synthesis from acetyl-CoA.", "author" : [ { "dropping-particle" : "", "family" : "Tang", "given" : "Kuo Hsiang", "non-dropping-particle" : "", "parse-names" : false, "suffix" : "" }, { "dropping-particle" : "", "family" : "Blankenship", "given" : "Robert E.", "non-dropping-particle" : "", "parse-names" : false, "suffix" : "" } ], "container-title" : "Journal of Biological Chemistry", "id" : "ITEM-1", "issue" : "46", "issued" : { "date-parts" : [ [ "2010" ] ] }, "page" : "35848-35854", "title" : "Both forward and reverse TCA cycles operate in green sulfur bacteria", "type" : "article-journal", "volume" : "285" }, "uris" : [ "http://www.mendeley.com/documents/?uuid=d19d80fe-8556-4ea4-8dfa-402f649d0989" ] }, { "id" : "ITEM-2", "itemData" : { "DOI" : "10.1046/j.1432-1327.2002.02849.x", "ISBN" : "0014-2956 (Print)\\r0014-2956 (Linking)", "ISSN" : "00142956", "PMID" : "11952794", "abstract" : "Isocitrate dehydrogenase (IDH) catalyzes the reversible conversion between isocitrate and 2-oxoglutarate accompanied by decarboxylation/carboxylation and oxidoreduction of NAD(P)+ cofactor. While this enzyme has been well studied as a catabolic enzyme in the tricarboxylic acid (TCA) cycle, here we have characterized NADP-dependent IDH from Chlorobium limicola, a green sulfur bacterium that fixes CO2 through the reductive tricarboxylic acid (RTCA) cycle, focusing on the CO2-fixation ability of the enzyme. The gene encoding Cl-IDH consisted of 2226 bp, corresponding to a polypeptide of 742 amino acid residues. The primary structure and the size of the recombinant protein indicated that Cl-IDH was a monomeric enzyme of 80 kDa distinct from the dimeric NADP-dependent IDHs predominantly found in bacteria or eukaryotic mitochondria. Apparent Michaelis constants for isocitrate (45 +/- 13 microm) and NADP+ (27 +/- 10 microm) were much smaller than those for 2-oxoglutarate (1.1 +/- 0.5 mm) and CO2 (1.3 +/- 0.3 mm). No significant differences in kinetic properties were observed between Cl-IDH and the dimeric, NADP-dependent IDH from Saccharomyces cerevisiae (Sc-IDH) at the optimum pH of each enzyme. However, in contrast to the 20% activity of Sc-IDH toward carboxylation as compared with that toward decarboxylation at pH 7.0, the activities of Cl-IDH for both directions were almost equivalent at this pH, suggesting a more favorable property of Cl-IDH than Sc-IDH as a CO2-fixation enzyme under physiological pH. Furthermore, we found that among various intermediates, oxaloacetate was a competitive inhibitor (K(i) = 0.35 +/- 0.04 mm) for 2-oxoglutarate in the carboxylation reaction by Cl-IDH, a feature not found in Sc-IDH.", "author" : [ { "dropping-particle" : "", "family" : "Kanao", "given" : "Tadayoshi", "non-dropping-particle" : "", "parse-names" : false, "suffix" : "" }, { "dropping-particle" : "", "family" : "Kawamura", "given" : "Mineko", "non-dropping-particle" : "", "parse-names" : false, "suffix" : "" }, { "dropping-particle" : "", "family" : "Fukui", "given" : "Toshiaki", "non-dropping-particle" : "", "parse-names" : false, "suffix" : "" }, { "dropping-particle" : "", "family" : "Atomi", "given" : "Haruyuki", "non-dropping-particle" : "", "parse-names" : false, "suffix" : "" }, { "dropping-particle" : "", "family" : "Imanaka", "given" : "Tadayuki", "non-dropping-particle" : "", "parse-names" : false, "suffix" : "" } ], "container-title" : "European Journal of Biochemistry", "id" : "ITEM-2", "issue" : "7", "issued" : { "date-parts" : [ [ "2002" ] ] }, "page" : "1926-1931", "title" : "Characterization of isocitrate dehydrogenase from the green sulfur bacterium chlorobium limicola: A carbon dioxide-fixing enzyme in the reductive tricarboxylic acid cycle", "type" : "article-journal", "volume" : "269" }, "uris" : [ "http://www.mendeley.com/documents/?uuid=b41b3ac8-7c34-4734-afd7-d0fa0347eeeb" ] } ], "mendeley" : { "formattedCitation" : "(Kanao et al. 2002; Tang and Blankenship 2010)", "plainTextFormattedCitation" : "(Kanao et al. 2002; Tang and Blankenship 2010)", "previouslyFormattedCitation" : "(Kanao et al. 2002; Tang and Blankenship 2010)" }, "properties" : {  }, "schema" : "https://github.com/citation-style-language/schema/raw/master/csl-citation.json" }</w:instrText>
-      </w:r>
-      <w:r>
-        <w:fldChar w:fldCharType="separate"/>
-      </w:r>
-      <w:r>
-        <w:rPr>
-          <w:noProof/>
-        </w:rPr>
-        <w:t>(Kanao et al. 2002; Tang and Blankenship 2010)</w:t>
-      </w:r>
-      <w:r>
-        <w:fldChar w:fldCharType="end"/>
-      </w:r>
-      <w:r>
-        <w:t xml:space="preserve">. </w:t>
-      </w:r>
-      <w:r>
-        <w:t>Both photoaut</w:t>
-      </w:r>
-      <w:r>
-        <w:t>ot</w:t>
-      </w:r>
-      <w:r>
-        <w:t xml:space="preserve">rophs contained genes potentially encoding nitrogen fixation as well. </w:t>
-      </w:r>
-      <w:r>
-        <w:t xml:space="preserve">One major difference between Cyanobacteria and </w:t>
-      </w:r>
-      <w:proofErr w:type="spellStart"/>
-      <w:r>
-        <w:t>Chlorobi</w:t>
-      </w:r>
-      <w:proofErr w:type="spellEnd"/>
-      <w:r>
-        <w:t xml:space="preserve"> is their </w:t>
-      </w:r>
-      <w:r>
-        <w:lastRenderedPageBreak/>
-        <w:t xml:space="preserve">oxygen requirements; Cyanobacteria are aerobic, while </w:t>
-      </w:r>
-      <w:proofErr w:type="spellStart"/>
-      <w:r>
-        <w:t>Chlorobiales</w:t>
-      </w:r>
-      <w:proofErr w:type="spellEnd"/>
-      <w:r>
-        <w:t xml:space="preserve"> are anaerobic. </w:t>
-      </w:r>
-      <w:r>
-        <w:t>The</w:t>
-      </w:r>
-      <w:r>
-        <w:t>se</w:t>
-      </w:r>
-      <w:r>
-        <w:t xml:space="preserve"> </w:t>
-      </w:r>
-      <w:r>
-        <w:t xml:space="preserve">two </w:t>
-      </w:r>
-      <w:r>
-        <w:t>primary producers</w:t>
-      </w:r>
-      <w:r>
-        <w:t xml:space="preserve"> </w:t>
-      </w:r>
-      <w:r>
-        <w:t>seem to perform similar ecosystem functions</w:t>
-      </w:r>
-      <w:r>
-        <w:t xml:space="preserve"> </w:t>
-      </w:r>
-      <w:r>
-        <w:t>in their respective lakes</w:t>
-      </w:r>
-      <w:r>
-        <w:t>, but</w:t>
-      </w:r>
-      <w:r>
-        <w:t xml:space="preserve"> oxygen availability drives both the type of microbe acting in this role and the pathways that it uses for primary production.</w:t>
-      </w:r>
     </w:p>
     <w:p>
       <w:pPr>
@@ -2042,6 +1842,297 @@
         <w:jc w:val="both"/>
       </w:pPr>
       <w:r>
+        <w:t>Primary production is a critical component of the carbon cycle in lakes. Therefore, we looked at potential routes of primary production within the microbial community, expecting to find differences between our two ecosystems.</w:t>
+      </w:r>
+      <w:r>
+        <w:t xml:space="preserve"> </w:t>
+      </w:r>
+      <w:r>
+        <w:t xml:space="preserve">In Lake Mendota, MAGs classified as Cyanobacteria comprised </w:t>
+      </w:r>
+      <w:r>
+        <w:t>most</w:t>
+      </w:r>
+      <w:r>
+        <w:t xml:space="preserve"> photoautotrophs in the dataset. These populations contained genes encoding enzymes in the Calvin-Benson-</w:t>
+      </w:r>
+      <w:proofErr w:type="spellStart"/>
+      <w:r>
+        <w:t>Bassham</w:t>
+      </w:r>
+      <w:proofErr w:type="spellEnd"/>
+      <w:r>
+        <w:t xml:space="preserve"> (CBB) pathway. In Trout Bog, genomes appearing to be from photoautotrophic organisms were classified as </w:t>
+      </w:r>
+      <w:proofErr w:type="spellStart"/>
+      <w:r>
+        <w:rPr>
+          <w:i/>
+        </w:rPr>
+        <w:t>Chlorobium</w:t>
+      </w:r>
+      <w:proofErr w:type="spellEnd"/>
+      <w:r>
+        <w:rPr>
+          <w:i/>
+        </w:rPr>
+        <w:t xml:space="preserve"> </w:t>
+      </w:r>
+      <w:proofErr w:type="spellStart"/>
+      <w:r>
+        <w:rPr>
+          <w:i/>
+        </w:rPr>
+        <w:t>clathratiforme</w:t>
+      </w:r>
+      <w:proofErr w:type="spellEnd"/>
+      <w:r>
+        <w:t xml:space="preserve">, a species of </w:t>
+      </w:r>
+      <w:proofErr w:type="spellStart"/>
+      <w:r>
+        <w:t>Chlorobiales</w:t>
+      </w:r>
+      <w:proofErr w:type="spellEnd"/>
+      <w:r>
+        <w:t xml:space="preserve"> widespread in </w:t>
+      </w:r>
+      <w:proofErr w:type="spellStart"/>
+      <w:r>
+        <w:t>humic</w:t>
+      </w:r>
+      <w:proofErr w:type="spellEnd"/>
+      <w:r>
+        <w:t xml:space="preserve"> lakes </w:t>
+      </w:r>
+      <w:r>
+        <w:fldChar w:fldCharType="begin" w:fldLock="1"/>
+      </w:r>
+      <w:r>
+        <w:instrText>ADDIN CSL_CITATION { "citationItems" : [ { "id" : "ITEM-1", "itemData" : { "DOI" : "10.3354/ame01620", "author" : [ { "dropping-particle" : "", "family" : "Karhunen", "given" : "Jatta", "non-dropping-particle" : "", "parse-names" : false, "suffix" : "" }, { "dropping-particle" : "", "family" : "Arvola", "given" : "Lauri", "non-dropping-particle" : "", "parse-names" : false, "suffix" : "" }, { "dropping-particle" : "", "family" : "Peura", "given" : "Sari", "non-dropping-particle" : "", "parse-names" : false, "suffix" : "" }, { "dropping-particle" : "", "family" : "Tiirola", "given" : "Marja", "non-dropping-particle" : "", "parse-names" : false, "suffix" : "" } ], "container-title" : "Aquatic Microbial Ecology", "id" : "ITEM-1", "issued" : { "date-parts" : [ [ "2013" ] ] }, "page" : "267-272", "title" : "Green sulphur bacteria as a component of the photosynthetic plankton community in small dimictic humic lakes with an anoxic hypolimnion", "type" : "article-journal", "volume" : "68" }, "uris" : [ "http://www.mendeley.com/documents/?uuid=b36542e5-e561-4ec2-8051-4902afb47289" ] } ], "mendeley" : { "formattedCitation" : "(Karhunen et al. 2013)", "plainTextFormattedCitation" : "(Karhunen et al. 2013)", "previouslyFormattedCitation" : "(Karhunen et al. 2013)" }, "properties" : {  }, "schema" : "https://github.com/citation-style-language/schema/raw/master/csl-citation.json" }</w:instrText>
+      </w:r>
+      <w:r>
+        <w:fldChar w:fldCharType="separate"/>
+      </w:r>
+      <w:r>
+        <w:rPr>
+          <w:noProof/>
+        </w:rPr>
+        <w:t>(Karhunen et al. 2013)</w:t>
+      </w:r>
+      <w:r>
+        <w:fldChar w:fldCharType="end"/>
+      </w:r>
+      <w:r>
+        <w:t xml:space="preserve">. </w:t>
+      </w:r>
+      <w:r>
+        <w:t>The</w:t>
+      </w:r>
+      <w:r>
+        <w:t xml:space="preserve"> </w:t>
+      </w:r>
+      <w:proofErr w:type="spellStart"/>
+      <w:r>
+        <w:t>Chlorobiales</w:t>
+      </w:r>
+      <w:proofErr w:type="spellEnd"/>
+      <w:r>
+        <w:t xml:space="preserve"> MAGs in Trout Bog contained genes encoding citrate lyase and other  key enzymes in the reductive</w:t>
+      </w:r>
+      <w:r>
+        <w:t xml:space="preserve"> tricarboxylic acid</w:t>
+      </w:r>
+      <w:r>
+        <w:t xml:space="preserve"> </w:t>
+      </w:r>
+      <w:r>
+        <w:t>(</w:t>
+      </w:r>
+      <w:r>
+        <w:t>TCA</w:t>
+      </w:r>
+      <w:r>
+        <w:t>)</w:t>
+      </w:r>
+      <w:r>
+        <w:t xml:space="preserve"> cycle, an alternative carbon fixation method commonly found in green </w:t>
+      </w:r>
+      <w:r>
+        <w:lastRenderedPageBreak/>
+        <w:t xml:space="preserve">sulfur bacteria </w:t>
+      </w:r>
+      <w:r>
+        <w:fldChar w:fldCharType="begin" w:fldLock="1"/>
+      </w:r>
+      <w:r>
+        <w:instrText>ADDIN CSL_CITATION { "citationItems" : [ { "id" : "ITEM-1", "itemData" : { "DOI" : "10.1074/jbc.M110.157834", "ISBN" : "1083-351X (Electronic)\r0021-9258 (Linking)", "ISSN" : "00219258", "PMID" : "20650900", "abstract" : "The anoxygenic green sulfur bacteria (GSBs) assimilate CO(2) autotrophically through the reductive (reverse) tricarboxylic acid (RTCA) cycle. Some organic carbon sources, such as acetate and pyruvate, can be assimilated during the phototrophic growth of the GSBs, in the presence of CO(2) or HCO(3)(-). It has not been established why the inorganic carbonis required for incorporating organic carbon for growth and how the organic carbons are assimilated. In this report, we probed carbon flux during autotrophic and mixotrophic growth of the GSB Chlorobaculum tepidum. Our data indicate the following: (a) the RTCA cycle is active during autotrophic and mixotrophic growth; (b) the flux from pyruvate to acetyl-CoA is very low and acetyl-CoA is synthesized through the RTCA cycle and acetate assimilation; (c) pyruvate is largely assimilated through the RTCA cycle; and (d) acetate can be assimilated via both of the RTCA as well as the oxidative (forward) TCA (OTCA) cycle. The OTCA cycle revealed herein may explain better cell growth during mixotrophic growth with acetate, as energy is generated through the OTCA cycle. Furthermore, the genes specific for the OTCA cycle are either absent or down-regulated during phototrophic growth, implying that the OTCA cycle is not complete, and CO(2) is required for the RTCA cycle to produce metabolites in the TCA cycle. Moreover, CO(2) is essential for assimilating acetate and pyruvate through the CO(2)-anaplerotic pathway and pyruvate synthesis from acetyl-CoA.", "author" : [ { "dropping-particle" : "", "family" : "Tang", "given" : "Kuo Hsiang", "non-dropping-particle" : "", "parse-names" : false, "suffix" : "" }, { "dropping-particle" : "", "family" : "Blankenship", "given" : "Robert E.", "non-dropping-particle" : "", "parse-names" : false, "suffix" : "" } ], "container-title" : "Journal of Biological Chemistry", "id" : "ITEM-1", "issue" : "46", "issued" : { "date-parts" : [ [ "2010" ] ] }, "page" : "35848-35854", "title" : "Both forward and reverse TCA cycles operate in green sulfur bacteria", "type" : "article-journal", "volume" : "285" }, "uris" : [ "http://www.mendeley.com/documents/?uuid=d19d80fe-8556-4ea4-8dfa-402f649d0989" ] }, { "id" : "ITEM-2", "itemData" : { "DOI" : "10.1046/j.1432-1327.2002.02849.x", "ISBN" : "0014-2956 (Print)\\r0014-2956 (Linking)", "ISSN" : "00142956", "PMID" : "11952794", "abstract" : "Isocitrate dehydrogenase (IDH) catalyzes the reversible conversion between isocitrate and 2-oxoglutarate accompanied by decarboxylation/carboxylation and oxidoreduction of NAD(P)+ cofactor. While this enzyme has been well studied as a catabolic enzyme in the tricarboxylic acid (TCA) cycle, here we have characterized NADP-dependent IDH from Chlorobium limicola, a green sulfur bacterium that fixes CO2 through the reductive tricarboxylic acid (RTCA) cycle, focusing on the CO2-fixation ability of the enzyme. The gene encoding Cl-IDH consisted of 2226 bp, corresponding to a polypeptide of 742 amino acid residues. The primary structure and the size of the recombinant protein indicated that Cl-IDH was a monomeric enzyme of 80 kDa distinct from the dimeric NADP-dependent IDHs predominantly found in bacteria or eukaryotic mitochondria. Apparent Michaelis constants for isocitrate (45 +/- 13 microm) and NADP+ (27 +/- 10 microm) were much smaller than those for 2-oxoglutarate (1.1 +/- 0.5 mm) and CO2 (1.3 +/- 0.3 mm). No significant differences in kinetic properties were observed between Cl-IDH and the dimeric, NADP-dependent IDH from Saccharomyces cerevisiae (Sc-IDH) at the optimum pH of each enzyme. However, in contrast to the 20% activity of Sc-IDH toward carboxylation as compared with that toward decarboxylation at pH 7.0, the activities of Cl-IDH for both directions were almost equivalent at this pH, suggesting a more favorable property of Cl-IDH than Sc-IDH as a CO2-fixation enzyme under physiological pH. Furthermore, we found that among various intermediates, oxaloacetate was a competitive inhibitor (K(i) = 0.35 +/- 0.04 mm) for 2-oxoglutarate in the carboxylation reaction by Cl-IDH, a feature not found in Sc-IDH.", "author" : [ { "dropping-particle" : "", "family" : "Kanao", "given" : "Tadayoshi", "non-dropping-particle" : "", "parse-names" : false, "suffix" : "" }, { "dropping-particle" : "", "family" : "Kawamura", "given" : "Mineko", "non-dropping-particle" : "", "parse-names" : false, "suffix" : "" }, { "dropping-particle" : "", "family" : "Fukui", "given" : "Toshiaki", "non-dropping-particle" : "", "parse-names" : false, "suffix" : "" }, { "dropping-particle" : "", "family" : "Atomi", "given" : "Haruyuki", "non-dropping-particle" : "", "parse-names" : false, "suffix" : "" }, { "dropping-particle" : "", "family" : "Imanaka", "given" : "Tadayuki", "non-dropping-particle" : "", "parse-names" : false, "suffix" : "" } ], "container-title" : "European Journal of Biochemistry", "id" : "ITEM-2", "issue" : "7", "issued" : { "date-parts" : [ [ "2002" ] ] }, "page" : "1926-1931", "title" : "Characterization of isocitrate dehydrogenase from the green sulfur bacterium chlorobium limicola: A carbon dioxide-fixing enzyme in the reductive tricarboxylic acid cycle", "type" : "article-journal", "volume" : "269" }, "uris" : [ "http://www.mendeley.com/documents/?uuid=b41b3ac8-7c34-4734-afd7-d0fa0347eeeb" ] } ], "mendeley" : { "formattedCitation" : "(Kanao et al. 2002; Tang and Blankenship 2010)", "plainTextFormattedCitation" : "(Kanao et al. 2002; Tang and Blankenship 2010)", "previouslyFormattedCitation" : "(Kanao et al. 2002; Tang and Blankenship 2010)" }, "properties" : {  }, "schema" : "https://github.com/citation-style-language/schema/raw/master/csl-citation.json" }</w:instrText>
+      </w:r>
+      <w:r>
+        <w:fldChar w:fldCharType="separate"/>
+      </w:r>
+      <w:r>
+        <w:rPr>
+          <w:noProof/>
+        </w:rPr>
+        <w:t>(Kanao et al. 2002; Tang and Blankenship 2010)</w:t>
+      </w:r>
+      <w:r>
+        <w:fldChar w:fldCharType="end"/>
+      </w:r>
+      <w:r>
+        <w:t xml:space="preserve">. </w:t>
+      </w:r>
+      <w:r>
+        <w:t>Both photoaut</w:t>
+      </w:r>
+      <w:r>
+        <w:t>ot</w:t>
+      </w:r>
+      <w:r>
+        <w:t xml:space="preserve">rophs contained genes potentially encoding nitrogen fixation as well. </w:t>
+      </w:r>
+      <w:r>
+        <w:t>Genes annotated as ribulose-1,5-bisphosphate carboxylase/oxygenase (</w:t>
+      </w:r>
+      <w:proofErr w:type="spellStart"/>
+      <w:r>
+        <w:t>RubisCO</w:t>
+      </w:r>
+      <w:proofErr w:type="spellEnd"/>
+      <w:r>
+        <w:t xml:space="preserve">), the key enzyme in the CBB pathway, were observed in some of the </w:t>
+      </w:r>
+      <w:proofErr w:type="spellStart"/>
+      <w:r>
+        <w:t>Chlorobiales</w:t>
+      </w:r>
+      <w:proofErr w:type="spellEnd"/>
+      <w:r>
+        <w:t xml:space="preserve"> MAGs. The reductive TCA cycle is the only carbon fixation pathway known to be active in this taxon, and a </w:t>
+      </w:r>
+      <w:proofErr w:type="spellStart"/>
+      <w:r>
+        <w:t>RubisCo</w:t>
+      </w:r>
+      <w:proofErr w:type="spellEnd"/>
+      <w:r>
+        <w:t xml:space="preserve">-like gene found in isolates of </w:t>
+      </w:r>
+      <w:proofErr w:type="spellStart"/>
+      <w:r>
+        <w:rPr>
+          <w:i/>
+        </w:rPr>
+        <w:t>Chlorobium</w:t>
+      </w:r>
+      <w:proofErr w:type="spellEnd"/>
+      <w:r>
+        <w:rPr>
+          <w:i/>
+        </w:rPr>
+        <w:t xml:space="preserve"> </w:t>
+      </w:r>
+      <w:r>
+        <w:t xml:space="preserve">was associated with sulfur metabolism and oxidative stress </w:t>
+      </w:r>
+      <w:r>
+        <w:fldChar w:fldCharType="begin" w:fldLock="1"/>
+      </w:r>
+      <w:r>
+        <w:instrText>ADDIN CSL_CITATION { "citationItems" : [ { "id" : "ITEM-1", "itemData" : { "DOI" : "10.1073/pnas.081610398", "ISBN" : "0027-8424", "ISSN" : "0027-8424", "PMID" : "11287671", "abstract" : "A gene encoding a product with substantial similarity to ribulose-1,5-bisphosphate carboxylase/oxygenase (RubisCO) was identified in the preliminary genome sequence of the green sulfur bacterium Chlorobium tepidum. A highly similar gene was subsequently isolated and sequenced from Chlorobium limicola f.sp. thiosulfatophilum strain Tassajara. Analysis of these amino acid sequences indicated that they lacked several conserved RubisCO active site residues. The Chlorobium RubisCO-like proteins are most closely related to deduced sequences in Bacillus subtilis and Archaeoglobus fulgidus, which also lack some typical RubisCO active site residues. When the C. tepidum gene encoding the RubisCO-like protein was disrupted, the resulting mutant strain displayed a pleiotropic phenotype with defects in photopigment content, photoautotrophic growth and carbon fixation rates, and sulfur metabolism. Most important, the mutant strain showed substantially enhanced accumulation of two oxidative stress proteins. These results indicated that the C. tepidum RubisCO-like protein might be involved in oxidative stress responses and/or sulfur metabolism. This protein might be an evolutional link to bona fide RubisCO and could serve as an important tool to analyze how the RubisCO active site developed.", "author" : [ { "dropping-particle" : "", "family" : "Hanson", "given" : "T E", "non-dropping-particle" : "", "parse-names" : false, "suffix" : "" }, { "dropping-particle" : "", "family" : "Tabita", "given" : "F R", "non-dropping-particle" : "", "parse-names" : false, "suffix" : "" } ], "container-title" : "Proceedings of the National Academy of Sciences of the United States of America", "id" : "ITEM-1", "issue" : "8", "issued" : { "date-parts" : [ [ "2001" ] ] }, "page" : "4397-4402", "title" : "A ribulose-1,5-bisphosphate carboxylase/oxygenase (RubisCO)-like protein from Chlorobium tepidum that is involved with sulfur metabolism and the response to oxidative stress.", "type" : "article-journal", "volume" : "98" }, "uris" : [ "http://www.mendeley.com/documents/?uuid=e0742c44-2868-460f-966c-6e144fff61c6" ] } ], "mendeley" : { "formattedCitation" : "(Hanson and Tabita 2001)", "plainTextFormattedCitation" : "(Hanson and Tabita 2001)", "previouslyFormattedCitation" : "(Hanson and Tabita 2001)" }, "properties" : {  }, "schema" : "https://github.com/citation-style-language/schema/raw/master/csl-citation.json" }</w:instrText>
+      </w:r>
+      <w:r>
+        <w:fldChar w:fldCharType="separate"/>
+      </w:r>
+      <w:r>
+        <w:rPr>
+          <w:noProof/>
+        </w:rPr>
+        <w:t>(Hanson and Tabita 2001)</w:t>
+      </w:r>
+      <w:r>
+        <w:fldChar w:fldCharType="end"/>
+      </w:r>
+      <w:r>
+        <w:t xml:space="preserve">. Given this information, it seems likely that this gene encodes a function other than carbon fixation in the </w:t>
+      </w:r>
+      <w:proofErr w:type="spellStart"/>
+      <w:r>
+        <w:t>Chlorobiales</w:t>
+      </w:r>
+      <w:proofErr w:type="spellEnd"/>
+      <w:r>
+        <w:t xml:space="preserve"> MAGs. </w:t>
+      </w:r>
+      <w:r>
+        <w:t>One major difference</w:t>
+      </w:r>
+      <w:r>
+        <w:t xml:space="preserve"> besides carbon fixation pathway</w:t>
+      </w:r>
+      <w:r>
+        <w:t xml:space="preserve"> between Cyanobacteria and </w:t>
+      </w:r>
+      <w:proofErr w:type="spellStart"/>
+      <w:r>
+        <w:t>Chlorobi</w:t>
+      </w:r>
+      <w:proofErr w:type="spellEnd"/>
+      <w:r>
+        <w:t xml:space="preserve"> is their oxygen requirements; Cyanobacteria are aerobic, while </w:t>
+      </w:r>
+      <w:proofErr w:type="spellStart"/>
+      <w:r>
+        <w:t>Chlorobiales</w:t>
+      </w:r>
+      <w:proofErr w:type="spellEnd"/>
+      <w:r>
+        <w:t xml:space="preserve"> are anaerobic. </w:t>
+      </w:r>
+      <w:r>
+        <w:t>The</w:t>
+      </w:r>
+      <w:r>
+        <w:t>se</w:t>
+      </w:r>
+      <w:r>
+        <w:t xml:space="preserve"> </w:t>
+      </w:r>
+      <w:r>
+        <w:t xml:space="preserve">two </w:t>
+      </w:r>
+      <w:r>
+        <w:t>primary producers</w:t>
+      </w:r>
+      <w:r>
+        <w:t xml:space="preserve"> </w:t>
+      </w:r>
+      <w:r>
+        <w:t>seem to perform similar ecosystem functions</w:t>
+      </w:r>
+      <w:r>
+        <w:t xml:space="preserve"> </w:t>
+      </w:r>
+      <w:r>
+        <w:t>in their respective lakes</w:t>
+      </w:r>
+      <w:r>
+        <w:t>, but</w:t>
+      </w:r>
+      <w:r>
+        <w:t xml:space="preserve"> oxygen availability drives both the type of microbe acting in this role and the pathways that it uses for primary production.</w:t>
+      </w:r>
+      <w:bookmarkStart w:id="0" w:name="_GoBack"/>
+      <w:bookmarkEnd w:id="0"/>
+    </w:p>
+    <w:p>
+      <w:pPr>
+        <w:spacing w:line="360" w:lineRule="auto"/>
+        <w:ind w:firstLine="720"/>
+        <w:jc w:val="both"/>
+      </w:pPr>
+      <w:r>
         <w:t>The potential for photoheterotrophy via</w:t>
       </w:r>
       <w:r>
@@ -2262,7 +2353,11 @@
         <w:tab/>
       </w:r>
       <w:r>
-        <w:t>Freshwater contains a variety of low-complexity carbon sources such as carbohydrates, carboxylic acids, and one-carbon compounds. While carbon in freshwater is often divided into autochthonous (originating within the lake) and allochthonous (derived from the surrounding landscape) carbon, this distinction is less clear for bacteria. For example, there is substantial overlap in algal exudates and cellulose breakdown products, and while one-carbon compounds such as methane are produced in the lake, they are often produced via the decomposition of allochthonous carbon. Therefore, we found it more informative to categorize the carbon degradation pathways observed in our dataset by carbon complexity</w:t>
+        <w:t xml:space="preserve">Freshwater contains a variety of low-complexity carbon sources such as carbohydrates, carboxylic acids, and one-carbon compounds. While carbon in freshwater is often divided into autochthonous (originating within the lake) and allochthonous (derived from the surrounding landscape) carbon, this distinction is less clear for bacteria. For example, there is substantial overlap in algal exudates and cellulose breakdown products, and while one-carbon compounds </w:t>
+      </w:r>
+      <w:r>
+        <w:lastRenderedPageBreak/>
+        <w:t>such as methane are produced in the lake, they are often produced via the decomposition of allochthonous carbon. Therefore, we found it more informative to categorize the carbon degradation pathways observed in our dataset by carbon complexity</w:t>
       </w:r>
       <w:r>
         <w:t xml:space="preserve"> (Fig. 2)</w:t>
@@ -2306,234 +2401,237 @@
       </w:r>
       <w:proofErr w:type="spellStart"/>
       <w:r>
+        <w:t>Tenericutes</w:t>
+      </w:r>
+      <w:proofErr w:type="spellEnd"/>
+      <w:r>
+        <w:t xml:space="preserve"> and members of the candidate phyla radiation </w:t>
+      </w:r>
+      <w:r>
+        <w:fldChar w:fldCharType="begin" w:fldLock="1"/>
+      </w:r>
+      <w:r>
+        <w:instrText>ADDIN CSL_CITATION { "citationItems" : [ { "id" : "ITEM-1", "itemData" : { "author" : [ { "dropping-particle" : "", "family" : "Miles", "given" : "R J", "non-dropping-particle" : "", "parse-names" : false, "suffix" : "" } ], "container-title" : "Journal of General Microbiology", "id" : "ITEM-1", "issue" : "1 992", "issued" : { "date-parts" : [ [ "1992" ] ] }, "page" : "1773-1783", "title" : "Review Article Catabolism in &lt;i&gt;Mollicutes&lt;/i&gt;", "type" : "article-journal", "volume" : "138" }, "uris" : [ "http://www.mendeley.com/documents/?uuid=b4c0556b-ec8b-4192-8e21-972d90ba83bc" ] }, { "id" : "ITEM-2", "itemData" : { "DOI" : "10.1038/nature14486", "ISBN" : "1476-4687 (Electronic)\\r0028-0836 (Linking)", "ISSN" : "14764687", "PMID" : "26083755", "abstract" : "Aprominent feature of the bacterial domain is a radiation of major lineages that are defined as candidate phyla because they lack iso- lated representatives. Bacteria from these phyla occur in diverse environments1 and are thought to mediate carbon and hydrogen cycles2 . Genomic analyses of a few representatives suggested that metabolic limitations have prevented their cultivation2\u20136 . Here we reconstructed 8 complete and 789 draft genomes from bacteria representing.35 phyla and documented features that consistently distinguish these organisms from other bacteria.Weinfer that this group, which may comprise .15% of the bacterial domain, has shared evolutionary history, and describe it as the candidate phyla radiation (CPR). AllCPRgenomes are small and most lack numer- ous biosynthetic pathways. Owing to divergent 16S ribosomal RNA (rRNA) gene sequences, 50\u2013100% of organisms sampled from specific phyla would evade detection in typical cultivation- independent surveys. CPR organisms often have self-splicing introns and proteins encoded within their rRNA genes, a feature rarely reported in bacteria. Furthermore, they have unusual ribo- some compositions. All are missing a ribosomal protein often absent in symbionts, and specific lineages are missing ribosomal proteins and biogenesis factors considered universal in bacteria. This implies different ribosome structures and biogenesis mechan- isms, and underlines unusual biology across a large part of the bacterial domain.", "author" : [ { "dropping-particle" : "", "family" : "Brown", "given" : "Christopher T.", "non-dropping-particle" : "", "parse-names" : false, "suffix" : "" }, { "dropping-particle" : "", "family" : "Hug", "given" : "Laura A.", "non-dropping-particle" : "", "parse-names" : false, "suffix" : "" }, { "dropping-particle" : "", "family" : "Thomas", "given" : "Brian C.", "non-dropping-particle" : "", "parse-names" : false, "suffix" : "" }, { "dropping-particle" : "", "family" : "Sharon", "given" : "Itai", "non-dropping-particle" : "", "parse-names" : false, "suffix" : "" }, { "dropping-particle" : "", "family" : "Castelle", "given" : "Cindy J.", "non-dropping-particle" : "", "parse-names" : false, "suffix" : "" }, { "dropping-particle" : "", "family" : "Singh", "given" : "Andrea", "non-dropping-particle" : "", "parse-names" : false, "suffix" : "" }, { "dropping-particle" : "", "family" : "Wilkins", "given" : "Michael J.", "non-dropping-particle" : "", "parse-names" : false, "suffix" : "" }, { "dropping-particle" : "", "family" : "Wrighton", "given" : "Kelly C.", "non-dropping-particle" : "", "parse-names" : false, "suffix" : "" }, { "dropping-particle" : "", "family" : "Williams", "given" : "Kenneth H.", "non-dropping-particle" : "", "parse-names" : false, "suffix" : "" }, { "dropping-particle" : "", "family" : "Banfield", "given" : "Jillian F.", "non-dropping-particle" : "", "parse-names" : false, "suffix" : "" } ], "container-title" : "Nature", "id" : "ITEM-2", "issue" : "7559", "issued" : { "date-parts" : [ [ "2015" ] ] }, "page" : "208-211", "title" : "Unusual biology across a group comprising more than 15% of domain Bacteria", "type" : "article-journal", "volume" : "523" }, "uris" : [ "http://www.mendeley.com/documents/?uuid=158d440c-1479-46d4-9129-2df2f43f1c8c" ] } ], "mendeley" : { "formattedCitation" : "(Brown et al. 2015; Miles 1992)", "plainTextFormattedCitation" : "(Brown et al. 2015; Miles 1992)", "previouslyFormattedCitation" : "(Brown et al. 2015; Miles 1992)" }, "properties" : {  }, "schema" : "https://github.com/citation-style-language/schema/raw/master/csl-citation.json" }</w:instrText>
+      </w:r>
+      <w:r>
+        <w:fldChar w:fldCharType="separate"/>
+      </w:r>
+      <w:r>
+        <w:rPr>
+          <w:noProof/>
+        </w:rPr>
+        <w:t>(Brown et al. 2015; Miles 1992)</w:t>
+      </w:r>
+      <w:r>
+        <w:fldChar w:fldCharType="end"/>
+      </w:r>
+      <w:r>
+        <w:t xml:space="preserve">. </w:t>
+      </w:r>
+      <w:r>
+        <w:t xml:space="preserve">Genes encoding enzymes in the glyoxylate cycle, a variant of the TCA cycle that is used to produce biosynthetic intermediates when glucose is not available, were </w:t>
+      </w:r>
+      <w:r>
+        <w:t xml:space="preserve">observed </w:t>
+      </w:r>
+      <w:r>
+        <w:t xml:space="preserve">in </w:t>
+      </w:r>
+      <w:proofErr w:type="spellStart"/>
+      <w:r>
+        <w:t>Chlamydiae</w:t>
+      </w:r>
+      <w:proofErr w:type="spellEnd"/>
+      <w:r>
+        <w:t xml:space="preserve"> in Lake Mendota, </w:t>
+      </w:r>
+      <w:proofErr w:type="spellStart"/>
+      <w:r>
+        <w:t>Acidobacteria</w:t>
+      </w:r>
+      <w:proofErr w:type="spellEnd"/>
+      <w:r>
+        <w:t xml:space="preserve"> in Trout Bog, and in some Proteobacteria in both lakes. The pentose phosphate pathway, both oxidative and non-oxidative phases, was found in MAGs from most phyla. </w:t>
+      </w:r>
+    </w:p>
+    <w:p>
+      <w:pPr>
+        <w:spacing w:line="360" w:lineRule="auto"/>
+      </w:pPr>
+      <w:r>
+        <w:tab/>
+      </w:r>
+      <w:r>
+        <w:t xml:space="preserve">Algae </w:t>
+      </w:r>
+      <w:r>
+        <w:t xml:space="preserve">in freshwater </w:t>
+      </w:r>
+      <w:r>
+        <w:t xml:space="preserve">have been documenting producing high molecular weight carbohydrates such as </w:t>
+      </w:r>
+      <w:r>
+        <w:t xml:space="preserve">glucose, fucose, rhamnose, arabinose, </w:t>
+      </w:r>
+      <w:proofErr w:type="spellStart"/>
+      <w:r>
+        <w:t>galacotse</w:t>
+      </w:r>
+      <w:proofErr w:type="spellEnd"/>
+      <w:r>
+        <w:t>, mannose, and xylose</w:t>
+      </w:r>
+      <w:r>
+        <w:t xml:space="preserve"> </w:t>
+      </w:r>
+      <w:r>
+        <w:fldChar w:fldCharType="begin" w:fldLock="1"/>
+      </w:r>
+      <w:r>
+        <w:instrText>ADDIN CSL_CITATION { "citationItems" : [ { "id" : "ITEM-1", "itemData" : { "DOI" : "10.1093/plankt/fbi043", "author" : [ { "dropping-particle" : "", "family" : "Giroldo", "given" : "Danilo", "non-dropping-particle" : "", "parse-names" : false, "suffix" : "" }, { "dropping-particle" : "", "family" : "Augusto", "given" : "Armando", "non-dropping-particle" : "", "parse-names" : false, "suffix" : "" }, { "dropping-particle" : "", "family" : "Vieira", "given" : "Henriques", "non-dropping-particle" : "", "parse-names" : false, "suffix" : "" } ], "container-title" : "Journal of Plankton Research", "id" : "ITEM-1", "issue" : "7", "issued" : { "date-parts" : [ [ "2005" ] ] }, "page" : "695-705", "title" : "Polymeric and free sugars released by three phytoplanktonic species from a freshwater tropical eutrophic reservoir", "type" : "article-journal", "volume" : "27" }, "uris" : [ "http://www.mendeley.com/documents/?uuid=78132178-1254-4197-9730-568885ba6cb3" ] }, { "id" : "ITEM-2", "itemData" : { "author" : [ { "dropping-particle" : "", "family" : "Juttner", "given" : "F", "non-dropping-particle" : "", "parse-names" : false, "suffix" : "" }, { "dropping-particle" : "", "family" : "Matuschek", "given" : "T", "non-dropping-particle" : "", "parse-names" : false, "suffix" : "" } ], "container-title" : "Water", "id" : "ITEM-2", "issued" : { "date-parts" : [ [ "1977" ] ] }, "page" : "251-255", "title" : "The Release of Low Molecular Weight Compounds by the Phytoplankton in an Eutrophic Lake", "type" : "article-journal", "volume" : "12" }, "uris" : [ "http://www.mendeley.com/documents/?uuid=47a46a18-e63f-46dc-ae25-f7ffbb5063bf" ] } ], "mendeley" : { "formattedCitation" : "(Giroldo, Augusto, and Vieira 2005; Juttner and Matuschek 1977)", "manualFormatting" : "(Giroldo, Augusto, and Vieira 2005)", "plainTextFormattedCitation" : "(Giroldo, Augusto, and Vieira 2005; Juttner and Matuschek 1977)", "previouslyFormattedCitation" : "(Giroldo, Augusto, and Vieira 2005; Juttner and Matuschek 1977)" }, "properties" : {  }, "schema" : "https://github.com/citation-style-language/schema/raw/master/csl-citation.json" }</w:instrText>
+      </w:r>
+      <w:r>
+        <w:fldChar w:fldCharType="separate"/>
+      </w:r>
+      <w:r>
+        <w:rPr>
+          <w:noProof/>
+        </w:rPr>
+        <w:t>(Giroldo, Augusto, and Vieira 2005)</w:t>
+      </w:r>
+      <w:r>
+        <w:fldChar w:fldCharType="end"/>
+      </w:r>
+      <w:r>
+        <w:t xml:space="preserve">. </w:t>
+      </w:r>
+      <w:r>
+        <w:t>To identify linkages between algae and heterotrophic bacteria, we analyzed putative sugar degradation pathways i</w:t>
+      </w:r>
+      <w:r>
+        <w:t>n our MAGs</w:t>
+      </w:r>
+      <w:r>
+        <w:t>.</w:t>
+      </w:r>
+      <w:r>
+        <w:t xml:space="preserve"> </w:t>
+      </w:r>
+      <w:r>
+        <w:t>G</w:t>
+      </w:r>
+      <w:r>
+        <w:t xml:space="preserve">enes encoding the pathway for mannose degradation appeared frequently in both lakes. Mannose feeds into glycolysis, and can be used as the sole source of carbon and energy in bacteria such as </w:t>
+      </w:r>
+      <w:r>
+        <w:rPr>
+          <w:i/>
+        </w:rPr>
+        <w:t>E</w:t>
+      </w:r>
+      <w:r>
+        <w:rPr>
+          <w:i/>
+        </w:rPr>
+        <w:t>scherichia</w:t>
+      </w:r>
+      <w:r>
+        <w:rPr>
+          <w:i/>
+        </w:rPr>
+        <w:t xml:space="preserve"> coli</w:t>
+      </w:r>
+      <w:r>
+        <w:t>; this may explain why it was observed so frequently</w:t>
+      </w:r>
+      <w:r>
+        <w:t xml:space="preserve">. </w:t>
+      </w:r>
+      <w:r>
+        <w:t xml:space="preserve">Genes encoding the degradation of rhamnose and fucose, whose pathways converge to enter glycolysis and produce pyruvate, were frequently found within the same MAGs (including members of Planctomycetes and </w:t>
+      </w:r>
+      <w:proofErr w:type="spellStart"/>
+      <w:r>
+        <w:t>Verrucomicrobia</w:t>
+      </w:r>
+      <w:proofErr w:type="spellEnd"/>
+      <w:r>
+        <w:t xml:space="preserve"> in Lake Mendota, and members of Bacteroidetes, </w:t>
+      </w:r>
+      <w:proofErr w:type="spellStart"/>
+      <w:r>
+        <w:t>Ignavibacteria</w:t>
+      </w:r>
+      <w:proofErr w:type="spellEnd"/>
+      <w:r>
+        <w:t xml:space="preserve">, and </w:t>
+      </w:r>
+      <w:proofErr w:type="spellStart"/>
+      <w:r>
+        <w:t>Verrucomicrobia</w:t>
+      </w:r>
+      <w:proofErr w:type="spellEnd"/>
+      <w:r>
+        <w:t xml:space="preserve"> in Trout Bog). Putative pathways for the degradation of galactose were often observed in these same MAGs. Xylose</w:t>
+      </w:r>
+      <w:r>
+        <w:t xml:space="preserve"> is a freshwater sugar which has already been identified as potential carbon source for streamlined </w:t>
+      </w:r>
+      <w:r>
+        <w:t>Actinobacteria</w:t>
+      </w:r>
+      <w:r>
+        <w:t xml:space="preserve"> </w:t>
+      </w:r>
+      <w:r>
+        <w:fldChar w:fldCharType="begin" w:fldLock="1"/>
+      </w:r>
+      <w:r>
+        <w:instrText>ADDIN CSL_CITATION { "citationItems" : [ { "id" : "ITEM-1", "itemData" : { "author" : [ { "dropping-particle" : "", "family" : "Ghylin", "given" : "Trevor W.", "non-dropping-particle" : "", "parse-names" : false, "suffix" : "" }, { "dropping-particle" : "", "family" : "Garcia", "given" : "Sarahi L.", "non-dropping-particle" : "", "parse-names" : false, "suffix" : "" }, { "dropping-particle" : "", "family" : "Moya", "given" : "Francisco", "non-dropping-particle" : "", "parse-names" : false, "suffix" : "" }, { "dropping-particle" : "", "family" : "Oyserman", "given" : "Ben O.", "non-dropping-particle" : "", "parse-names" : false, "suffix" : "" }, { "dropping-particle" : "", "family" : "Schwientek", "given" : "Katrina T.", "non-dropping-particle" : "", "parse-names" : false, "suffix" : "" }, { "dropping-particle" : "", "family" : "Mutschler", "given" : "James", "non-dropping-particle" : "", "parse-names" : false, "suffix" : "" }, { "dropping-particle" : "", "family" : "Dwulit-Smith", "given" : "Jeffrey", "non-dropping-particle" : "", "parse-names" : false, "suffix" : "" }, { "dropping-particle" : "", "family" : "Chan", "given" : "Leong-Keat", "non-dropping-particle" : "", "parse-names" : false, "suffix" : "" }, { "dropping-particle" : "", "family" : "Martinez-Garcia", "given" : "Manuel", "non-dropping-particle" : "", "parse-names" : false, "suffix" : "" }, { "dropping-particle" : "", "family" : "Sczyrba", "given" : "Alexander", "non-dropping-particle" : "", "parse-names" : false, "suffix" : "" }, { "dropping-particle" : "", "family" : "Stepanauskas", "given" : "Ramunas", "non-dropping-particle" : "", "parse-names" : false, "suffix" : "" }, { "dropping-particle" : "", "family" : "Grossart", "given" : "Hans-Peter", "non-dropping-particle" : "", "parse-names" : false, "suffix" : "" }, { "dropping-particle" : "", "family" : "Woyke", "given" : "Tanja", "non-dropping-particle" : "", "parse-names" : false, "suffix" : "" }, { "dropping-particle" : "", "family" : "Warnecke", "given" : "Falk", "non-dropping-particle" : "", "parse-names" : false, "suffix" : "" }, { "dropping-particle" : "", "family" : "Malmstrom", "given" : "Rex", "non-dropping-particle" : "", "parse-names" : false, "suffix" : "" }, { "dropping-particle" : "", "family" : "Bertilsson", "given" : "Stefan", "non-dropping-particle" : "", "parse-names" : false, "suffix" : "" }, { "dropping-particle" : "", "family" : "McMahon", "given" : "Katherine D.", "non-dropping-particle" : "", "parse-names" : false, "suffix" : "" } ], "container-title" : "The ISME journal", "id" : "ITEM-1", "issue" : "12", "issued" : { "date-parts" : [ [ "2014" ] ] }, "page" : "2503-2516", "title" : "Comparative single-cell genomics reveals potential ecological niches for the freshwater acI Actinobacteria lineage", "type" : "article-journal", "volume" : "8" }, "uris" : [ "http://www.mendeley.com/documents/?uuid=8fad002b-78ce-491b-8163-90e2aca5817f" ] } ], "mendeley" : { "formattedCitation" : "(Ghylin et al. 2014)", "plainTextFormattedCitation" : "(Ghylin et al. 2014)", "previouslyFormattedCitation" : "(Ghylin et al. 2014)" }, "properties" : {  }, "schema" : "https://github.com/citation-style-language/schema/raw/master/csl-citation.json" }</w:instrText>
+      </w:r>
+      <w:r>
+        <w:fldChar w:fldCharType="separate"/>
+      </w:r>
+      <w:r>
+        <w:rPr>
+          <w:noProof/>
+        </w:rPr>
+        <w:t>(Ghylin et al. 2014)</w:t>
+      </w:r>
+      <w:r>
+        <w:fldChar w:fldCharType="end"/>
+      </w:r>
+      <w:r>
+        <w:t xml:space="preserve">; this was confirmed in our MAGs, with Bacteroidetes, Planctomycetes, and </w:t>
+      </w:r>
+      <w:proofErr w:type="spellStart"/>
+      <w:r>
+        <w:t>Verrucomicrobia</w:t>
+      </w:r>
+      <w:proofErr w:type="spellEnd"/>
+      <w:r>
+        <w:t xml:space="preserve"> in Lake Mendota and Bacteroidetes and </w:t>
+      </w:r>
+      <w:proofErr w:type="spellStart"/>
+      <w:r>
+        <w:t>Verrucomicrobia</w:t>
+      </w:r>
+      <w:proofErr w:type="spellEnd"/>
+      <w:r>
+        <w:t xml:space="preserve"> in Trout Bog as additional potential xylose degraders. Genes for the degradation of glycolate, a</w:t>
+      </w:r>
+      <w:r>
+        <w:t xml:space="preserve">n acid </w:t>
+      </w:r>
+      <w:r>
+        <w:t>produced by algae</w:t>
+      </w:r>
+      <w:r>
+        <w:t xml:space="preserve"> and consumed by heterotrophic </w:t>
+      </w:r>
+      <w:r>
         <w:lastRenderedPageBreak/>
-        <w:t>Tenericutes</w:t>
-      </w:r>
-      <w:proofErr w:type="spellEnd"/>
-      <w:r>
-        <w:t xml:space="preserve"> and members of the candidate phyla radiation </w:t>
-      </w:r>
-      <w:r>
-        <w:fldChar w:fldCharType="begin" w:fldLock="1"/>
-      </w:r>
-      <w:r>
-        <w:instrText>ADDIN CSL_CITATION { "citationItems" : [ { "id" : "ITEM-1", "itemData" : { "author" : [ { "dropping-particle" : "", "family" : "Miles", "given" : "R J", "non-dropping-particle" : "", "parse-names" : false, "suffix" : "" } ], "container-title" : "Journal of General Microbiology", "id" : "ITEM-1", "issue" : "1 992", "issued" : { "date-parts" : [ [ "1992" ] ] }, "page" : "1773-1783", "title" : "Review Article Catabolism in &lt;i&gt;Mollicutes&lt;/i&gt;", "type" : "article-journal", "volume" : "138" }, "uris" : [ "http://www.mendeley.com/documents/?uuid=b4c0556b-ec8b-4192-8e21-972d90ba83bc" ] }, { "id" : "ITEM-2", "itemData" : { "DOI" : "10.1038/nature14486", "ISBN" : "1476-4687 (Electronic)\\r0028-0836 (Linking)", "ISSN" : "14764687", "PMID" : "26083755", "abstract" : "Aprominent feature of the bacterial domain is a radiation of major lineages that are defined as candidate phyla because they lack iso- lated representatives. Bacteria from these phyla occur in diverse environments1 and are thought to mediate carbon and hydrogen cycles2 . Genomic analyses of a few representatives suggested that metabolic limitations have prevented their cultivation2\u20136 . Here we reconstructed 8 complete and 789 draft genomes from bacteria representing.35 phyla and documented features that consistently distinguish these organisms from other bacteria.Weinfer that this group, which may comprise .15% of the bacterial domain, has shared evolutionary history, and describe it as the candidate phyla radiation (CPR). AllCPRgenomes are small and most lack numer- ous biosynthetic pathways. Owing to divergent 16S ribosomal RNA (rRNA) gene sequences, 50\u2013100% of organisms sampled from specific phyla would evade detection in typical cultivation- independent surveys. CPR organisms often have self-splicing introns and proteins encoded within their rRNA genes, a feature rarely reported in bacteria. Furthermore, they have unusual ribo- some compositions. All are missing a ribosomal protein often absent in symbionts, and specific lineages are missing ribosomal proteins and biogenesis factors considered universal in bacteria. This implies different ribosome structures and biogenesis mechan- isms, and underlines unusual biology across a large part of the bacterial domain.", "author" : [ { "dropping-particle" : "", "family" : "Brown", "given" : "Christopher T.", "non-dropping-particle" : "", "parse-names" : false, "suffix" : "" }, { "dropping-particle" : "", "family" : "Hug", "given" : "Laura A.", "non-dropping-particle" : "", "parse-names" : false, "suffix" : "" }, { "dropping-particle" : "", "family" : "Thomas", "given" : "Brian C.", "non-dropping-particle" : "", "parse-names" : false, "suffix" : "" }, { "dropping-particle" : "", "family" : "Sharon", "given" : "Itai", "non-dropping-particle" : "", "parse-names" : false, "suffix" : "" }, { "dropping-particle" : "", "family" : "Castelle", "given" : "Cindy J.", "non-dropping-particle" : "", "parse-names" : false, "suffix" : "" }, { "dropping-particle" : "", "family" : "Singh", "given" : "Andrea", "non-dropping-particle" : "", "parse-names" : false, "suffix" : "" }, { "dropping-particle" : "", "family" : "Wilkins", "given" : "Michael J.", "non-dropping-particle" : "", "parse-names" : false, "suffix" : "" }, { "dropping-particle" : "", "family" : "Wrighton", "given" : "Kelly C.", "non-dropping-particle" : "", "parse-names" : false, "suffix" : "" }, { "dropping-particle" : "", "family" : "Williams", "given" : "Kenneth H.", "non-dropping-particle" : "", "parse-names" : false, "suffix" : "" }, { "dropping-particle" : "", "family" : "Banfield", "given" : "Jillian F.", "non-dropping-particle" : "", "parse-names" : false, "suffix" : "" } ], "container-title" : "Nature", "id" : "ITEM-2", "issue" : "7559", "issued" : { "date-parts" : [ [ "2015" ] ] }, "page" : "208-211", "title" : "Unusual biology across a group comprising more than 15% of domain Bacteria", "type" : "article-journal", "volume" : "523" }, "uris" : [ "http://www.mendeley.com/documents/?uuid=158d440c-1479-46d4-9129-2df2f43f1c8c" ] } ], "mendeley" : { "formattedCitation" : "(Brown et al. 2015; Miles 1992)", "plainTextFormattedCitation" : "(Brown et al. 2015; Miles 1992)", "previouslyFormattedCitation" : "(Brown et al. 2015; Miles 1992)" }, "properties" : {  }, "schema" : "https://github.com/citation-style-language/schema/raw/master/csl-citation.json" }</w:instrText>
-      </w:r>
-      <w:r>
-        <w:fldChar w:fldCharType="separate"/>
-      </w:r>
-      <w:r>
-        <w:rPr>
-          <w:noProof/>
-        </w:rPr>
-        <w:t>(Brown et al. 2015; Miles 1992)</w:t>
-      </w:r>
-      <w:r>
-        <w:fldChar w:fldCharType="end"/>
-      </w:r>
-      <w:r>
-        <w:t xml:space="preserve">. </w:t>
-      </w:r>
-      <w:r>
-        <w:t xml:space="preserve">Genes encoding enzymes in the glyoxylate cycle, a variant of the TCA cycle that is used to produce biosynthetic intermediates when glucose is not available, were </w:t>
-      </w:r>
-      <w:r>
-        <w:t xml:space="preserve">observed </w:t>
-      </w:r>
-      <w:r>
-        <w:t xml:space="preserve">in </w:t>
-      </w:r>
-      <w:proofErr w:type="spellStart"/>
-      <w:r>
-        <w:t>Chlamydiae</w:t>
-      </w:r>
-      <w:proofErr w:type="spellEnd"/>
-      <w:r>
-        <w:t xml:space="preserve"> in Lake Mendota, </w:t>
-      </w:r>
-      <w:proofErr w:type="spellStart"/>
-      <w:r>
-        <w:t>Acidobacteria</w:t>
-      </w:r>
-      <w:proofErr w:type="spellEnd"/>
-      <w:r>
-        <w:t xml:space="preserve"> in Trout Bog, and in some Proteobacteria in both lakes. The pentose phosphate pathway, both oxidative and non-oxidative phases, was found in MAGs from most phyla. </w:t>
-      </w:r>
-    </w:p>
-    <w:p>
-      <w:pPr>
-        <w:spacing w:line="360" w:lineRule="auto"/>
-      </w:pPr>
-      <w:r>
-        <w:tab/>
-      </w:r>
-      <w:r>
-        <w:t xml:space="preserve">Algae </w:t>
-      </w:r>
-      <w:r>
-        <w:t xml:space="preserve">in freshwater </w:t>
-      </w:r>
-      <w:r>
-        <w:t xml:space="preserve">have been documenting producing high molecular weight carbohydrates such as </w:t>
-      </w:r>
-      <w:r>
-        <w:t xml:space="preserve">glucose, fucose, rhamnose, arabinose, </w:t>
-      </w:r>
-      <w:proofErr w:type="spellStart"/>
-      <w:r>
-        <w:t>galacotse</w:t>
-      </w:r>
-      <w:proofErr w:type="spellEnd"/>
-      <w:r>
-        <w:t>, mannose, and xylose</w:t>
-      </w:r>
-      <w:r>
-        <w:t xml:space="preserve"> </w:t>
-      </w:r>
-      <w:r>
-        <w:fldChar w:fldCharType="begin" w:fldLock="1"/>
-      </w:r>
-      <w:r>
-        <w:instrText>ADDIN CSL_CITATION { "citationItems" : [ { "id" : "ITEM-1", "itemData" : { "DOI" : "10.1093/plankt/fbi043", "author" : [ { "dropping-particle" : "", "family" : "Giroldo", "given" : "Danilo", "non-dropping-particle" : "", "parse-names" : false, "suffix" : "" }, { "dropping-particle" : "", "family" : "Augusto", "given" : "Armando", "non-dropping-particle" : "", "parse-names" : false, "suffix" : "" }, { "dropping-particle" : "", "family" : "Vieira", "given" : "Henriques", "non-dropping-particle" : "", "parse-names" : false, "suffix" : "" } ], "container-title" : "Journal of Plankton Research", "id" : "ITEM-1", "issue" : "7", "issued" : { "date-parts" : [ [ "2005" ] ] }, "page" : "695-705", "title" : "Polymeric and free sugars released by three phytoplanktonic species from a freshwater tropical eutrophic reservoir", "type" : "article-journal", "volume" : "27" }, "uris" : [ "http://www.mendeley.com/documents/?uuid=78132178-1254-4197-9730-568885ba6cb3" ] }, { "id" : "ITEM-2", "itemData" : { "author" : [ { "dropping-particle" : "", "family" : "Juttner", "given" : "F", "non-dropping-particle" : "", "parse-names" : false, "suffix" : "" }, { "dropping-particle" : "", "family" : "Matuschek", "given" : "T", "non-dropping-particle" : "", "parse-names" : false, "suffix" : "" } ], "container-title" : "Water", "id" : "ITEM-2", "issued" : { "date-parts" : [ [ "1977" ] ] }, "page" : "251-255", "title" : "The Release of Low Molecular Weight Compounds by the Phytoplankton in an Eutrophic Lake", "type" : "article-journal", "volume" : "12" }, "uris" : [ "http://www.mendeley.com/documents/?uuid=47a46a18-e63f-46dc-ae25-f7ffbb5063bf" ] } ], "mendeley" : { "formattedCitation" : "(Giroldo, Augusto, and Vieira 2005; Juttner and Matuschek 1977)", "manualFormatting" : "(Giroldo, Augusto, and Vieira 2005)", "plainTextFormattedCitation" : "(Giroldo, Augusto, and Vieira 2005; Juttner and Matuschek 1977)", "previouslyFormattedCitation" : "(Giroldo, Augusto, and Vieira 2005; Juttner and Matuschek 1977)" }, "properties" : {  }, "schema" : "https://github.com/citation-style-language/schema/raw/master/csl-citation.json" }</w:instrText>
-      </w:r>
-      <w:r>
-        <w:fldChar w:fldCharType="separate"/>
-      </w:r>
-      <w:r>
-        <w:rPr>
-          <w:noProof/>
-        </w:rPr>
-        <w:t>(Giroldo, Augusto, and Vieira 2005)</w:t>
-      </w:r>
-      <w:r>
-        <w:fldChar w:fldCharType="end"/>
-      </w:r>
-      <w:r>
-        <w:t xml:space="preserve">. </w:t>
-      </w:r>
-      <w:r>
-        <w:t>To identify linkages between algae and heterotrophic bacteria, we analyzed putative sugar degradation pathways i</w:t>
-      </w:r>
-      <w:r>
-        <w:t>n our MAGs</w:t>
-      </w:r>
-      <w:r>
-        <w:t>.</w:t>
-      </w:r>
-      <w:r>
-        <w:t xml:space="preserve"> </w:t>
-      </w:r>
-      <w:r>
-        <w:t>G</w:t>
-      </w:r>
-      <w:r>
-        <w:t xml:space="preserve">enes encoding the pathway for mannose degradation appeared frequently in both lakes. Mannose feeds into glycolysis, and can be used as the sole source of carbon and energy in bacteria such as </w:t>
-      </w:r>
-      <w:r>
-        <w:rPr>
-          <w:i/>
-        </w:rPr>
-        <w:t>E</w:t>
-      </w:r>
-      <w:r>
-        <w:rPr>
-          <w:i/>
-        </w:rPr>
-        <w:t>scherichia</w:t>
-      </w:r>
-      <w:r>
-        <w:rPr>
-          <w:i/>
-        </w:rPr>
-        <w:t xml:space="preserve"> coli</w:t>
-      </w:r>
-      <w:r>
-        <w:t>; this may explain why it was observed so frequently</w:t>
-      </w:r>
-      <w:r>
-        <w:t xml:space="preserve">. </w:t>
-      </w:r>
-      <w:r>
-        <w:t xml:space="preserve">Genes encoding the degradation of rhamnose and fucose, whose pathways converge to enter glycolysis and produce pyruvate, were frequently found within the same MAGs (including members of Planctomycetes and </w:t>
-      </w:r>
-      <w:proofErr w:type="spellStart"/>
-      <w:r>
-        <w:t>Verrucomicrobia</w:t>
-      </w:r>
-      <w:proofErr w:type="spellEnd"/>
-      <w:r>
-        <w:t xml:space="preserve"> in Lake Mendota, and members of Bacteroidetes, </w:t>
-      </w:r>
-      <w:proofErr w:type="spellStart"/>
-      <w:r>
-        <w:t>Ignavibacteria</w:t>
-      </w:r>
-      <w:proofErr w:type="spellEnd"/>
-      <w:r>
-        <w:t xml:space="preserve">, and </w:t>
-      </w:r>
-      <w:proofErr w:type="spellStart"/>
-      <w:r>
-        <w:t>Verrucomicrobia</w:t>
-      </w:r>
-      <w:proofErr w:type="spellEnd"/>
-      <w:r>
-        <w:t xml:space="preserve"> in Trout Bog). Putative pathways for the degradation of galactose were often observed in these same MAGs. Xylose</w:t>
-      </w:r>
-      <w:r>
-        <w:t xml:space="preserve"> is a freshwater sugar which has already been identified as potential carbon source for streamlined </w:t>
-      </w:r>
-      <w:r>
-        <w:t>Actinobacteria</w:t>
-      </w:r>
-      <w:r>
-        <w:t xml:space="preserve"> </w:t>
-      </w:r>
-      <w:r>
-        <w:fldChar w:fldCharType="begin" w:fldLock="1"/>
-      </w:r>
-      <w:r>
-        <w:instrText>ADDIN CSL_CITATION { "citationItems" : [ { "id" : "ITEM-1", "itemData" : { "author" : [ { "dropping-particle" : "", "family" : "Ghylin", "given" : "Trevor W.", "non-dropping-particle" : "", "parse-names" : false, "suffix" : "" }, { "dropping-particle" : "", "family" : "Garcia", "given" : "Sarahi L.", "non-dropping-particle" : "", "parse-names" : false, "suffix" : "" }, { "dropping-particle" : "", "family" : "Moya", "given" : "Francisco", "non-dropping-particle" : "", "parse-names" : false, "suffix" : "" }, { "dropping-particle" : "", "family" : "Oyserman", "given" : "Ben O.", "non-dropping-particle" : "", "parse-names" : false, "suffix" : "" }, { "dropping-particle" : "", "family" : "Schwientek", "given" : "Katrina T.", "non-dropping-particle" : "", "parse-names" : false, "suffix" : "" }, { "dropping-particle" : "", "family" : "Mutschler", "given" : "James", "non-dropping-particle" : "", "parse-names" : false, "suffix" : "" }, { "dropping-particle" : "", "family" : "Dwulit-Smith", "given" : "Jeffrey", "non-dropping-particle" : "", "parse-names" : false, "suffix" : "" }, { "dropping-particle" : "", "family" : "Chan", "given" : "Leong-Keat", "non-dropping-particle" : "", "parse-names" : false, "suffix" : "" }, { "dropping-particle" : "", "family" : "Martinez-Garcia", "given" : "Manuel", "non-dropping-particle" : "", "parse-names" : false, "suffix" : "" }, { "dropping-particle" : "", "family" : "Sczyrba", "given" : "Alexander", "non-dropping-particle" : "", "parse-names" : false, "suffix" : "" }, { "dropping-particle" : "", "family" : "Stepanauskas", "given" : "Ramunas", "non-dropping-particle" : "", "parse-names" : false, "suffix" : "" }, { "dropping-particle" : "", "family" : "Grossart", "given" : "Hans-Peter", "non-dropping-particle" : "", "parse-names" : false, "suffix" : "" }, { "dropping-particle" : "", "family" : "Woyke", "given" : "Tanja", "non-dropping-particle" : "", "parse-names" : false, "suffix" : "" }, { "dropping-particle" : "", "family" : "Warnecke", "given" : "Falk", "non-dropping-particle" : "", "parse-names" : false, "suffix" : "" }, { "dropping-particle" : "", "family" : "Malmstrom", "given" : "Rex", "non-dropping-particle" : "", "parse-names" : false, "suffix" : "" }, { "dropping-particle" : "", "family" : "Bertilsson", "given" : "Stefan", "non-dropping-particle" : "", "parse-names" : false, "suffix" : "" }, { "dropping-particle" : "", "family" : "McMahon", "given" : "Katherine D.", "non-dropping-particle" : "", "parse-names" : false, "suffix" : "" } ], "container-title" : "The ISME journal", "id" : "ITEM-1", "issue" : "12", "issued" : { "date-parts" : [ [ "2014" ] ] }, "page" : "2503-2516", "title" : "Comparative single-cell genomics reveals potential ecological niches for the freshwater acI Actinobacteria lineage", "type" : "article-journal", "volume" : "8" }, "uris" : [ "http://www.mendeley.com/documents/?uuid=8fad002b-78ce-491b-8163-90e2aca5817f" ] } ], "mendeley" : { "formattedCitation" : "(Ghylin et al. 2014)", "plainTextFormattedCitation" : "(Ghylin et al. 2014)", "previouslyFormattedCitation" : "(Ghylin et al. 2014)" }, "properties" : {  }, "schema" : "https://github.com/citation-style-language/schema/raw/master/csl-citation.json" }</w:instrText>
-      </w:r>
-      <w:r>
-        <w:fldChar w:fldCharType="separate"/>
-      </w:r>
-      <w:r>
-        <w:rPr>
-          <w:noProof/>
-        </w:rPr>
-        <w:t>(Ghylin et al. 2014)</w:t>
-      </w:r>
-      <w:r>
-        <w:fldChar w:fldCharType="end"/>
-      </w:r>
-      <w:r>
-        <w:t xml:space="preserve">; this was confirmed in our MAGs, with Bacteroidetes, Planctomycetes, and </w:t>
-      </w:r>
-      <w:proofErr w:type="spellStart"/>
-      <w:r>
-        <w:t>Verrucomicrobia</w:t>
-      </w:r>
-      <w:proofErr w:type="spellEnd"/>
-      <w:r>
-        <w:t xml:space="preserve"> in Lake Mendota and Bacteroidetes and </w:t>
-      </w:r>
-      <w:proofErr w:type="spellStart"/>
-      <w:r>
-        <w:t>Verrucomicrobia</w:t>
-      </w:r>
-      <w:proofErr w:type="spellEnd"/>
-      <w:r>
-        <w:t xml:space="preserve"> in Trout Bog as additional potential xylose degraders. Genes for the degradation of glycolate, a</w:t>
-      </w:r>
-      <w:r>
-        <w:t xml:space="preserve">n acid </w:t>
-      </w:r>
-      <w:r>
-        <w:t>produced by algae</w:t>
-      </w:r>
-      <w:r>
-        <w:t xml:space="preserve"> and consumed by heterotrophic bacteria</w:t>
+        <w:t>bacteria</w:t>
       </w:r>
       <w:r>
         <w:t xml:space="preserve"> </w:t>
@@ -2707,163 +2805,162 @@
           <w:noProof/>
           <w:szCs w:val="24"/>
         </w:rPr>
-        <w:t xml:space="preserve">(Latypova et al. 2010; Salcher et al. </w:t>
-      </w:r>
-      <w:r>
-        <w:rPr>
-          <w:rFonts w:cs="Times New Roman"/>
-          <w:noProof/>
+        <w:t>(Latypova et al. 2010; Salcher et al. 2015a)</w:t>
+      </w:r>
+      <w:r>
+        <w:rPr>
+          <w:rFonts w:cs="Times New Roman"/>
+          <w:szCs w:val="24"/>
+        </w:rPr>
+        <w:fldChar w:fldCharType="end"/>
+      </w:r>
+      <w:r>
+        <w:rPr>
+          <w:rFonts w:cs="Times New Roman"/>
+          <w:szCs w:val="24"/>
+        </w:rPr>
+        <w:t xml:space="preserve">. </w:t>
+      </w:r>
+      <w:r>
+        <w:rPr>
+          <w:rFonts w:cs="Times New Roman"/>
+          <w:szCs w:val="24"/>
+        </w:rPr>
+        <w:t>Methylotrophy in cultured</w:t>
+      </w:r>
+      <w:r>
+        <w:rPr>
+          <w:rFonts w:cs="Times New Roman"/>
+          <w:szCs w:val="24"/>
+        </w:rPr>
+        <w:t xml:space="preserve"> freshwater</w:t>
+      </w:r>
+      <w:r>
+        <w:rPr>
+          <w:rFonts w:cs="Times New Roman"/>
+          <w:szCs w:val="24"/>
+        </w:rPr>
+        <w:t xml:space="preserve"> isolates from these taxa is well-documented </w:t>
+      </w:r>
+      <w:r>
+        <w:rPr>
+          <w:rFonts w:cs="Times New Roman"/>
+          <w:szCs w:val="24"/>
+        </w:rPr>
+        <w:fldChar w:fldCharType="begin" w:fldLock="1"/>
+      </w:r>
+      <w:r>
+        <w:rPr>
+          <w:rFonts w:cs="Times New Roman"/>
+          <w:szCs w:val="24"/>
+        </w:rPr>
+        <w:instrText>ADDIN CSL_CITATION { "citationItems" : [ { "id" : "ITEM-1", "itemData" : { "DOI" : "10.1038/ismej.2015.55", "ISSN" : "1751-7362", "author" : [ { "dropping-particle" : "", "family" : "Salcher", "given" : "Michaela M", "non-dropping-particle" : "", "parse-names" : false, "suffix" : "" }, { "dropping-particle" : "", "family" : "Neuenschwander", "given" : "Stefan M", "non-dropping-particle" : "", "parse-names" : false, "suffix" : "" }, { "dropping-particle" : "", "family" : "Posch", "given" : "Thomas", "non-dropping-particle" : "", "parse-names" : false, "suffix" : "" }, { "dropping-particle" : "", "family" : "Pernthaler", "given" : "Jakob", "non-dropping-particle" : "", "parse-names" : false, "suffix" : "" } ], "container-title" : "The ISME Journal", "id" : "ITEM-1", "issued" : { "date-parts" : [ [ "2015" ] ] }, "page" : "1-12", "publisher" : "Nature Publishing Group", "title" : "The ecology of pelagic freshwater methylotrophs assessed by a high-resolution monitoring and isolation campaign", "type" : "article-journal" }, "uris" : [ "http://www.mendeley.com/documents/?uuid=3b44593e-f33f-416e-af95-2f7cb9aead1c" ] }, { "id" : "ITEM-2", "itemData" : { "DOI" : "10.1099/ijs.0.029165-0", "ISBN" : "1466-5034 (Electronic)\\r1466-5026 (Linking)", "ISSN" : "1466-5034", "PMID" : "21335496", "abstract" : "Phylogenetic positions, and genotypic and phenotypic characteristics of three novel methylotrophic isolates, strains 301(T), 30S and SIP3-4, from sediment of Lake Washington, Seattle, USA, are described. The strains were restricted facultative methylotrophs capable of growth on single carbon compounds (methylamine and methanol) in addition to a limited range of multicarbon compounds. All strains used the N-methylglutamate pathway for methylamine oxidation. Strain SIP3-4 possessed the canonical (MxaFI) methanol dehydrogenase, but strains 301(T) and 30S did not. All three strains used the ribulose monophosphate pathway for C1 assimilation. The major fatty acids in the three strains were C(16:0) and C(16:1)\u03c97c. The DNA G+C contents of strains 301(T) and SIP3-4 were 42.6 and 54.6 mol%, respectively. Based on 16S rRNA gene sequence phylogeny and the relevant phenotypic characteristics, strain SIP3-4 was assigned to the previously defined species Methylovorus glucosotrophus. Strains 301(T) and 30S were closely related to each other (100% 16S rRNA gene sequence similarity) and shared 96.6% 16S rRNA gene sequence similarity with a previously described isolate, Methylotenera mobilis JLW8(T). Based on significant genomic and phenotypic divergence with the latter, strains 301(T) and 30S represent a novel species within the genus Methylotenera, for which the name Methylotenera versatilis sp. nov. is proposed; the type strain is 301(T) (=VKM B-2679(T)=JCM 17579(T)). An emended description of the genus Methylotenera is provided.", "author" : [ { "dropping-particle" : "", "family" : "Kalyuzhnaya", "given" : "Marina G", "non-dropping-particle" : "", "parse-names" : false, "suffix" : "" }, { "dropping-particle" : "", "family" : "Beck", "given" : "David A C", "non-dropping-particle" : "", "parse-names" : false, "suffix" : "" }, { "dropping-particle" : "", "family" : "Vorobev", "given" : "Alexey", "non-dropping-particle" : "", "parse-names" : false, "suffix" : "" }, { "dropping-particle" : "", "family" : "Smalley", "given" : "Nicole", "non-dropping-particle" : "", "parse-names" : false, "suffix" : "" }, { "dropping-particle" : "", "family" : "Kunkel", "given" : "Dennis D", "non-dropping-particle" : "", "parse-names" : false, "suffix" : "" }, { "dropping-particle" : "", "family" : "Lidstrom", "given" : "Mary E", "non-dropping-particle" : "", "parse-names" : false, "suffix" : "" }, { "dropping-particle" : "", "family" : "Chistoserdova", "given" : "Ludmila", "non-dropping-particle" : "", "parse-names" : false, "suffix" : "" } ], "container-title" : "International journal of systematic and evolutionary microbiology", "id" : "ITEM-2", "issue" : "Pt 1", "issued" : { "date-parts" : [ [ "2012" ] ] }, "page" : "106-11", "title" : "Novel methylotrophic isolates from lake sediment, description of Methylotenera versatilis sp. nov. and emended description of the genus Methylotenera.", "type" : "article-journal", "volume" : "62" }, "uris" : [ "http://www.mendeley.com/documents/?uuid=55a775bc-6400-41fd-965f-3e058008a276" ] } ], "mendeley" : { "formattedCitation" : "(Kalyuzhnaya et al. 2012; Salcher et al. 2015b)", "plainTextFormattedCitation" : "(Kalyuzhnaya et al. 2012; Salcher et al. 2015b)", "previouslyFormattedCitation" : "(Kalyuzhnaya et al. 2012; Salcher et al. 2015b)" }, "properties" : {  }, "schema" : "https://github.com/citation-style-language/schema/raw/master/csl-citation.json" }</w:instrText>
+      </w:r>
+      <w:r>
+        <w:rPr>
+          <w:rFonts w:cs="Times New Roman"/>
+          <w:szCs w:val="24"/>
+        </w:rPr>
+        <w:fldChar w:fldCharType="separate"/>
+      </w:r>
+      <w:r>
+        <w:rPr>
+          <w:rFonts w:cs="Times New Roman"/>
+          <w:noProof/>
+          <w:szCs w:val="24"/>
+        </w:rPr>
+        <w:t>(Kalyuzhnaya et al. 2012; Salcher et al. 2015b)</w:t>
+      </w:r>
+      <w:r>
+        <w:rPr>
+          <w:rFonts w:cs="Times New Roman"/>
+          <w:szCs w:val="24"/>
+        </w:rPr>
+        <w:fldChar w:fldCharType="end"/>
+      </w:r>
+      <w:r>
+        <w:rPr>
+          <w:rFonts w:cs="Times New Roman"/>
+          <w:szCs w:val="24"/>
+        </w:rPr>
+        <w:t xml:space="preserve">; however, genes encoding methanol degradation were also identified in MAGs from taxa not </w:t>
+      </w:r>
+      <w:r>
+        <w:rPr>
+          <w:rFonts w:cs="Times New Roman"/>
+          <w:szCs w:val="24"/>
+        </w:rPr>
+        <w:t xml:space="preserve">typically </w:t>
+      </w:r>
+      <w:r>
+        <w:rPr>
+          <w:rFonts w:cs="Times New Roman"/>
+          <w:szCs w:val="24"/>
+        </w:rPr>
+        <w:t xml:space="preserve">known as methylotrophs. These included MAGs classified as </w:t>
+      </w:r>
+      <w:proofErr w:type="spellStart"/>
+      <w:r>
+        <w:rPr>
+          <w:rFonts w:cs="Times New Roman"/>
+          <w:szCs w:val="24"/>
+        </w:rPr>
+        <w:t>Burkholderiales</w:t>
+      </w:r>
+      <w:proofErr w:type="spellEnd"/>
+      <w:r>
+        <w:rPr>
+          <w:rFonts w:cs="Times New Roman"/>
+          <w:szCs w:val="24"/>
+        </w:rPr>
+        <w:t xml:space="preserve">, </w:t>
+      </w:r>
+      <w:proofErr w:type="spellStart"/>
+      <w:r>
+        <w:rPr>
+          <w:rFonts w:cs="Times New Roman"/>
+          <w:szCs w:val="24"/>
+        </w:rPr>
+        <w:t>Rhizobiales</w:t>
+      </w:r>
+      <w:proofErr w:type="spellEnd"/>
+      <w:r>
+        <w:rPr>
+          <w:rFonts w:cs="Times New Roman"/>
+          <w:szCs w:val="24"/>
+        </w:rPr>
+        <w:t xml:space="preserve">, and </w:t>
+      </w:r>
+      <w:proofErr w:type="spellStart"/>
+      <w:r>
+        <w:rPr>
+          <w:rFonts w:cs="Times New Roman"/>
+          <w:szCs w:val="24"/>
+        </w:rPr>
+        <w:t>Nitrosomonadales</w:t>
+      </w:r>
+      <w:proofErr w:type="spellEnd"/>
+      <w:r>
+        <w:rPr>
+          <w:rFonts w:cs="Times New Roman"/>
+          <w:szCs w:val="24"/>
+        </w:rPr>
+        <w:t xml:space="preserve"> in Trout Bog.</w:t>
+      </w:r>
+      <w:r>
+        <w:rPr>
+          <w:rFonts w:cs="Times New Roman"/>
+          <w:szCs w:val="24"/>
+        </w:rPr>
+        <w:t xml:space="preserve"> Given the </w:t>
+      </w:r>
+      <w:r>
+        <w:rPr>
+          <w:rFonts w:cs="Times New Roman"/>
           <w:szCs w:val="24"/>
         </w:rPr>
         <w:lastRenderedPageBreak/>
-        <w:t>2015a)</w:t>
-      </w:r>
-      <w:r>
-        <w:rPr>
-          <w:rFonts w:cs="Times New Roman"/>
-          <w:szCs w:val="24"/>
-        </w:rPr>
-        <w:fldChar w:fldCharType="end"/>
-      </w:r>
-      <w:r>
-        <w:rPr>
-          <w:rFonts w:cs="Times New Roman"/>
-          <w:szCs w:val="24"/>
-        </w:rPr>
-        <w:t xml:space="preserve">. </w:t>
-      </w:r>
-      <w:r>
-        <w:rPr>
-          <w:rFonts w:cs="Times New Roman"/>
-          <w:szCs w:val="24"/>
-        </w:rPr>
-        <w:t>Methylotrophy in cultured</w:t>
-      </w:r>
-      <w:r>
-        <w:rPr>
-          <w:rFonts w:cs="Times New Roman"/>
-          <w:szCs w:val="24"/>
-        </w:rPr>
-        <w:t xml:space="preserve"> freshwater</w:t>
-      </w:r>
-      <w:r>
-        <w:rPr>
-          <w:rFonts w:cs="Times New Roman"/>
-          <w:szCs w:val="24"/>
-        </w:rPr>
-        <w:t xml:space="preserve"> isolates from these taxa is well-documented </w:t>
-      </w:r>
-      <w:r>
-        <w:rPr>
-          <w:rFonts w:cs="Times New Roman"/>
-          <w:szCs w:val="24"/>
-        </w:rPr>
-        <w:fldChar w:fldCharType="begin" w:fldLock="1"/>
-      </w:r>
-      <w:r>
-        <w:rPr>
-          <w:rFonts w:cs="Times New Roman"/>
-          <w:szCs w:val="24"/>
-        </w:rPr>
-        <w:instrText>ADDIN CSL_CITATION { "citationItems" : [ { "id" : "ITEM-1", "itemData" : { "DOI" : "10.1038/ismej.2015.55", "ISSN" : "1751-7362", "author" : [ { "dropping-particle" : "", "family" : "Salcher", "given" : "Michaela M", "non-dropping-particle" : "", "parse-names" : false, "suffix" : "" }, { "dropping-particle" : "", "family" : "Neuenschwander", "given" : "Stefan M", "non-dropping-particle" : "", "parse-names" : false, "suffix" : "" }, { "dropping-particle" : "", "family" : "Posch", "given" : "Thomas", "non-dropping-particle" : "", "parse-names" : false, "suffix" : "" }, { "dropping-particle" : "", "family" : "Pernthaler", "given" : "Jakob", "non-dropping-particle" : "", "parse-names" : false, "suffix" : "" } ], "container-title" : "The ISME Journal", "id" : "ITEM-1", "issued" : { "date-parts" : [ [ "2015" ] ] }, "page" : "1-12", "publisher" : "Nature Publishing Group", "title" : "The ecology of pelagic freshwater methylotrophs assessed by a high-resolution monitoring and isolation campaign", "type" : "article-journal" }, "uris" : [ "http://www.mendeley.com/documents/?uuid=3b44593e-f33f-416e-af95-2f7cb9aead1c" ] }, { "id" : "ITEM-2", "itemData" : { "DOI" : "10.1099/ijs.0.029165-0", "ISBN" : "1466-5034 (Electronic)\\r1466-5026 (Linking)", "ISSN" : "1466-5034", "PMID" : "21335496", "abstract" : "Phylogenetic positions, and genotypic and phenotypic characteristics of three novel methylotrophic isolates, strains 301(T), 30S and SIP3-4, from sediment of Lake Washington, Seattle, USA, are described. The strains were restricted facultative methylotrophs capable of growth on single carbon compounds (methylamine and methanol) in addition to a limited range of multicarbon compounds. All strains used the N-methylglutamate pathway for methylamine oxidation. Strain SIP3-4 possessed the canonical (MxaFI) methanol dehydrogenase, but strains 301(T) and 30S did not. All three strains used the ribulose monophosphate pathway for C1 assimilation. The major fatty acids in the three strains were C(16:0) and C(16:1)\u03c97c. The DNA G+C contents of strains 301(T) and SIP3-4 were 42.6 and 54.6 mol%, respectively. Based on 16S rRNA gene sequence phylogeny and the relevant phenotypic characteristics, strain SIP3-4 was assigned to the previously defined species Methylovorus glucosotrophus. Strains 301(T) and 30S were closely related to each other (100% 16S rRNA gene sequence similarity) and shared 96.6% 16S rRNA gene sequence similarity with a previously described isolate, Methylotenera mobilis JLW8(T). Based on significant genomic and phenotypic divergence with the latter, strains 301(T) and 30S represent a novel species within the genus Methylotenera, for which the name Methylotenera versatilis sp. nov. is proposed; the type strain is 301(T) (=VKM B-2679(T)=JCM 17579(T)). An emended description of the genus Methylotenera is provided.", "author" : [ { "dropping-particle" : "", "family" : "Kalyuzhnaya", "given" : "Marina G", "non-dropping-particle" : "", "parse-names" : false, "suffix" : "" }, { "dropping-particle" : "", "family" : "Beck", "given" : "David A C", "non-dropping-particle" : "", "parse-names" : false, "suffix" : "" }, { "dropping-particle" : "", "family" : "Vorobev", "given" : "Alexey", "non-dropping-particle" : "", "parse-names" : false, "suffix" : "" }, { "dropping-particle" : "", "family" : "Smalley", "given" : "Nicole", "non-dropping-particle" : "", "parse-names" : false, "suffix" : "" }, { "dropping-particle" : "", "family" : "Kunkel", "given" : "Dennis D", "non-dropping-particle" : "", "parse-names" : false, "suffix" : "" }, { "dropping-particle" : "", "family" : "Lidstrom", "given" : "Mary E", "non-dropping-particle" : "", "parse-names" : false, "suffix" : "" }, { "dropping-particle" : "", "family" : "Chistoserdova", "given" : "Ludmila", "non-dropping-particle" : "", "parse-names" : false, "suffix" : "" } ], "container-title" : "International journal of systematic and evolutionary microbiology", "id" : "ITEM-2", "issue" : "Pt 1", "issued" : { "date-parts" : [ [ "2012" ] ] }, "page" : "106-11", "title" : "Novel methylotrophic isolates from lake sediment, description of Methylotenera versatilis sp. nov. and emended description of the genus Methylotenera.", "type" : "article-journal", "volume" : "62" }, "uris" : [ "http://www.mendeley.com/documents/?uuid=55a775bc-6400-41fd-965f-3e058008a276" ] } ], "mendeley" : { "formattedCitation" : "(Kalyuzhnaya et al. 2012; Salcher et al. 2015b)", "plainTextFormattedCitation" : "(Kalyuzhnaya et al. 2012; Salcher et al. 2015b)", "previouslyFormattedCitation" : "(Kalyuzhnaya et al. 2012; Salcher et al. 2015b)" }, "properties" : {  }, "schema" : "https://github.com/citation-style-language/schema/raw/master/csl-citation.json" }</w:instrText>
-      </w:r>
-      <w:r>
-        <w:rPr>
-          <w:rFonts w:cs="Times New Roman"/>
-          <w:szCs w:val="24"/>
-        </w:rPr>
-        <w:fldChar w:fldCharType="separate"/>
-      </w:r>
-      <w:r>
-        <w:rPr>
-          <w:rFonts w:cs="Times New Roman"/>
-          <w:noProof/>
-          <w:szCs w:val="24"/>
-        </w:rPr>
-        <w:t>(Kalyuzhnaya et al. 2012; Salcher et al. 2015b)</w:t>
-      </w:r>
-      <w:r>
-        <w:rPr>
-          <w:rFonts w:cs="Times New Roman"/>
-          <w:szCs w:val="24"/>
-        </w:rPr>
-        <w:fldChar w:fldCharType="end"/>
-      </w:r>
-      <w:r>
-        <w:rPr>
-          <w:rFonts w:cs="Times New Roman"/>
-          <w:szCs w:val="24"/>
-        </w:rPr>
-        <w:t xml:space="preserve">; however, genes encoding methanol degradation were also identified in MAGs from taxa not </w:t>
-      </w:r>
-      <w:r>
-        <w:rPr>
-          <w:rFonts w:cs="Times New Roman"/>
-          <w:szCs w:val="24"/>
-        </w:rPr>
-        <w:t xml:space="preserve">typically </w:t>
-      </w:r>
-      <w:r>
-        <w:rPr>
-          <w:rFonts w:cs="Times New Roman"/>
-          <w:szCs w:val="24"/>
-        </w:rPr>
-        <w:t xml:space="preserve">known as methylotrophs. These included MAGs classified as </w:t>
-      </w:r>
-      <w:proofErr w:type="spellStart"/>
-      <w:r>
-        <w:rPr>
-          <w:rFonts w:cs="Times New Roman"/>
-          <w:szCs w:val="24"/>
-        </w:rPr>
-        <w:t>Burkholderiales</w:t>
-      </w:r>
-      <w:proofErr w:type="spellEnd"/>
-      <w:r>
-        <w:rPr>
-          <w:rFonts w:cs="Times New Roman"/>
-          <w:szCs w:val="24"/>
-        </w:rPr>
-        <w:t xml:space="preserve">, </w:t>
-      </w:r>
-      <w:proofErr w:type="spellStart"/>
-      <w:r>
-        <w:rPr>
-          <w:rFonts w:cs="Times New Roman"/>
-          <w:szCs w:val="24"/>
-        </w:rPr>
-        <w:t>Rhizobiales</w:t>
-      </w:r>
-      <w:proofErr w:type="spellEnd"/>
-      <w:r>
-        <w:rPr>
-          <w:rFonts w:cs="Times New Roman"/>
-          <w:szCs w:val="24"/>
-        </w:rPr>
-        <w:t xml:space="preserve">, and </w:t>
-      </w:r>
-      <w:proofErr w:type="spellStart"/>
-      <w:r>
-        <w:rPr>
-          <w:rFonts w:cs="Times New Roman"/>
-          <w:szCs w:val="24"/>
-        </w:rPr>
-        <w:t>Nitrosomonadales</w:t>
-      </w:r>
-      <w:proofErr w:type="spellEnd"/>
-      <w:r>
-        <w:rPr>
-          <w:rFonts w:cs="Times New Roman"/>
-          <w:szCs w:val="24"/>
-        </w:rPr>
-        <w:t xml:space="preserve"> in Trout Bog.</w:t>
-      </w:r>
-      <w:r>
-        <w:rPr>
-          <w:rFonts w:cs="Times New Roman"/>
-          <w:szCs w:val="24"/>
-        </w:rPr>
-        <w:t xml:space="preserve"> Given the rapid rate at which the known diversity of methylotrophs is increasing, this finding is </w:t>
+        <w:t xml:space="preserve">rapid rate at which the known diversity of methylotrophs is increasing, this finding is </w:t>
       </w:r>
       <w:r>
         <w:rPr>
@@ -3017,26 +3114,23 @@
         <w:t xml:space="preserve">Fig 2. Carbon cycling in Lake Mendota vs Trout Bog. </w:t>
       </w:r>
       <w:r>
-        <w:t xml:space="preserve">Carbon cycling between the two lakes was largely similar, with a few key differences. Carbon fixation is carried out by different taxa using different pathways. Dissimilatory sulfate reduction was more common in Trout Bog than in </w:t>
-      </w:r>
+        <w:t xml:space="preserve">Carbon cycling between the two lakes was largely similar, with a few key differences. Carbon fixation is carried out by different taxa using different pathways. Dissimilatory sulfate reduction was more common in Trout Bog than in Lake Mendota. Degradation and biosynthesis of polyamines was prevalent in MAGs from both lakes. </w:t>
+      </w:r>
+      <w:proofErr w:type="spellStart"/>
+      <w:r>
+        <w:t>Rhodopsins</w:t>
+      </w:r>
+      <w:proofErr w:type="spellEnd"/>
+      <w:r>
+        <w:t xml:space="preserve"> were most often observed in MAGs of Actinobacteria and Bacteroidetes from Lake Mendota.</w:t>
+      </w:r>
+    </w:p>
+    <w:p>
+      <w:pPr>
+        <w:pStyle w:val="Heading2"/>
+      </w:pPr>
       <w:r>
         <w:lastRenderedPageBreak/>
-        <w:t xml:space="preserve">Lake Mendota. Degradation and biosynthesis of polyamines was prevalent in MAGs from both lakes. </w:t>
-      </w:r>
-      <w:proofErr w:type="spellStart"/>
-      <w:r>
-        <w:t>Rhodopsins</w:t>
-      </w:r>
-      <w:proofErr w:type="spellEnd"/>
-      <w:r>
-        <w:t xml:space="preserve"> were most often observed in MAGs of Actinobacteria and Bacteroidetes from Lake Mendota.</w:t>
-      </w:r>
-    </w:p>
-    <w:p>
-      <w:pPr>
-        <w:pStyle w:val="Heading2"/>
-      </w:pPr>
-      <w:r>
         <w:t>Complex Carbon Degradation</w:t>
       </w:r>
     </w:p>
@@ -3419,7 +3513,84 @@
           <w:rFonts w:cs="Times New Roman"/>
           <w:szCs w:val="24"/>
         </w:rPr>
-        <w:t xml:space="preserve"> were similar between lakes, the increased diversity of </w:t>
+        <w:t xml:space="preserve"> were similar between lakes, the increased diversity of these </w:t>
+      </w:r>
+      <w:r>
+        <w:rPr>
+          <w:rFonts w:cs="Times New Roman"/>
+          <w:szCs w:val="24"/>
+        </w:rPr>
+        <w:t>genes</w:t>
+      </w:r>
+      <w:r>
+        <w:rPr>
+          <w:rFonts w:cs="Times New Roman"/>
+          <w:szCs w:val="24"/>
+        </w:rPr>
+        <w:t xml:space="preserve"> in Trout Bog’s hypolimnion suggested differences between the</w:t>
+      </w:r>
+      <w:r>
+        <w:rPr>
+          <w:rFonts w:cs="Times New Roman"/>
+          <w:szCs w:val="24"/>
+        </w:rPr>
+        <w:t>ir</w:t>
+      </w:r>
+      <w:r>
+        <w:rPr>
+          <w:rFonts w:cs="Times New Roman"/>
+          <w:szCs w:val="24"/>
+        </w:rPr>
+        <w:t xml:space="preserve"> </w:t>
+      </w:r>
+      <w:r>
+        <w:rPr>
+          <w:rFonts w:cs="Times New Roman"/>
+          <w:szCs w:val="24"/>
+        </w:rPr>
+        <w:t xml:space="preserve">profiles of </w:t>
+      </w:r>
+      <w:r>
+        <w:rPr>
+          <w:rFonts w:cs="Times New Roman"/>
+          <w:szCs w:val="24"/>
+        </w:rPr>
+        <w:t>glycoside</w:t>
+      </w:r>
+      <w:r>
+        <w:rPr>
+          <w:rFonts w:cs="Times New Roman"/>
+          <w:szCs w:val="24"/>
+        </w:rPr>
+        <w:t xml:space="preserve"> hydrolases</w:t>
+      </w:r>
+      <w:r>
+        <w:rPr>
+          <w:rFonts w:cs="Times New Roman"/>
+          <w:szCs w:val="24"/>
+        </w:rPr>
+        <w:t xml:space="preserve"> and therefore differences in the diversity and complexity of their carbon sources</w:t>
+      </w:r>
+      <w:r>
+        <w:rPr>
+          <w:rFonts w:cs="Times New Roman"/>
+          <w:szCs w:val="24"/>
+        </w:rPr>
+        <w:t xml:space="preserve">. Lake Mendota contained unique </w:t>
+      </w:r>
+      <w:r>
+        <w:rPr>
+          <w:rFonts w:cs="Times New Roman"/>
+          <w:szCs w:val="24"/>
+        </w:rPr>
+        <w:t>glycoside</w:t>
+      </w:r>
+      <w:r>
+        <w:rPr>
+          <w:rFonts w:cs="Times New Roman"/>
+          <w:szCs w:val="24"/>
+        </w:rPr>
+        <w:t xml:space="preserve"> hydrolases belonging to the family GH13, which contain </w:t>
       </w:r>
       <w:r>
         <w:rPr>
@@ -3427,84 +3598,7 @@
           <w:szCs w:val="24"/>
         </w:rPr>
         <w:lastRenderedPageBreak/>
-        <w:t xml:space="preserve">these </w:t>
-      </w:r>
-      <w:r>
-        <w:rPr>
-          <w:rFonts w:cs="Times New Roman"/>
-          <w:szCs w:val="24"/>
-        </w:rPr>
-        <w:t>genes</w:t>
-      </w:r>
-      <w:r>
-        <w:rPr>
-          <w:rFonts w:cs="Times New Roman"/>
-          <w:szCs w:val="24"/>
-        </w:rPr>
-        <w:t xml:space="preserve"> in Trout Bog’s hypolimnion suggested differences between the</w:t>
-      </w:r>
-      <w:r>
-        <w:rPr>
-          <w:rFonts w:cs="Times New Roman"/>
-          <w:szCs w:val="24"/>
-        </w:rPr>
-        <w:t>ir</w:t>
-      </w:r>
-      <w:r>
-        <w:rPr>
-          <w:rFonts w:cs="Times New Roman"/>
-          <w:szCs w:val="24"/>
-        </w:rPr>
-        <w:t xml:space="preserve"> </w:t>
-      </w:r>
-      <w:r>
-        <w:rPr>
-          <w:rFonts w:cs="Times New Roman"/>
-          <w:szCs w:val="24"/>
-        </w:rPr>
-        <w:t xml:space="preserve">profiles of </w:t>
-      </w:r>
-      <w:r>
-        <w:rPr>
-          <w:rFonts w:cs="Times New Roman"/>
-          <w:szCs w:val="24"/>
-        </w:rPr>
-        <w:t>glycoside</w:t>
-      </w:r>
-      <w:r>
-        <w:rPr>
-          <w:rFonts w:cs="Times New Roman"/>
-          <w:szCs w:val="24"/>
-        </w:rPr>
-        <w:t xml:space="preserve"> hydrolases</w:t>
-      </w:r>
-      <w:r>
-        <w:rPr>
-          <w:rFonts w:cs="Times New Roman"/>
-          <w:szCs w:val="24"/>
-        </w:rPr>
-        <w:t xml:space="preserve"> and therefore differences in the diversity and complexity of their carbon sources</w:t>
-      </w:r>
-      <w:r>
-        <w:rPr>
-          <w:rFonts w:cs="Times New Roman"/>
-          <w:szCs w:val="24"/>
-        </w:rPr>
-        <w:t xml:space="preserve">. Lake Mendota contained unique </w:t>
-      </w:r>
-      <w:r>
-        <w:rPr>
-          <w:rFonts w:cs="Times New Roman"/>
-          <w:szCs w:val="24"/>
-        </w:rPr>
-        <w:t>glycoside</w:t>
-      </w:r>
-      <w:r>
-        <w:rPr>
-          <w:rFonts w:cs="Times New Roman"/>
-          <w:szCs w:val="24"/>
-        </w:rPr>
-        <w:t xml:space="preserve"> hydrolases belonging to the family GH13, which contain enzymes related to cellulose degradation. The only unique </w:t>
+        <w:t xml:space="preserve">enzymes related to cellulose degradation. The only unique </w:t>
       </w:r>
       <w:r>
         <w:rPr>
@@ -3728,41 +3822,44 @@
         <w:rPr>
           <w:b/>
         </w:rPr>
+        <w:t xml:space="preserve">Figure 3. </w:t>
+      </w:r>
+      <w:r>
+        <w:rPr>
+          <w:b/>
+        </w:rPr>
+        <w:t>Glycoside</w:t>
+      </w:r>
+      <w:r>
+        <w:rPr>
+          <w:b/>
+        </w:rPr>
+        <w:t xml:space="preserve"> hydrolase coding density</w:t>
+      </w:r>
+      <w:r>
+        <w:rPr>
+          <w:b/>
+        </w:rPr>
+        <w:t xml:space="preserve"> and diversity</w:t>
+      </w:r>
+      <w:r>
+        <w:rPr>
+          <w:b/>
+        </w:rPr>
+        <w:t xml:space="preserve">. </w:t>
+      </w:r>
+      <w:r>
+        <w:t xml:space="preserve">Annotations of </w:t>
+      </w:r>
+      <w:r>
+        <w:t>glycoside</w:t>
+      </w:r>
+      <w:r>
+        <w:t xml:space="preserve"> hydrolases were used as an indication of complex carbon degradation. While a few orders </w:t>
+      </w:r>
+      <w:r>
         <w:lastRenderedPageBreak/>
-        <w:t xml:space="preserve">Figure 3. </w:t>
-      </w:r>
-      <w:r>
-        <w:rPr>
-          <w:b/>
-        </w:rPr>
-        <w:t>Glycoside</w:t>
-      </w:r>
-      <w:r>
-        <w:rPr>
-          <w:b/>
-        </w:rPr>
-        <w:t xml:space="preserve"> hydrolase coding density</w:t>
-      </w:r>
-      <w:r>
-        <w:rPr>
-          <w:b/>
-        </w:rPr>
-        <w:t xml:space="preserve"> and diversity</w:t>
-      </w:r>
-      <w:r>
-        <w:rPr>
-          <w:b/>
-        </w:rPr>
-        <w:t xml:space="preserve">. </w:t>
-      </w:r>
-      <w:r>
-        <w:t xml:space="preserve">Annotations of </w:t>
-      </w:r>
-      <w:r>
-        <w:t>glycoside</w:t>
-      </w:r>
-      <w:r>
-        <w:t xml:space="preserve"> hydrolases were used as an indication of complex carbon degradation. While a few orders contained genes encoding </w:t>
+        <w:t xml:space="preserve">contained genes encoding </w:t>
       </w:r>
       <w:r>
         <w:t>glycoside</w:t>
@@ -4053,7 +4150,57 @@
           <w:rFonts w:cs="Times New Roman"/>
           <w:szCs w:val="24"/>
         </w:rPr>
-        <w:t xml:space="preserve">, and where algae and bacteria were observed to compete for urea in an </w:t>
+        <w:t xml:space="preserve">, and where algae and bacteria were observed to compete for urea in an estuarine system </w:t>
+      </w:r>
+      <w:r>
+        <w:rPr>
+          <w:rFonts w:cs="Times New Roman"/>
+          <w:szCs w:val="24"/>
+        </w:rPr>
+        <w:fldChar w:fldCharType="begin" w:fldLock="1"/>
+      </w:r>
+      <w:r>
+        <w:rPr>
+          <w:rFonts w:cs="Times New Roman"/>
+          <w:szCs w:val="24"/>
+        </w:rPr>
+        <w:instrText>ADDIN CSL_CITATION { "citationItems" : [ { "id" : "ITEM-1", "itemData" : { "author" : [ { "dropping-particle" : "", "family" : "Remsen", "given" : "Charles C", "non-dropping-particle" : "", "parse-names" : false, "suffix" : "" }, { "dropping-particle" : "", "family" : "Carpenter", "given" : "Edward J", "non-dropping-particle" : "", "parse-names" : false, "suffix" : "" }, { "dropping-particle" : "", "family" : "Schroeder", "given" : "Brian W", "non-dropping-particle" : "", "parse-names" : false, "suffix" : "" } ], "container-title" : "Ecological Society of America", "id" : "ITEM-1", "issue" : "5", "issued" : { "date-parts" : [ [ "1972" ] ] }, "page" : "921-926", "title" : "Competition for Urea among Estuarine Microorganisms", "type" : "article-journal", "volume" : "53" }, "uris" : [ "http://www.mendeley.com/documents/?uuid=05b6c0da-af04-4542-9b52-5489691c870c" ] } ], "mendeley" : { "formattedCitation" : "(Remsen, Carpenter, and Schroeder 1972)", "plainTextFormattedCitation" : "(Remsen, Carpenter, and Schroeder 1972)", "previouslyFormattedCitation" : "(Remsen, Carpenter, and Schroeder 1972)" }, "properties" : {  }, "schema" : "https://github.com/citation-style-language/schema/raw/master/csl-citation.json" }</w:instrText>
+      </w:r>
+      <w:r>
+        <w:rPr>
+          <w:rFonts w:cs="Times New Roman"/>
+          <w:szCs w:val="24"/>
+        </w:rPr>
+        <w:fldChar w:fldCharType="separate"/>
+      </w:r>
+      <w:r>
+        <w:rPr>
+          <w:rFonts w:cs="Times New Roman"/>
+          <w:noProof/>
+          <w:szCs w:val="24"/>
+        </w:rPr>
+        <w:t>(Remsen, Carpenter, and Schroeder 1972)</w:t>
+      </w:r>
+      <w:r>
+        <w:rPr>
+          <w:rFonts w:cs="Times New Roman"/>
+          <w:szCs w:val="24"/>
+        </w:rPr>
+        <w:fldChar w:fldCharType="end"/>
+      </w:r>
+      <w:r>
+        <w:rPr>
+          <w:rFonts w:cs="Times New Roman"/>
+          <w:szCs w:val="24"/>
+        </w:rPr>
+        <w:t xml:space="preserve">. </w:t>
+      </w:r>
+      <w:r>
+        <w:rPr>
+          <w:rFonts w:cs="Times New Roman"/>
+          <w:szCs w:val="24"/>
+        </w:rPr>
+        <w:t xml:space="preserve">Genes encoding the biosynthesis and </w:t>
       </w:r>
       <w:r>
         <w:rPr>
@@ -4061,57 +4208,7 @@
           <w:szCs w:val="24"/>
         </w:rPr>
         <w:lastRenderedPageBreak/>
-        <w:t xml:space="preserve">estuarine system </w:t>
-      </w:r>
-      <w:r>
-        <w:rPr>
-          <w:rFonts w:cs="Times New Roman"/>
-          <w:szCs w:val="24"/>
-        </w:rPr>
-        <w:fldChar w:fldCharType="begin" w:fldLock="1"/>
-      </w:r>
-      <w:r>
-        <w:rPr>
-          <w:rFonts w:cs="Times New Roman"/>
-          <w:szCs w:val="24"/>
-        </w:rPr>
-        <w:instrText>ADDIN CSL_CITATION { "citationItems" : [ { "id" : "ITEM-1", "itemData" : { "author" : [ { "dropping-particle" : "", "family" : "Remsen", "given" : "Charles C", "non-dropping-particle" : "", "parse-names" : false, "suffix" : "" }, { "dropping-particle" : "", "family" : "Carpenter", "given" : "Edward J", "non-dropping-particle" : "", "parse-names" : false, "suffix" : "" }, { "dropping-particle" : "", "family" : "Schroeder", "given" : "Brian W", "non-dropping-particle" : "", "parse-names" : false, "suffix" : "" } ], "container-title" : "Ecological Society of America", "id" : "ITEM-1", "issue" : "5", "issued" : { "date-parts" : [ [ "1972" ] ] }, "page" : "921-926", "title" : "Competition for Urea among Estuarine Microorganisms", "type" : "article-journal", "volume" : "53" }, "uris" : [ "http://www.mendeley.com/documents/?uuid=05b6c0da-af04-4542-9b52-5489691c870c" ] } ], "mendeley" : { "formattedCitation" : "(Remsen, Carpenter, and Schroeder 1972)", "plainTextFormattedCitation" : "(Remsen, Carpenter, and Schroeder 1972)", "previouslyFormattedCitation" : "(Remsen, Carpenter, and Schroeder 1972)" }, "properties" : {  }, "schema" : "https://github.com/citation-style-language/schema/raw/master/csl-citation.json" }</w:instrText>
-      </w:r>
-      <w:r>
-        <w:rPr>
-          <w:rFonts w:cs="Times New Roman"/>
-          <w:szCs w:val="24"/>
-        </w:rPr>
-        <w:fldChar w:fldCharType="separate"/>
-      </w:r>
-      <w:r>
-        <w:rPr>
-          <w:rFonts w:cs="Times New Roman"/>
-          <w:noProof/>
-          <w:szCs w:val="24"/>
-        </w:rPr>
-        <w:t>(Remsen, Carpenter, and Schroeder 1972)</w:t>
-      </w:r>
-      <w:r>
-        <w:rPr>
-          <w:rFonts w:cs="Times New Roman"/>
-          <w:szCs w:val="24"/>
-        </w:rPr>
-        <w:fldChar w:fldCharType="end"/>
-      </w:r>
-      <w:r>
-        <w:rPr>
-          <w:rFonts w:cs="Times New Roman"/>
-          <w:szCs w:val="24"/>
-        </w:rPr>
-        <w:t xml:space="preserve">. </w:t>
-      </w:r>
-      <w:r>
-        <w:rPr>
-          <w:rFonts w:cs="Times New Roman"/>
-          <w:szCs w:val="24"/>
-        </w:rPr>
-        <w:t>Genes encoding the biosynthesis and degradation of polyamines such as spermidine and putrescine, potentially important compounds in the freshwater dissolved organic nitrogen pool, were prevalent in MAGs from both lakes.</w:t>
+        <w:t>degradation of polyamines such as spermidine and putrescine, potentially important compounds in the freshwater dissolved organic nitrogen pool, were prevalent in MAGs from both lakes.</w:t>
       </w:r>
     </w:p>
     <w:p>
@@ -4840,30 +4937,14 @@
           <w:rFonts w:cs="Times New Roman"/>
           <w:szCs w:val="24"/>
         </w:rPr>
-        <w:t xml:space="preserve"> in Trout Bog, which oxidizes sulfide as part of photosynthesis.</w:t>
-      </w:r>
-      <w:r>
-        <w:rPr>
-          <w:rFonts w:cs="Times New Roman"/>
-          <w:szCs w:val="24"/>
-        </w:rPr>
-        <w:t xml:space="preserve"> </w:t>
-      </w:r>
-      <w:proofErr w:type="gramStart"/>
-      <w:r>
-        <w:rPr>
-          <w:rFonts w:cs="Times New Roman"/>
-          <w:szCs w:val="24"/>
-        </w:rPr>
-        <w:t>Genes</w:t>
-      </w:r>
-      <w:proofErr w:type="gramEnd"/>
-      <w:r>
-        <w:rPr>
-          <w:rFonts w:cs="Times New Roman"/>
-          <w:szCs w:val="24"/>
-        </w:rPr>
-        <w:t xml:space="preserve"> </w:t>
+        <w:t xml:space="preserve"> in Trout Bog, which oxidizes sulfide as part of photosynthesis. </w:t>
+      </w:r>
+      <w:r>
+        <w:rPr>
+          <w:rFonts w:cs="Times New Roman"/>
+          <w:szCs w:val="24"/>
+        </w:rPr>
+        <w:t xml:space="preserve">Genes </w:t>
       </w:r>
       <w:r>
         <w:rPr>
@@ -4921,8 +5002,6 @@
         </w:rPr>
         <w:t xml:space="preserve">all steps in </w:t>
       </w:r>
-      <w:bookmarkStart w:id="0" w:name="_GoBack"/>
-      <w:bookmarkEnd w:id="0"/>
       <w:r>
         <w:rPr>
           <w:rFonts w:cs="Times New Roman"/>
@@ -5534,7 +5613,7 @@
           <w:noProof/>
           <w:szCs w:val="24"/>
         </w:rPr>
-        <w:t xml:space="preserve">He, Shaomei et al. 2017. “Ecophysiology of Freshwater Verrucomicrobia Inferred from Metagenome-Assembled Genomes.” </w:t>
+        <w:t xml:space="preserve">Hanson, T E, and F R Tabita. 2001. “A Ribulose-1,5-Bisphosphate Carboxylase/oxygenase (RubisCO)-like Protein from Chlorobium Tepidum That Is Involved with Sulfur Metabolism and the Response to Oxidative Stress.” </w:t>
       </w:r>
       <w:r>
         <w:rPr>
@@ -5544,15 +5623,15 @@
           <w:noProof/>
           <w:szCs w:val="24"/>
         </w:rPr>
-        <w:t>mSphere</w:t>
-      </w:r>
-      <w:r>
-        <w:rPr>
-          <w:rFonts w:cs="Times New Roman"/>
-          <w:noProof/>
-          <w:szCs w:val="24"/>
-        </w:rPr>
-        <w:t xml:space="preserve"> 2(5): 1–17.</w:t>
+        <w:t>Proceedings of the National Academy of Sciences of the United States of America</w:t>
+      </w:r>
+      <w:r>
+        <w:rPr>
+          <w:rFonts w:cs="Times New Roman"/>
+          <w:noProof/>
+          <w:szCs w:val="24"/>
+        </w:rPr>
+        <w:t xml:space="preserve"> 98(8): 4397–4402. http://www.pubmedcentral.nih.gov/articlerender.fcgi?artid=31846&amp;tool=pmcentrez&amp;rendertype=abstract.</w:t>
       </w:r>
     </w:p>
     <w:p>
@@ -5575,7 +5654,16 @@
           <w:noProof/>
           <w:szCs w:val="24"/>
         </w:rPr>
-        <w:t xml:space="preserve">Igarashi, Kazuei, and Keiko Kashiwagi. 1999. “Polyamine Transport in Bacteria and Yeast.” </w:t>
+        <w:t xml:space="preserve">He, Shaomei et al. 2017. “Ecophysiology of Freshwater Verrucomicrobia Inferred from </w:t>
+      </w:r>
+      <w:r>
+        <w:rPr>
+          <w:rFonts w:cs="Times New Roman"/>
+          <w:noProof/>
+          <w:szCs w:val="24"/>
+        </w:rPr>
+        <w:lastRenderedPageBreak/>
+        <w:t xml:space="preserve">Metagenome-Assembled Genomes.” </w:t>
       </w:r>
       <w:r>
         <w:rPr>
@@ -5585,15 +5673,15 @@
           <w:noProof/>
           <w:szCs w:val="24"/>
         </w:rPr>
-        <w:t>Biochem. J.</w:t>
-      </w:r>
-      <w:r>
-        <w:rPr>
-          <w:rFonts w:cs="Times New Roman"/>
-          <w:noProof/>
-          <w:szCs w:val="24"/>
-        </w:rPr>
-        <w:t xml:space="preserve"> 344: 633–42.</w:t>
+        <w:t>mSphere</w:t>
+      </w:r>
+      <w:r>
+        <w:rPr>
+          <w:rFonts w:cs="Times New Roman"/>
+          <w:noProof/>
+          <w:szCs w:val="24"/>
+        </w:rPr>
+        <w:t xml:space="preserve"> 2(5): 1–17.</w:t>
       </w:r>
     </w:p>
     <w:p>
@@ -5616,7 +5704,7 @@
           <w:noProof/>
           <w:szCs w:val="24"/>
         </w:rPr>
-        <w:t xml:space="preserve">Jorgenson, Niels OG et al. 1998. “Effects of Sunlight on Occurrence and Bacterial Turnover of Specific Carbon and Nitrogen Compounds in Lake Water.” </w:t>
+        <w:t xml:space="preserve">Igarashi, Kazuei, and Keiko Kashiwagi. 1999. “Polyamine Transport in Bacteria and Yeast.” </w:t>
       </w:r>
       <w:r>
         <w:rPr>
@@ -5626,24 +5714,15 @@
           <w:noProof/>
           <w:szCs w:val="24"/>
         </w:rPr>
-        <w:t>FEMS Microbiology Ecology</w:t>
-      </w:r>
-      <w:r>
-        <w:rPr>
-          <w:rFonts w:cs="Times New Roman"/>
-          <w:noProof/>
-          <w:szCs w:val="24"/>
-        </w:rPr>
-        <w:t xml:space="preserve"> </w:t>
-      </w:r>
-      <w:r>
-        <w:rPr>
-          <w:rFonts w:cs="Times New Roman"/>
-          <w:noProof/>
-          <w:szCs w:val="24"/>
-        </w:rPr>
-        <w:lastRenderedPageBreak/>
-        <w:t>25: 217–27.</w:t>
+        <w:t>Biochem. J.</w:t>
+      </w:r>
+      <w:r>
+        <w:rPr>
+          <w:rFonts w:cs="Times New Roman"/>
+          <w:noProof/>
+          <w:szCs w:val="24"/>
+        </w:rPr>
+        <w:t xml:space="preserve"> 344: 633–42.</w:t>
       </w:r>
     </w:p>
     <w:p>
@@ -5666,7 +5745,7 @@
           <w:noProof/>
           <w:szCs w:val="24"/>
         </w:rPr>
-        <w:t xml:space="preserve">Juttner, F, and T Matuschek. 1977. “The Release of Low Molecular Weight Compounds by the Phytoplankton in an Eutrophic Lake.” </w:t>
+        <w:t xml:space="preserve">Jorgenson, Niels OG et al. 1998. “Effects of Sunlight on Occurrence and Bacterial Turnover of Specific Carbon and Nitrogen Compounds in Lake Water.” </w:t>
       </w:r>
       <w:r>
         <w:rPr>
@@ -5676,15 +5755,15 @@
           <w:noProof/>
           <w:szCs w:val="24"/>
         </w:rPr>
-        <w:t>Water</w:t>
-      </w:r>
-      <w:r>
-        <w:rPr>
-          <w:rFonts w:cs="Times New Roman"/>
-          <w:noProof/>
-          <w:szCs w:val="24"/>
-        </w:rPr>
-        <w:t xml:space="preserve"> 12: 251–55.</w:t>
+        <w:t>FEMS Microbiology Ecology</w:t>
+      </w:r>
+      <w:r>
+        <w:rPr>
+          <w:rFonts w:cs="Times New Roman"/>
+          <w:noProof/>
+          <w:szCs w:val="24"/>
+        </w:rPr>
+        <w:t xml:space="preserve"> 25: 217–27.</w:t>
       </w:r>
     </w:p>
     <w:p>
@@ -5707,7 +5786,7 @@
           <w:noProof/>
           <w:szCs w:val="24"/>
         </w:rPr>
-        <w:t xml:space="preserve">Kalyuzhnaya, Marina G et al. 2012. “Novel Methylotrophic Isolates from Lake Sediment, Description of Methylotenera Versatilis Sp. Nov. and Emended Description of the Genus Methylotenera.” </w:t>
+        <w:t xml:space="preserve">Juttner, F, and T Matuschek. 1977. “The Release of Low Molecular Weight Compounds by the Phytoplankton in an Eutrophic Lake.” </w:t>
       </w:r>
       <w:r>
         <w:rPr>
@@ -5717,15 +5796,15 @@
           <w:noProof/>
           <w:szCs w:val="24"/>
         </w:rPr>
-        <w:t>International journal of systematic and evolutionary microbiology</w:t>
-      </w:r>
-      <w:r>
-        <w:rPr>
-          <w:rFonts w:cs="Times New Roman"/>
-          <w:noProof/>
-          <w:szCs w:val="24"/>
-        </w:rPr>
-        <w:t xml:space="preserve"> 62(Pt 1): 106–11. http://www.ncbi.nlm.nih.gov/pubmed/21335496.</w:t>
+        <w:t>Water</w:t>
+      </w:r>
+      <w:r>
+        <w:rPr>
+          <w:rFonts w:cs="Times New Roman"/>
+          <w:noProof/>
+          <w:szCs w:val="24"/>
+        </w:rPr>
+        <w:t xml:space="preserve"> 12: 251–55.</w:t>
       </w:r>
     </w:p>
     <w:p>
@@ -5748,7 +5827,7 @@
           <w:noProof/>
           <w:szCs w:val="24"/>
         </w:rPr>
-        <w:t xml:space="preserve">Kanao, Tadayoshi et al. 2002. “Characterization of Isocitrate Dehydrogenase from the Green Sulfur Bacterium Chlorobium Limicola: A Carbon Dioxide-Fixing Enzyme in the Reductive Tricarboxylic Acid Cycle.” </w:t>
+        <w:t xml:space="preserve">Kalyuzhnaya, Marina G et al. 2012. “Novel Methylotrophic Isolates from Lake Sediment, Description of Methylotenera Versatilis Sp. Nov. and Emended Description of the Genus Methylotenera.” </w:t>
       </w:r>
       <w:r>
         <w:rPr>
@@ -5758,15 +5837,15 @@
           <w:noProof/>
           <w:szCs w:val="24"/>
         </w:rPr>
-        <w:t>European Journal of Biochemistry</w:t>
-      </w:r>
-      <w:r>
-        <w:rPr>
-          <w:rFonts w:cs="Times New Roman"/>
-          <w:noProof/>
-          <w:szCs w:val="24"/>
-        </w:rPr>
-        <w:t xml:space="preserve"> 269(7): 1926–31.</w:t>
+        <w:t>International journal of systematic and evolutionary microbiology</w:t>
+      </w:r>
+      <w:r>
+        <w:rPr>
+          <w:rFonts w:cs="Times New Roman"/>
+          <w:noProof/>
+          <w:szCs w:val="24"/>
+        </w:rPr>
+        <w:t xml:space="preserve"> 62(Pt 1): 106–11. http://www.ncbi.nlm.nih.gov/pubmed/21335496.</w:t>
       </w:r>
     </w:p>
     <w:p>
@@ -5789,7 +5868,7 @@
           <w:noProof/>
           <w:szCs w:val="24"/>
         </w:rPr>
-        <w:t xml:space="preserve">Kara, Emily L et al. 2013. “A Decade of Seasonal Dynamics and Co-Occurrences within Freshwater Bacterioplankton Communities from Eutrophic Lake Mendota, WI, USA.” </w:t>
+        <w:t xml:space="preserve">Kanao, Tadayoshi et al. 2002. “Characterization of Isocitrate Dehydrogenase from the Green Sulfur Bacterium Chlorobium Limicola: A Carbon Dioxide-Fixing Enzyme in the Reductive Tricarboxylic Acid Cycle.” </w:t>
       </w:r>
       <w:r>
         <w:rPr>
@@ -5799,15 +5878,15 @@
           <w:noProof/>
           <w:szCs w:val="24"/>
         </w:rPr>
-        <w:t>The ISME journal</w:t>
-      </w:r>
-      <w:r>
-        <w:rPr>
-          <w:rFonts w:cs="Times New Roman"/>
-          <w:noProof/>
-          <w:szCs w:val="24"/>
-        </w:rPr>
-        <w:t xml:space="preserve"> 7(3): 680–84. http://www.ncbi.nlm.nih.gov/pubmed/23051691 (February 11, 2014).</w:t>
+        <w:t>European Journal of Biochemistry</w:t>
+      </w:r>
+      <w:r>
+        <w:rPr>
+          <w:rFonts w:cs="Times New Roman"/>
+          <w:noProof/>
+          <w:szCs w:val="24"/>
+        </w:rPr>
+        <w:t xml:space="preserve"> 269(7): 1926–31.</w:t>
       </w:r>
     </w:p>
     <w:p>
@@ -5830,7 +5909,7 @@
           <w:noProof/>
           <w:szCs w:val="24"/>
         </w:rPr>
-        <w:t xml:space="preserve">Karhunen, Jatta, Lauri Arvola, Sari Peura, and Marja Tiirola. 2013. “Green Sulphur Bacteria as a Component of the Photosynthetic Plankton Community in Small Dimictic Humic Lakes with an Anoxic Hypolimnion.” </w:t>
+        <w:t xml:space="preserve">Kara, Emily L et al. 2013. “A Decade of Seasonal Dynamics and Co-Occurrences within Freshwater Bacterioplankton Communities from Eutrophic Lake Mendota, WI, USA.” </w:t>
       </w:r>
       <w:r>
         <w:rPr>
@@ -5840,15 +5919,15 @@
           <w:noProof/>
           <w:szCs w:val="24"/>
         </w:rPr>
-        <w:t>Aquatic Microbial Ecology</w:t>
-      </w:r>
-      <w:r>
-        <w:rPr>
-          <w:rFonts w:cs="Times New Roman"/>
-          <w:noProof/>
-          <w:szCs w:val="24"/>
-        </w:rPr>
-        <w:t xml:space="preserve"> 68: 267–72.</w:t>
+        <w:t>The ISME journal</w:t>
+      </w:r>
+      <w:r>
+        <w:rPr>
+          <w:rFonts w:cs="Times New Roman"/>
+          <w:noProof/>
+          <w:szCs w:val="24"/>
+        </w:rPr>
+        <w:t xml:space="preserve"> 7(3): 680–84. http://www.ncbi.nlm.nih.gov/pubmed/23051691 (February 11, 2014).</w:t>
       </w:r>
     </w:p>
     <w:p>
@@ -5871,7 +5950,25 @@
           <w:noProof/>
           <w:szCs w:val="24"/>
         </w:rPr>
-        <w:t>Latypova, Ekaterina et al. 2010. “Genetics of the Glutamate-Mediated Methylamine Utilization Pathway in the Facultative Methylotrophic Beta-Proteobacterium Methyloversatilis Universalis FAM5.” 75(December 2009): 426–39.</w:t>
+        <w:t xml:space="preserve">Karhunen, Jatta, Lauri Arvola, Sari Peura, and Marja Tiirola. 2013. “Green Sulphur Bacteria as a Component of the Photosynthetic Plankton Community in Small Dimictic Humic Lakes with an Anoxic Hypolimnion.” </w:t>
+      </w:r>
+      <w:r>
+        <w:rPr>
+          <w:rFonts w:cs="Times New Roman"/>
+          <w:i/>
+          <w:iCs/>
+          <w:noProof/>
+          <w:szCs w:val="24"/>
+        </w:rPr>
+        <w:t>Aquatic Microbial Ecology</w:t>
+      </w:r>
+      <w:r>
+        <w:rPr>
+          <w:rFonts w:cs="Times New Roman"/>
+          <w:noProof/>
+          <w:szCs w:val="24"/>
+        </w:rPr>
+        <w:t xml:space="preserve"> 68: 267–72.</w:t>
       </w:r>
     </w:p>
     <w:p>
@@ -5894,25 +5991,7 @@
           <w:noProof/>
           <w:szCs w:val="24"/>
         </w:rPr>
-        <w:t xml:space="preserve">Linz, Alexandra M. et al. 2017. “Bacterial Community Composition and Dynamics Spanning Five Years in Freshwater Bog Lakes.” </w:t>
-      </w:r>
-      <w:r>
-        <w:rPr>
-          <w:rFonts w:cs="Times New Roman"/>
-          <w:i/>
-          <w:iCs/>
-          <w:noProof/>
-          <w:szCs w:val="24"/>
-        </w:rPr>
-        <w:t>mSphere</w:t>
-      </w:r>
-      <w:r>
-        <w:rPr>
-          <w:rFonts w:cs="Times New Roman"/>
-          <w:noProof/>
-          <w:szCs w:val="24"/>
-        </w:rPr>
-        <w:t xml:space="preserve"> 2(3): 1–15.</w:t>
+        <w:t>Latypova, Ekaterina et al. 2010. “Genetics of the Glutamate-Mediated Methylamine Utilization Pathway in the Facultative Methylotrophic Beta-Proteobacterium Methyloversatilis Universalis FAM5.” 75(December 2009): 426–39.</w:t>
       </w:r>
     </w:p>
     <w:p>
@@ -5935,7 +6014,7 @@
           <w:noProof/>
           <w:szCs w:val="24"/>
         </w:rPr>
-        <w:t xml:space="preserve">Martinez-Garcia, Manuel et al. 2012. “High-Throughput Single-Cell Sequencing Identifies Photoheterotrophs and Chemoautotrophs in Freshwater Bacterioplankton.” </w:t>
+        <w:t xml:space="preserve">Linz, Alexandra M. et al. 2017. “Bacterial Community Composition and Dynamics Spanning Five Years in Freshwater Bog Lakes.” </w:t>
       </w:r>
       <w:r>
         <w:rPr>
@@ -5945,15 +6024,15 @@
           <w:noProof/>
           <w:szCs w:val="24"/>
         </w:rPr>
-        <w:t>The ISME Journal</w:t>
-      </w:r>
-      <w:r>
-        <w:rPr>
-          <w:rFonts w:cs="Times New Roman"/>
-          <w:noProof/>
-          <w:szCs w:val="24"/>
-        </w:rPr>
-        <w:t xml:space="preserve"> 6(1): 113–23. http://dx.doi.org/10.1038/ismej.2011.84.</w:t>
+        <w:t>mSphere</w:t>
+      </w:r>
+      <w:r>
+        <w:rPr>
+          <w:rFonts w:cs="Times New Roman"/>
+          <w:noProof/>
+          <w:szCs w:val="24"/>
+        </w:rPr>
+        <w:t xml:space="preserve"> 2(3): 1–15.</w:t>
       </w:r>
     </w:p>
     <w:p>
@@ -5976,7 +6055,7 @@
           <w:noProof/>
           <w:szCs w:val="24"/>
         </w:rPr>
-        <w:t xml:space="preserve">McGowan, Suzanne et al. 2016. “Long-Term Perspectives on Terrestrial and Aquatic Carbon Cycling from Palaeolimnology.” </w:t>
+        <w:t xml:space="preserve">Martinez-Garcia, Manuel et al. 2012. “High-Throughput Single-Cell Sequencing Identifies Photoheterotrophs and Chemoautotrophs in Freshwater Bacterioplankton.” </w:t>
       </w:r>
       <w:r>
         <w:rPr>
@@ -5986,15 +6065,15 @@
           <w:noProof/>
           <w:szCs w:val="24"/>
         </w:rPr>
-        <w:t>WIREs Water</w:t>
-      </w:r>
-      <w:r>
-        <w:rPr>
-          <w:rFonts w:cs="Times New Roman"/>
-          <w:noProof/>
-          <w:szCs w:val="24"/>
-        </w:rPr>
-        <w:t xml:space="preserve"> 3: 211–34.</w:t>
+        <w:t>The ISME Journal</w:t>
+      </w:r>
+      <w:r>
+        <w:rPr>
+          <w:rFonts w:cs="Times New Roman"/>
+          <w:noProof/>
+          <w:szCs w:val="24"/>
+        </w:rPr>
+        <w:t xml:space="preserve"> 6(1): 113–23. http://dx.doi.org/10.1038/ismej.2011.84.</w:t>
       </w:r>
     </w:p>
     <w:p>
@@ -6017,7 +6096,7 @@
           <w:noProof/>
           <w:szCs w:val="24"/>
         </w:rPr>
-        <w:t xml:space="preserve">Miles, R J. 1992. “Review Article Catabolism in </w:t>
+        <w:t xml:space="preserve">McGowan, Suzanne et al. 2016. “Long-Term Perspectives on Terrestrial and Aquatic Carbon Cycling from Palaeolimnology.” </w:t>
       </w:r>
       <w:r>
         <w:rPr>
@@ -6027,33 +6106,15 @@
           <w:noProof/>
           <w:szCs w:val="24"/>
         </w:rPr>
-        <w:t>Mollicutes</w:t>
-      </w:r>
-      <w:r>
-        <w:rPr>
-          <w:rFonts w:cs="Times New Roman"/>
-          <w:noProof/>
-          <w:szCs w:val="24"/>
-        </w:rPr>
-        <w:t xml:space="preserve">.” </w:t>
-      </w:r>
-      <w:r>
-        <w:rPr>
-          <w:rFonts w:cs="Times New Roman"/>
-          <w:i/>
-          <w:iCs/>
-          <w:noProof/>
-          <w:szCs w:val="24"/>
-        </w:rPr>
-        <w:t>Journal of General Microbiology</w:t>
-      </w:r>
-      <w:r>
-        <w:rPr>
-          <w:rFonts w:cs="Times New Roman"/>
-          <w:noProof/>
-          <w:szCs w:val="24"/>
-        </w:rPr>
-        <w:t xml:space="preserve"> 138(1 992): 1773–83.</w:t>
+        <w:t>WIREs Water</w:t>
+      </w:r>
+      <w:r>
+        <w:rPr>
+          <w:rFonts w:cs="Times New Roman"/>
+          <w:noProof/>
+          <w:szCs w:val="24"/>
+        </w:rPr>
+        <w:t xml:space="preserve"> 3: 211–34.</w:t>
       </w:r>
     </w:p>
     <w:p>
@@ -6076,7 +6137,43 @@
           <w:noProof/>
           <w:szCs w:val="24"/>
         </w:rPr>
-        <w:t>Mou, Xiaozhen et al. 2011. “Metatranscriptomic Signature of Exogenous Polyamine Utilization by Coastal Bacterioplankton.” 3: 798–806.</w:t>
+        <w:t xml:space="preserve">Miles, R J. 1992. “Review Article Catabolism in </w:t>
+      </w:r>
+      <w:r>
+        <w:rPr>
+          <w:rFonts w:cs="Times New Roman"/>
+          <w:i/>
+          <w:iCs/>
+          <w:noProof/>
+          <w:szCs w:val="24"/>
+        </w:rPr>
+        <w:t>Mollicutes</w:t>
+      </w:r>
+      <w:r>
+        <w:rPr>
+          <w:rFonts w:cs="Times New Roman"/>
+          <w:noProof/>
+          <w:szCs w:val="24"/>
+        </w:rPr>
+        <w:t xml:space="preserve">.” </w:t>
+      </w:r>
+      <w:r>
+        <w:rPr>
+          <w:rFonts w:cs="Times New Roman"/>
+          <w:i/>
+          <w:iCs/>
+          <w:noProof/>
+          <w:szCs w:val="24"/>
+        </w:rPr>
+        <w:t>Journal of General Microbiology</w:t>
+      </w:r>
+      <w:r>
+        <w:rPr>
+          <w:rFonts w:cs="Times New Roman"/>
+          <w:noProof/>
+          <w:szCs w:val="24"/>
+        </w:rPr>
+        <w:t xml:space="preserve"> 138(1 992): 1773–83.</w:t>
       </w:r>
     </w:p>
     <w:p>
@@ -6099,25 +6196,7 @@
           <w:noProof/>
           <w:szCs w:val="24"/>
         </w:rPr>
-        <w:t xml:space="preserve">Parks, Donovan H et al. 2015. “CheckM: Assessing the Quality of Microbial Genomes Recovered from Isolates, Single Cells, and Metagenomes.” </w:t>
-      </w:r>
-      <w:r>
-        <w:rPr>
-          <w:rFonts w:cs="Times New Roman"/>
-          <w:i/>
-          <w:iCs/>
-          <w:noProof/>
-          <w:szCs w:val="24"/>
-        </w:rPr>
-        <w:t>Genome Research</w:t>
-      </w:r>
-      <w:r>
-        <w:rPr>
-          <w:rFonts w:cs="Times New Roman"/>
-          <w:noProof/>
-          <w:szCs w:val="24"/>
-        </w:rPr>
-        <w:t xml:space="preserve"> 25(7).</w:t>
+        <w:t>Mou, Xiaozhen et al. 2011. “Metatranscriptomic Signature of Exogenous Polyamine Utilization by Coastal Bacterioplankton.” 3: 798–806.</w:t>
       </w:r>
     </w:p>
     <w:p>
@@ -6140,7 +6219,25 @@
           <w:noProof/>
           <w:szCs w:val="24"/>
         </w:rPr>
-        <w:t>Paver, Sara F et al. 2017. “Temporal Patterns in Glycolate-Utilizing Bacterial Community Composition Correlate with Phytoplankton Population Dynamics in Humic Lakes Linked References Are Available on JSTOR for This Article : Temporal Patterns in Glycolate-Utilizing Bacterial Communi.” 60(2): 406–18.</w:t>
+        <w:t xml:space="preserve">Parks, Donovan H et al. 2015. “CheckM: Assessing the Quality of Microbial Genomes Recovered from Isolates, Single Cells, and Metagenomes.” </w:t>
+      </w:r>
+      <w:r>
+        <w:rPr>
+          <w:rFonts w:cs="Times New Roman"/>
+          <w:i/>
+          <w:iCs/>
+          <w:noProof/>
+          <w:szCs w:val="24"/>
+        </w:rPr>
+        <w:t>Genome Research</w:t>
+      </w:r>
+      <w:r>
+        <w:rPr>
+          <w:rFonts w:cs="Times New Roman"/>
+          <w:noProof/>
+          <w:szCs w:val="24"/>
+        </w:rPr>
+        <w:t xml:space="preserve"> 25(7).</w:t>
       </w:r>
     </w:p>
     <w:p>
@@ -6163,16 +6260,31 @@
           <w:noProof/>
           <w:szCs w:val="24"/>
         </w:rPr>
-        <w:t xml:space="preserve">Peura, Sari et al. 2012. “Distinct and Diverse Anaerobic Bacterial Communities in Boreal Lakes </w:t>
-      </w:r>
-      <w:r>
-        <w:rPr>
-          <w:rFonts w:cs="Times New Roman"/>
-          <w:noProof/>
-          <w:szCs w:val="24"/>
-        </w:rPr>
         <w:lastRenderedPageBreak/>
-        <w:t xml:space="preserve">Dominated by Candidate Division OD1.” </w:t>
+        <w:t>Paver, Sara F et al. 2017. “Temporal Patterns in Glycolate-Utilizing Bacterial Community Composition Correlate with Phytoplankton Population Dynamics in Humic Lakes Linked References Are Available on JSTOR for This Article : Temporal Patterns in Glycolate-Utilizing Bacterial Communi.” 60(2): 406–18.</w:t>
+      </w:r>
+    </w:p>
+    <w:p>
+      <w:pPr>
+        <w:widowControl w:val="0"/>
+        <w:autoSpaceDE w:val="0"/>
+        <w:autoSpaceDN w:val="0"/>
+        <w:adjustRightInd w:val="0"/>
+        <w:spacing w:line="240" w:lineRule="auto"/>
+        <w:ind w:left="480" w:hanging="480"/>
+        <w:rPr>
+          <w:rFonts w:cs="Times New Roman"/>
+          <w:noProof/>
+          <w:szCs w:val="24"/>
+        </w:rPr>
+      </w:pPr>
+      <w:r>
+        <w:rPr>
+          <w:rFonts w:cs="Times New Roman"/>
+          <w:noProof/>
+          <w:szCs w:val="24"/>
+        </w:rPr>
+        <w:t xml:space="preserve">Peura, Sari et al. 2012. “Distinct and Diverse Anaerobic Bacterial Communities in Boreal Lakes Dominated by Candidate Division OD1.” </w:t>
       </w:r>
       <w:r>
         <w:rPr>
@@ -7947,7 +8059,7 @@
 </file>
 
 <file path=customXml/itemProps1.xml><?xml version="1.0" encoding="utf-8"?>
-<ds:datastoreItem xmlns:ds="http://schemas.openxmlformats.org/officeDocument/2006/customXml" ds:itemID="{19F70F2B-326F-41BF-8DF4-0F37FEB8BD11}">
+<ds:datastoreItem xmlns:ds="http://schemas.openxmlformats.org/officeDocument/2006/customXml" ds:itemID="{0BEBD52A-F4D7-4A09-B9E4-B0DA9A5AD52A}">
   <ds:schemaRefs>
     <ds:schemaRef ds:uri="http://schemas.openxmlformats.org/officeDocument/2006/bibliography"/>
   </ds:schemaRefs>

</xml_diff>

<commit_message>
Made Figs 2-5 in a single master script. Added new figures to draft and modified legends.
</commit_message>
<xml_diff>
--- a/MAGstravaganza_draft5.docx
+++ b/MAGstravaganza_draft5.docx
@@ -2123,8 +2123,6 @@
       <w:r>
         <w:t xml:space="preserve"> oxygen availability drives both the type of microbe acting in this role and the pathways that it uses for primary production.</w:t>
       </w:r>
-      <w:bookmarkStart w:id="0" w:name="_GoBack"/>
-      <w:bookmarkEnd w:id="0"/>
     </w:p>
     <w:p>
       <w:pPr>
@@ -2460,6 +2458,113 @@
       </w:pPr>
       <w:r>
         <w:tab/>
+        <w:t xml:space="preserve">As </w:t>
+      </w:r>
+      <w:r>
+        <w:t>oxidative phosphorylation</w:t>
+      </w:r>
+      <w:r>
+        <w:t xml:space="preserve"> is an important part of central metabolism for aerobic bacteria, we investigated which types of cytochromes were </w:t>
+      </w:r>
+      <w:r>
+        <w:t>encoded in our MAGs</w:t>
+      </w:r>
+      <w:r>
+        <w:t xml:space="preserve"> (Fig 2)</w:t>
+      </w:r>
+      <w:r>
+        <w:t xml:space="preserve">. Cytochrome c oxidases, both aa3- and cbb3-type, were widespread in both lakes and frequently observed in the same genomes. Of the quinol-based cytochromes, genes encoding cytochrome d were most often observed in MAGs from the hypolimnion of Trout Bog, while cytochrome aa3-600 was found only in MAGs classified as Bacteroidetes and Proteobacteria in the Trout Bog epilimnion and cytochrome o was observed only in a Chlamydia MAG from Lake Mendota. Alternative complex III was identified in MAGs of </w:t>
+      </w:r>
+      <w:proofErr w:type="spellStart"/>
+      <w:r>
+        <w:t>Verromicrobia</w:t>
+      </w:r>
+      <w:proofErr w:type="spellEnd"/>
+      <w:r>
+        <w:t xml:space="preserve"> in both lakes, in </w:t>
+      </w:r>
+      <w:proofErr w:type="spellStart"/>
+      <w:r>
+        <w:t>Acidobacteria</w:t>
+      </w:r>
+      <w:proofErr w:type="spellEnd"/>
+      <w:r>
+        <w:t xml:space="preserve"> in Trout Bog (both layers), and in Bacteroidetes and Planctomycetes in Lake Mendota. </w:t>
+      </w:r>
+      <w:r>
+        <w:t>The presence and absence of cytochrome types by lake may reflect both the difference in oxygen concentrations and unique bacterial community compositions.</w:t>
+      </w:r>
+    </w:p>
+    <w:p>
+      <w:pPr>
+        <w:spacing w:line="360" w:lineRule="auto"/>
+      </w:pPr>
+      <w:r>
+        <w:tab/>
+      </w:r>
+      <w:r>
+        <w:t>Similarly, h</w:t>
+      </w:r>
+      <w:r>
+        <w:t>ydrogen metabolism is an aspect of central metabolism that can influence other aspects of a microbe’s nutrient usage. Iron-only hydrogenases were found primarily in Trout Bog’s hypolimnion</w:t>
+      </w:r>
+      <w:r>
+        <w:t xml:space="preserve"> (Fig. 2)</w:t>
+      </w:r>
+      <w:r>
+        <w:t xml:space="preserve">, consistent with their previously identified presence in fermenting anaerobic bacteria </w:t>
+      </w:r>
+      <w:r>
+        <w:fldChar w:fldCharType="begin" w:fldLock="1"/>
+      </w:r>
+      <w:r>
+        <w:instrText>ADDIN CSL_CITATION { "citationItems" : [ { "id" : "ITEM-1", "itemData" : { "DOI" : "10.1016/j.bbamcr.2014.11.021", "ISBN" : "4069945407", "ISSN" : "18792596", "PMID" : "25461840", "abstract" : "The [FeFe]- and [NiFe]-hydrogenases catalyze the formal interconversion between hydrogen and protons and electrons, possess characteristic non-protein ligands at their catalytic sites and thus share common mechanistic features. Despite the similarities between these two types of hydrogenases, they clearly have distinct evolutionary origins and likely emerged from different selective pressures. [FeFe]-hydrogenases are widely distributed in fermentative anaerobic microorganisms and likely evolved under selective pressure to couple hydrogen production to the recycling of electron carriers that accumulate during anaerobic metabolism. In contrast, many [NiFe]-hydrogenases catalyze hydrogen oxidation as part of energy metabolism and were likely key enzymes in early life and arguably represent the predecessors of modern respiratory metabolism. Although the reversible combination of protons and electrons to generate hydrogen gas is the simplest of chemical reactions, the [FeFe]- and [NiFe]-hydrogenases have distinct mechanisms and differ in the fundamental chemistry associated with proton transfer and control of electron flow that also help to define catalytic bias. A unifying feature of these enzymes is that hydrogen activation itself has been restricted to one solution involving diatomic ligands (carbon monoxide and cyanide) bound to an Fe ion. On the other hand, and quite remarkably, the biosynthetic mechanisms to produce these ligands are exclusive to each type of enzyme. Furthermore, these mechanisms represent two independent solutions to the formation of complex bioinorganic active sites for catalyzing the simplest of chemical reactions, reversible hydrogen oxidation. As such, the [FeFe]- and [NiFe]-hydrogenases are arguably the most profound case of convergent evolution. This article is part of a Special Issue entitled: Fe/S proteins: Analysis, structure, function, biogenesis and diseases.", "author" : [ { "dropping-particle" : "", "family" : "Peters", "given" : "John W.", "non-dropping-particle" : "", "parse-names" : false, "suffix" : "" }, { "dropping-particle" : "", "family" : "Schut", "given" : "Gerrit J.", "non-dropping-particle" : "", "parse-names" : false, "suffix" : "" }, { "dropping-particle" : "", "family" : "Boyd", "given" : "Eric S.", "non-dropping-particle" : "", "parse-names" : false, "suffix" : "" }, { "dropping-particle" : "", "family" : "Mulder", "given" : "David W.", "non-dropping-particle" : "", "parse-names" : false, "suffix" : "" }, { "dropping-particle" : "", "family" : "Shepard", "given" : "Eric M.", "non-dropping-particle" : "", "parse-names" : false, "suffix" : "" }, { "dropping-particle" : "", "family" : "Broderick", "given" : "Joan B.", "non-dropping-particle" : "", "parse-names" : false, "suffix" : "" }, { "dropping-particle" : "", "family" : "King", "given" : "Paul W.", "non-dropping-particle" : "", "parse-names" : false, "suffix" : "" }, { "dropping-particle" : "", "family" : "Adams", "given" : "Michael W.W.", "non-dropping-particle" : "", "parse-names" : false, "suffix" : "" } ], "container-title" : "Biochimica et Biophysica Acta - Molecular Cell Research", "id" : "ITEM-1", "issue" : "6", "issued" : { "date-parts" : [ [ "2015" ] ] }, "page" : "1350-1369", "publisher" : "Elsevier B.V.", "title" : "[FeFe]- and [NiFe]-hydrogenase diversity, mechanism, and maturation", "type" : "article-journal", "volume" : "1853" }, "uris" : [ "http://www.mendeley.com/documents/?uuid=f45c83a6-1b71-4f4c-b872-65289fa3347b" ] } ], "mendeley" : { "formattedCitation" : "(Peters et al. 2015)", "plainTextFormattedCitation" : "(Peters et al. 2015)", "previouslyFormattedCitation" : "(Peters et al. 2015)" }, "properties" : {  }, "schema" : "https://github.com/citation-style-language/schema/raw/master/csl-citation.json" }</w:instrText>
+      </w:r>
+      <w:r>
+        <w:fldChar w:fldCharType="separate"/>
+      </w:r>
+      <w:r>
+        <w:rPr>
+          <w:noProof/>
+        </w:rPr>
+        <w:t>(Peters et al. 2015)</w:t>
+      </w:r>
+      <w:r>
+        <w:fldChar w:fldCharType="end"/>
+      </w:r>
+      <w:r>
+        <w:t xml:space="preserve">. Genes encoding [Ni-Fe] hydrogenases of groups 1 and 2, involved in hydrogen uptake, sensing, and nitrogen fixation, were </w:t>
+      </w:r>
+      <w:r>
+        <w:t xml:space="preserve">widespread in </w:t>
+      </w:r>
+      <w:r>
+        <w:lastRenderedPageBreak/>
+        <w:t xml:space="preserve">the hypolimnion of Trout Bog, found only in </w:t>
+      </w:r>
+      <w:proofErr w:type="spellStart"/>
+      <w:r>
+        <w:t>Chlorobiales</w:t>
+      </w:r>
+      <w:proofErr w:type="spellEnd"/>
+      <w:r>
+        <w:t xml:space="preserve"> MAGs in the epilimnion of Trout Bog, and more rarely observed in Lake Mendota. Group 3 [Ni-Fe] hydrogenases were identified in MAGs belonging to Cyanobacteria and </w:t>
+      </w:r>
+      <w:proofErr w:type="spellStart"/>
+      <w:r>
+        <w:t>Chlorobiales</w:t>
+      </w:r>
+      <w:proofErr w:type="spellEnd"/>
+      <w:r>
+        <w:t>, consistent with the proposed function of Group 3d, which is to remove excess electrons produced by photosynthesis. Finally, the Group 4 reversible hydrogenase were observed primarily in the hypolimnion of Trout Bog. These different types of hydrogenases, particularly the greater prevalence of hydrogenases in the anoxic region of Trout Bog, point to more lake-specific adaptations.</w:t>
+      </w:r>
+    </w:p>
+    <w:p>
+      <w:pPr>
+        <w:spacing w:line="360" w:lineRule="auto"/>
+      </w:pPr>
+      <w:r>
+        <w:tab/>
       </w:r>
       <w:r>
         <w:t xml:space="preserve">Algae </w:t>
@@ -2471,15 +2576,112 @@
         <w:t xml:space="preserve">have been documenting producing high molecular weight carbohydrates such as </w:t>
       </w:r>
       <w:r>
-        <w:t xml:space="preserve">glucose, fucose, rhamnose, arabinose, </w:t>
+        <w:t>glucose, fucose, rhamnose, arabinose, galac</w:t>
+      </w:r>
+      <w:r>
+        <w:t>to</w:t>
+      </w:r>
+      <w:r>
+        <w:t>se, mannose, and xylose</w:t>
+      </w:r>
+      <w:r>
+        <w:t xml:space="preserve"> </w:t>
+      </w:r>
+      <w:r>
+        <w:fldChar w:fldCharType="begin" w:fldLock="1"/>
+      </w:r>
+      <w:r>
+        <w:instrText>ADDIN CSL_CITATION { "citationItems" : [ { "id" : "ITEM-1", "itemData" : { "DOI" : "10.1093/plankt/fbi043", "author" : [ { "dropping-particle" : "", "family" : "Giroldo", "given" : "Danilo", "non-dropping-particle" : "", "parse-names" : false, "suffix" : "" }, { "dropping-particle" : "", "family" : "Augusto", "given" : "Armando", "non-dropping-particle" : "", "parse-names" : false, "suffix" : "" }, { "dropping-particle" : "", "family" : "Vieira", "given" : "Henriques", "non-dropping-particle" : "", "parse-names" : false, "suffix" : "" } ], "container-title" : "Journal of Plankton Research", "id" : "ITEM-1", "issue" : "7", "issued" : { "date-parts" : [ [ "2005" ] ] }, "page" : "695-705", "title" : "Polymeric and free sugars released by three phytoplanktonic species from a freshwater tropical eutrophic reservoir", "type" : "article-journal", "volume" : "27" }, "uris" : [ "http://www.mendeley.com/documents/?uuid=78132178-1254-4197-9730-568885ba6cb3" ] }, { "id" : "ITEM-2", "itemData" : { "author" : [ { "dropping-particle" : "", "family" : "Juttner", "given" : "F", "non-dropping-particle" : "", "parse-names" : false, "suffix" : "" }, { "dropping-particle" : "", "family" : "Matuschek", "given" : "T", "non-dropping-particle" : "", "parse-names" : false, "suffix" : "" } ], "container-title" : "Water", "id" : "ITEM-2", "issued" : { "date-parts" : [ [ "1977" ] ] }, "page" : "251-255", "title" : "The Release of Low Molecular Weight Compounds by the Phytoplankton in an Eutrophic Lake", "type" : "article-journal", "volume" : "12" }, "uris" : [ "http://www.mendeley.com/documents/?uuid=47a46a18-e63f-46dc-ae25-f7ffbb5063bf" ] } ], "mendeley" : { "formattedCitation" : "(Giroldo, Augusto, and Vieira 2005; Juttner and Matuschek 1977)", "manualFormatting" : "(Giroldo, Augusto, and Vieira 2005)", "plainTextFormattedCitation" : "(Giroldo, Augusto, and Vieira 2005; Juttner and Matuschek 1977)", "previouslyFormattedCitation" : "(Giroldo, Augusto, and Vieira 2005; Juttner and Matuschek 1977)" }, "properties" : {  }, "schema" : "https://github.com/citation-style-language/schema/raw/master/csl-citation.json" }</w:instrText>
+      </w:r>
+      <w:r>
+        <w:fldChar w:fldCharType="separate"/>
+      </w:r>
+      <w:r>
+        <w:rPr>
+          <w:noProof/>
+        </w:rPr>
+        <w:t>(Giroldo, Augusto, and Vieira 2005)</w:t>
+      </w:r>
+      <w:r>
+        <w:fldChar w:fldCharType="end"/>
+      </w:r>
+      <w:r>
+        <w:t xml:space="preserve">. </w:t>
+      </w:r>
+      <w:r>
+        <w:t>To identify linkages between algae and heterotrophic bacteria, we analyzed putative sugar degradation pathways i</w:t>
+      </w:r>
+      <w:r>
+        <w:t>n our MAGs</w:t>
+      </w:r>
+      <w:r>
+        <w:t>.</w:t>
+      </w:r>
+      <w:r>
+        <w:t xml:space="preserve"> </w:t>
+      </w:r>
+      <w:r>
+        <w:t>G</w:t>
+      </w:r>
+      <w:r>
+        <w:t xml:space="preserve">enes encoding the pathway for mannose degradation appeared frequently in both lakes. Mannose feeds into glycolysis, and can be used as the sole source of carbon and energy in bacteria such as </w:t>
+      </w:r>
+      <w:r>
+        <w:rPr>
+          <w:i/>
+        </w:rPr>
+        <w:t>E</w:t>
+      </w:r>
+      <w:r>
+        <w:rPr>
+          <w:i/>
+        </w:rPr>
+        <w:t>scherichia</w:t>
+      </w:r>
+      <w:r>
+        <w:rPr>
+          <w:i/>
+        </w:rPr>
+        <w:t xml:space="preserve"> coli</w:t>
+      </w:r>
+      <w:r>
+        <w:t>; this may explain why it was observed so frequently</w:t>
+      </w:r>
+      <w:r>
+        <w:t xml:space="preserve">. </w:t>
+      </w:r>
+      <w:r>
+        <w:t xml:space="preserve">Genes encoding the degradation of rhamnose and fucose, whose pathways converge to enter glycolysis and produce pyruvate, were frequently found within the same MAGs (including members of Planctomycetes and </w:t>
       </w:r>
       <w:proofErr w:type="spellStart"/>
       <w:r>
-        <w:t>galacotse</w:t>
+        <w:t>Verrucomicrobia</w:t>
       </w:r>
       <w:proofErr w:type="spellEnd"/>
       <w:r>
-        <w:t>, mannose, and xylose</w:t>
+        <w:t xml:space="preserve"> in Lake Mendota, and members of Bacteroidetes, </w:t>
+      </w:r>
+      <w:proofErr w:type="spellStart"/>
+      <w:r>
+        <w:t>Ignavibacteria</w:t>
+      </w:r>
+      <w:proofErr w:type="spellEnd"/>
+      <w:r>
+        <w:t xml:space="preserve">, and </w:t>
+      </w:r>
+      <w:proofErr w:type="spellStart"/>
+      <w:r>
+        <w:t>Verrucomicrobia</w:t>
+      </w:r>
+      <w:proofErr w:type="spellEnd"/>
+      <w:r>
+        <w:t xml:space="preserve"> in Trout Bog). Putative pathways for the degradation of galactose were often observed in these same MAGs. Xylose</w:t>
+      </w:r>
+      <w:r>
+        <w:t xml:space="preserve"> is a freshwater sugar which has already been identified as potential carbon source for streamlined </w:t>
+      </w:r>
+      <w:r>
+        <w:t>Actinobacteria</w:t>
       </w:r>
       <w:r>
         <w:t xml:space="preserve"> </w:t>
@@ -2488,7 +2690,7 @@
         <w:fldChar w:fldCharType="begin" w:fldLock="1"/>
       </w:r>
       <w:r>
-        <w:instrText>ADDIN CSL_CITATION { "citationItems" : [ { "id" : "ITEM-1", "itemData" : { "DOI" : "10.1093/plankt/fbi043", "author" : [ { "dropping-particle" : "", "family" : "Giroldo", "given" : "Danilo", "non-dropping-particle" : "", "parse-names" : false, "suffix" : "" }, { "dropping-particle" : "", "family" : "Augusto", "given" : "Armando", "non-dropping-particle" : "", "parse-names" : false, "suffix" : "" }, { "dropping-particle" : "", "family" : "Vieira", "given" : "Henriques", "non-dropping-particle" : "", "parse-names" : false, "suffix" : "" } ], "container-title" : "Journal of Plankton Research", "id" : "ITEM-1", "issue" : "7", "issued" : { "date-parts" : [ [ "2005" ] ] }, "page" : "695-705", "title" : "Polymeric and free sugars released by three phytoplanktonic species from a freshwater tropical eutrophic reservoir", "type" : "article-journal", "volume" : "27" }, "uris" : [ "http://www.mendeley.com/documents/?uuid=78132178-1254-4197-9730-568885ba6cb3" ] }, { "id" : "ITEM-2", "itemData" : { "author" : [ { "dropping-particle" : "", "family" : "Juttner", "given" : "F", "non-dropping-particle" : "", "parse-names" : false, "suffix" : "" }, { "dropping-particle" : "", "family" : "Matuschek", "given" : "T", "non-dropping-particle" : "", "parse-names" : false, "suffix" : "" } ], "container-title" : "Water", "id" : "ITEM-2", "issued" : { "date-parts" : [ [ "1977" ] ] }, "page" : "251-255", "title" : "The Release of Low Molecular Weight Compounds by the Phytoplankton in an Eutrophic Lake", "type" : "article-journal", "volume" : "12" }, "uris" : [ "http://www.mendeley.com/documents/?uuid=47a46a18-e63f-46dc-ae25-f7ffbb5063bf" ] } ], "mendeley" : { "formattedCitation" : "(Giroldo, Augusto, and Vieira 2005; Juttner and Matuschek 1977)", "manualFormatting" : "(Giroldo, Augusto, and Vieira 2005)", "plainTextFormattedCitation" : "(Giroldo, Augusto, and Vieira 2005; Juttner and Matuschek 1977)", "previouslyFormattedCitation" : "(Giroldo, Augusto, and Vieira 2005; Juttner and Matuschek 1977)" }, "properties" : {  }, "schema" : "https://github.com/citation-style-language/schema/raw/master/csl-citation.json" }</w:instrText>
+        <w:instrText>ADDIN CSL_CITATION { "citationItems" : [ { "id" : "ITEM-1", "itemData" : { "author" : [ { "dropping-particle" : "", "family" : "Ghylin", "given" : "Trevor W.", "non-dropping-particle" : "", "parse-names" : false, "suffix" : "" }, { "dropping-particle" : "", "family" : "Garcia", "given" : "Sarahi L.", "non-dropping-particle" : "", "parse-names" : false, "suffix" : "" }, { "dropping-particle" : "", "family" : "Moya", "given" : "Francisco", "non-dropping-particle" : "", "parse-names" : false, "suffix" : "" }, { "dropping-particle" : "", "family" : "Oyserman", "given" : "Ben O.", "non-dropping-particle" : "", "parse-names" : false, "suffix" : "" }, { "dropping-particle" : "", "family" : "Schwientek", "given" : "Katrina T.", "non-dropping-particle" : "", "parse-names" : false, "suffix" : "" }, { "dropping-particle" : "", "family" : "Mutschler", "given" : "James", "non-dropping-particle" : "", "parse-names" : false, "suffix" : "" }, { "dropping-particle" : "", "family" : "Dwulit-Smith", "given" : "Jeffrey", "non-dropping-particle" : "", "parse-names" : false, "suffix" : "" }, { "dropping-particle" : "", "family" : "Chan", "given" : "Leong-Keat", "non-dropping-particle" : "", "parse-names" : false, "suffix" : "" }, { "dropping-particle" : "", "family" : "Martinez-Garcia", "given" : "Manuel", "non-dropping-particle" : "", "parse-names" : false, "suffix" : "" }, { "dropping-particle" : "", "family" : "Sczyrba", "given" : "Alexander", "non-dropping-particle" : "", "parse-names" : false, "suffix" : "" }, { "dropping-particle" : "", "family" : "Stepanauskas", "given" : "Ramunas", "non-dropping-particle" : "", "parse-names" : false, "suffix" : "" }, { "dropping-particle" : "", "family" : "Grossart", "given" : "Hans-Peter", "non-dropping-particle" : "", "parse-names" : false, "suffix" : "" }, { "dropping-particle" : "", "family" : "Woyke", "given" : "Tanja", "non-dropping-particle" : "", "parse-names" : false, "suffix" : "" }, { "dropping-particle" : "", "family" : "Warnecke", "given" : "Falk", "non-dropping-particle" : "", "parse-names" : false, "suffix" : "" }, { "dropping-particle" : "", "family" : "Malmstrom", "given" : "Rex", "non-dropping-particle" : "", "parse-names" : false, "suffix" : "" }, { "dropping-particle" : "", "family" : "Bertilsson", "given" : "Stefan", "non-dropping-particle" : "", "parse-names" : false, "suffix" : "" }, { "dropping-particle" : "", "family" : "McMahon", "given" : "Katherine D.", "non-dropping-particle" : "", "parse-names" : false, "suffix" : "" } ], "container-title" : "The ISME journal", "id" : "ITEM-1", "issue" : "12", "issued" : { "date-parts" : [ [ "2014" ] ] }, "page" : "2503-2516", "title" : "Comparative single-cell genomics reveals potential ecological niches for the freshwater acI Actinobacteria lineage", "type" : "article-journal", "volume" : "8" }, "uris" : [ "http://www.mendeley.com/documents/?uuid=8fad002b-78ce-491b-8163-90e2aca5817f" ] } ], "mendeley" : { "formattedCitation" : "(Ghylin et al. 2014)", "plainTextFormattedCitation" : "(Ghylin et al. 2014)", "previouslyFormattedCitation" : "(Ghylin et al. 2014)" }, "properties" : {  }, "schema" : "https://github.com/citation-style-language/schema/raw/master/csl-citation.json" }</w:instrText>
       </w:r>
       <w:r>
         <w:fldChar w:fldCharType="separate"/>
@@ -2497,58 +2699,13 @@
         <w:rPr>
           <w:noProof/>
         </w:rPr>
-        <w:t>(Giroldo, Augusto, and Vieira 2005)</w:t>
+        <w:t>(Ghylin et al. 2014)</w:t>
       </w:r>
       <w:r>
         <w:fldChar w:fldCharType="end"/>
       </w:r>
       <w:r>
-        <w:t xml:space="preserve">. </w:t>
-      </w:r>
-      <w:r>
-        <w:t>To identify linkages between algae and heterotrophic bacteria, we analyzed putative sugar degradation pathways i</w:t>
-      </w:r>
-      <w:r>
-        <w:t>n our MAGs</w:t>
-      </w:r>
-      <w:r>
-        <w:t>.</w:t>
-      </w:r>
-      <w:r>
-        <w:t xml:space="preserve"> </w:t>
-      </w:r>
-      <w:r>
-        <w:t>G</w:t>
-      </w:r>
-      <w:r>
-        <w:t xml:space="preserve">enes encoding the pathway for mannose degradation appeared frequently in both lakes. Mannose feeds into glycolysis, and can be used as the sole source of carbon and energy in bacteria such as </w:t>
-      </w:r>
-      <w:r>
-        <w:rPr>
-          <w:i/>
-        </w:rPr>
-        <w:t>E</w:t>
-      </w:r>
-      <w:r>
-        <w:rPr>
-          <w:i/>
-        </w:rPr>
-        <w:t>scherichia</w:t>
-      </w:r>
-      <w:r>
-        <w:rPr>
-          <w:i/>
-        </w:rPr>
-        <w:t xml:space="preserve"> coli</w:t>
-      </w:r>
-      <w:r>
-        <w:t>; this may explain why it was observed so frequently</w:t>
-      </w:r>
-      <w:r>
-        <w:t xml:space="preserve">. </w:t>
-      </w:r>
-      <w:r>
-        <w:t xml:space="preserve">Genes encoding the degradation of rhamnose and fucose, whose pathways converge to enter glycolysis and produce pyruvate, were frequently found within the same MAGs (including members of Planctomycetes and </w:t>
+        <w:t xml:space="preserve">; this was confirmed in our MAGs, with Bacteroidetes, Planctomycetes, and </w:t>
       </w:r>
       <w:proofErr w:type="spellStart"/>
       <w:r>
@@ -2556,68 +2713,14 @@
       </w:r>
       <w:proofErr w:type="spellEnd"/>
       <w:r>
-        <w:t xml:space="preserve"> in Lake Mendota, and members of Bacteroidetes, </w:t>
+        <w:t xml:space="preserve"> in Lake Mendota and Bacteroidetes and </w:t>
       </w:r>
       <w:proofErr w:type="spellStart"/>
       <w:r>
-        <w:t>Ignavibacteria</w:t>
+        <w:t>Verrucomicrobia</w:t>
       </w:r>
       <w:proofErr w:type="spellEnd"/>
       <w:r>
-        <w:t xml:space="preserve">, and </w:t>
-      </w:r>
-      <w:proofErr w:type="spellStart"/>
-      <w:r>
-        <w:t>Verrucomicrobia</w:t>
-      </w:r>
-      <w:proofErr w:type="spellEnd"/>
-      <w:r>
-        <w:t xml:space="preserve"> in Trout Bog). Putative pathways for the degradation of galactose were often observed in these same MAGs. Xylose</w:t>
-      </w:r>
-      <w:r>
-        <w:t xml:space="preserve"> is a freshwater sugar which has already been identified as potential carbon source for streamlined </w:t>
-      </w:r>
-      <w:r>
-        <w:t>Actinobacteria</w:t>
-      </w:r>
-      <w:r>
-        <w:t xml:space="preserve"> </w:t>
-      </w:r>
-      <w:r>
-        <w:fldChar w:fldCharType="begin" w:fldLock="1"/>
-      </w:r>
-      <w:r>
-        <w:instrText>ADDIN CSL_CITATION { "citationItems" : [ { "id" : "ITEM-1", "itemData" : { "author" : [ { "dropping-particle" : "", "family" : "Ghylin", "given" : "Trevor W.", "non-dropping-particle" : "", "parse-names" : false, "suffix" : "" }, { "dropping-particle" : "", "family" : "Garcia", "given" : "Sarahi L.", "non-dropping-particle" : "", "parse-names" : false, "suffix" : "" }, { "dropping-particle" : "", "family" : "Moya", "given" : "Francisco", "non-dropping-particle" : "", "parse-names" : false, "suffix" : "" }, { "dropping-particle" : "", "family" : "Oyserman", "given" : "Ben O.", "non-dropping-particle" : "", "parse-names" : false, "suffix" : "" }, { "dropping-particle" : "", "family" : "Schwientek", "given" : "Katrina T.", "non-dropping-particle" : "", "parse-names" : false, "suffix" : "" }, { "dropping-particle" : "", "family" : "Mutschler", "given" : "James", "non-dropping-particle" : "", "parse-names" : false, "suffix" : "" }, { "dropping-particle" : "", "family" : "Dwulit-Smith", "given" : "Jeffrey", "non-dropping-particle" : "", "parse-names" : false, "suffix" : "" }, { "dropping-particle" : "", "family" : "Chan", "given" : "Leong-Keat", "non-dropping-particle" : "", "parse-names" : false, "suffix" : "" }, { "dropping-particle" : "", "family" : "Martinez-Garcia", "given" : "Manuel", "non-dropping-particle" : "", "parse-names" : false, "suffix" : "" }, { "dropping-particle" : "", "family" : "Sczyrba", "given" : "Alexander", "non-dropping-particle" : "", "parse-names" : false, "suffix" : "" }, { "dropping-particle" : "", "family" : "Stepanauskas", "given" : "Ramunas", "non-dropping-particle" : "", "parse-names" : false, "suffix" : "" }, { "dropping-particle" : "", "family" : "Grossart", "given" : "Hans-Peter", "non-dropping-particle" : "", "parse-names" : false, "suffix" : "" }, { "dropping-particle" : "", "family" : "Woyke", "given" : "Tanja", "non-dropping-particle" : "", "parse-names" : false, "suffix" : "" }, { "dropping-particle" : "", "family" : "Warnecke", "given" : "Falk", "non-dropping-particle" : "", "parse-names" : false, "suffix" : "" }, { "dropping-particle" : "", "family" : "Malmstrom", "given" : "Rex", "non-dropping-particle" : "", "parse-names" : false, "suffix" : "" }, { "dropping-particle" : "", "family" : "Bertilsson", "given" : "Stefan", "non-dropping-particle" : "", "parse-names" : false, "suffix" : "" }, { "dropping-particle" : "", "family" : "McMahon", "given" : "Katherine D.", "non-dropping-particle" : "", "parse-names" : false, "suffix" : "" } ], "container-title" : "The ISME journal", "id" : "ITEM-1", "issue" : "12", "issued" : { "date-parts" : [ [ "2014" ] ] }, "page" : "2503-2516", "title" : "Comparative single-cell genomics reveals potential ecological niches for the freshwater acI Actinobacteria lineage", "type" : "article-journal", "volume" : "8" }, "uris" : [ "http://www.mendeley.com/documents/?uuid=8fad002b-78ce-491b-8163-90e2aca5817f" ] } ], "mendeley" : { "formattedCitation" : "(Ghylin et al. 2014)", "plainTextFormattedCitation" : "(Ghylin et al. 2014)", "previouslyFormattedCitation" : "(Ghylin et al. 2014)" }, "properties" : {  }, "schema" : "https://github.com/citation-style-language/schema/raw/master/csl-citation.json" }</w:instrText>
-      </w:r>
-      <w:r>
-        <w:fldChar w:fldCharType="separate"/>
-      </w:r>
-      <w:r>
-        <w:rPr>
-          <w:noProof/>
-        </w:rPr>
-        <w:t>(Ghylin et al. 2014)</w:t>
-      </w:r>
-      <w:r>
-        <w:fldChar w:fldCharType="end"/>
-      </w:r>
-      <w:r>
-        <w:t xml:space="preserve">; this was confirmed in our MAGs, with Bacteroidetes, Planctomycetes, and </w:t>
-      </w:r>
-      <w:proofErr w:type="spellStart"/>
-      <w:r>
-        <w:t>Verrucomicrobia</w:t>
-      </w:r>
-      <w:proofErr w:type="spellEnd"/>
-      <w:r>
-        <w:t xml:space="preserve"> in Lake Mendota and Bacteroidetes and </w:t>
-      </w:r>
-      <w:proofErr w:type="spellStart"/>
-      <w:r>
-        <w:t>Verrucomicrobia</w:t>
-      </w:r>
-      <w:proofErr w:type="spellEnd"/>
-      <w:r>
         <w:t xml:space="preserve"> in Trout Bog as additional potential xylose degraders. Genes for the degradation of glycolate, a</w:t>
       </w:r>
       <w:r>
@@ -2627,11 +2730,7 @@
         <w:t>produced by algae</w:t>
       </w:r>
       <w:r>
-        <w:t xml:space="preserve"> and consumed by heterotrophic </w:t>
-      </w:r>
-      <w:r>
-        <w:lastRenderedPageBreak/>
-        <w:t>bacteria</w:t>
+        <w:t xml:space="preserve"> and consumed by heterotrophic bacteria</w:t>
       </w:r>
       <w:r>
         <w:t xml:space="preserve"> </w:t>
@@ -2753,7 +2852,15 @@
           <w:rFonts w:cs="Times New Roman"/>
           <w:szCs w:val="24"/>
         </w:rPr>
-        <w:t xml:space="preserve"> also likely degrade methylamines, based on the presence of genes encoding the N-</w:t>
+        <w:t xml:space="preserve"> also likely degrade methylamines, based on the presence of genes encoding the </w:t>
+      </w:r>
+      <w:r>
+        <w:rPr>
+          <w:rFonts w:cs="Times New Roman"/>
+          <w:szCs w:val="24"/>
+        </w:rPr>
+        <w:lastRenderedPageBreak/>
+        <w:t>N-</w:t>
       </w:r>
       <w:proofErr w:type="spellStart"/>
       <w:r>
@@ -2952,55 +3059,109 @@
           <w:rFonts w:cs="Times New Roman"/>
           <w:szCs w:val="24"/>
         </w:rPr>
-        <w:t xml:space="preserve"> Given the </w:t>
-      </w:r>
-      <w:r>
-        <w:rPr>
-          <w:rFonts w:cs="Times New Roman"/>
+        <w:t xml:space="preserve"> Given the rapid rate at which the known diversity of methylotrophs is increasing, this finding is </w:t>
+      </w:r>
+      <w:r>
+        <w:rPr>
+          <w:rFonts w:cs="Times New Roman"/>
+          <w:szCs w:val="24"/>
+        </w:rPr>
+        <w:t xml:space="preserve">intriguing, but </w:t>
+      </w:r>
+      <w:r>
+        <w:rPr>
+          <w:rFonts w:cs="Times New Roman"/>
+          <w:szCs w:val="24"/>
+        </w:rPr>
+        <w:t xml:space="preserve">not surprising </w:t>
+      </w:r>
+      <w:r>
+        <w:rPr>
+          <w:rFonts w:cs="Times New Roman"/>
+          <w:szCs w:val="24"/>
+        </w:rPr>
+        <w:fldChar w:fldCharType="begin" w:fldLock="1"/>
+      </w:r>
+      <w:r>
+        <w:rPr>
+          <w:rFonts w:cs="Times New Roman"/>
+          <w:szCs w:val="24"/>
+        </w:rPr>
+        <w:instrText>ADDIN CSL_CITATION { "citationItems" : [ { "id" : "ITEM-1", "itemData" : { "DOI" : "10.1146/annurev.micro.091208.073600.The", "ISBN" : "0006-3185", "ISSN" : "00063185", "PMID" : "22983030", "abstract" : "In the past few years, the field of methylotrophy has undergone a significant transformation in terms of discovery of novel types of methylotrophs, novel modes of methylotrophy, and novel metabolic pathways. This time has also been marked by the resolution of long-standing questions regarding methylotrophy and the challenge of long-standing dogmas. This chapter is not intended to provide a comprehensive review of metabolism of methylotrophic bacteria. Instead we focus on significant recent discoveries that are both refining and transforming the current understanding of methylotrophy as a metabolic phenomenon. We also review new directions in methylotroph ecology that improve our understanding of the role of methylotrophy in global biogeochemical processes, along with an outlook for the future challenges in the field.", "author" : [ { "dropping-particle" : "", "family" : "Chistoserdova", "given" : "Ludmila", "non-dropping-particle" : "", "parse-names" : false, "suffix" : "" }, { "dropping-particle" : "", "family" : "Kalyuzhnaya", "given" : "Marina G.", "non-dropping-particle" : "", "parse-names" : false, "suffix" : "" }, { "dropping-particle" : "", "family" : "Lidstrom", "given" : "Mary E.", "non-dropping-particle" : "", "parse-names" : false, "suffix" : "" } ], "container-title" : "Annual review of microbiology", "id" : "ITEM-1", "issued" : { "date-parts" : [ [ "2009" ] ] }, "page" : "477-499", "title" : "The Expanding World of Methylotrophic Metabolism", "type" : "article-journal", "volume" : "63" }, "uris" : [ "http://www.mendeley.com/documents/?uuid=433639cf-0900-435a-b1aa-e05a56c0b21c" ] } ], "mendeley" : { "formattedCitation" : "(Chistoserdova, Kalyuzhnaya, and Lidstrom 2009)", "plainTextFormattedCitation" : "(Chistoserdova, Kalyuzhnaya, and Lidstrom 2009)", "previouslyFormattedCitation" : "(Chistoserdova, Kalyuzhnaya, and Lidstrom 2009)" }, "properties" : {  }, "schema" : "https://github.com/citation-style-language/schema/raw/master/csl-citation.json" }</w:instrText>
+      </w:r>
+      <w:r>
+        <w:rPr>
+          <w:rFonts w:cs="Times New Roman"/>
+          <w:szCs w:val="24"/>
+        </w:rPr>
+        <w:fldChar w:fldCharType="separate"/>
+      </w:r>
+      <w:r>
+        <w:rPr>
+          <w:rFonts w:cs="Times New Roman"/>
+          <w:noProof/>
+          <w:szCs w:val="24"/>
+        </w:rPr>
+        <w:t>(Chistoserdova, Kalyuzhnaya, and Lidstrom 2009)</w:t>
+      </w:r>
+      <w:r>
+        <w:rPr>
+          <w:rFonts w:cs="Times New Roman"/>
+          <w:szCs w:val="24"/>
+        </w:rPr>
+        <w:fldChar w:fldCharType="end"/>
+      </w:r>
+      <w:r>
+        <w:rPr>
+          <w:rFonts w:cs="Times New Roman"/>
+          <w:szCs w:val="24"/>
+        </w:rPr>
+        <w:t>.</w:t>
+      </w:r>
+      <w:r>
+        <w:rPr>
+          <w:rFonts w:cs="Times New Roman"/>
+          <w:szCs w:val="24"/>
+        </w:rPr>
+        <w:t xml:space="preserve"> </w:t>
+      </w:r>
+    </w:p>
+    <w:p>
+      <w:pPr>
+        <w:spacing w:line="360" w:lineRule="auto"/>
+        <w:rPr>
+          <w:rFonts w:cs="Times New Roman"/>
+          <w:szCs w:val="24"/>
+        </w:rPr>
+      </w:pPr>
+      <w:r>
+        <w:rPr>
+          <w:rFonts w:cs="Times New Roman"/>
+          <w:noProof/>
           <w:szCs w:val="24"/>
         </w:rPr>
         <w:lastRenderedPageBreak/>
-        <w:t xml:space="preserve">rapid rate at which the known diversity of methylotrophs is increasing, this finding is </w:t>
-      </w:r>
-      <w:r>
-        <w:rPr>
-          <w:rFonts w:cs="Times New Roman"/>
-          <w:szCs w:val="24"/>
-        </w:rPr>
-        <w:t xml:space="preserve">intriguing, but </w:t>
-      </w:r>
-      <w:r>
-        <w:rPr>
-          <w:rFonts w:cs="Times New Roman"/>
-          <w:szCs w:val="24"/>
-        </w:rPr>
-        <w:t xml:space="preserve">not surprising </w:t>
-      </w:r>
-      <w:r>
-        <w:rPr>
-          <w:noProof/>
-        </w:rPr>
         <w:drawing>
-          <wp:anchor distT="0" distB="0" distL="114300" distR="114300" simplePos="0" relativeHeight="251668480" behindDoc="1" locked="0" layoutInCell="1" allowOverlap="1" wp14:anchorId="010FB4B7" wp14:editId="6142CBB7">
+          <wp:anchor distT="0" distB="0" distL="114300" distR="114300" simplePos="0" relativeHeight="251670528" behindDoc="1" locked="0" layoutInCell="1" allowOverlap="1" wp14:anchorId="7667F8C0" wp14:editId="7DDA51BE">
             <wp:simplePos x="0" y="0"/>
-            <wp:positionH relativeFrom="column">
-              <wp:posOffset>-295275</wp:posOffset>
+            <wp:positionH relativeFrom="margin">
+              <wp:posOffset>-266700</wp:posOffset>
             </wp:positionH>
             <wp:positionV relativeFrom="paragraph">
-              <wp:posOffset>800100</wp:posOffset>
+              <wp:posOffset>0</wp:posOffset>
             </wp:positionV>
-            <wp:extent cx="6384925" cy="5705475"/>
-            <wp:effectExtent l="0" t="0" r="0" b="9525"/>
+            <wp:extent cx="6572250" cy="6036310"/>
+            <wp:effectExtent l="0" t="0" r="0" b="2540"/>
             <wp:wrapTight wrapText="bothSides">
               <wp:wrapPolygon edited="0">
                 <wp:start x="0" y="0"/>
-                <wp:lineTo x="0" y="21564"/>
-                <wp:lineTo x="21525" y="21564"/>
-                <wp:lineTo x="21525" y="0"/>
+                <wp:lineTo x="0" y="21541"/>
+                <wp:lineTo x="21537" y="21541"/>
+                <wp:lineTo x="21537" y="0"/>
                 <wp:lineTo x="0" y="0"/>
               </wp:wrapPolygon>
             </wp:wrapTight>
-            <wp:docPr id="2" name="Picture 2" descr="A screenshot of a cell phone&#10;&#10;Description generated with high confidence"/>
+            <wp:docPr id="3" name="Picture 3" descr="A close up of text on a white background&#10;&#10;Description generated with high confidence"/>
             <wp:cNvGraphicFramePr>
               <a:graphicFrameLocks xmlns:a="http://schemas.openxmlformats.org/drawingml/2006/main" noChangeAspect="1"/>
             </wp:cNvGraphicFramePr>
@@ -3008,10 +3169,10 @@
               <a:graphicData uri="http://schemas.openxmlformats.org/drawingml/2006/picture">
                 <pic:pic xmlns:pic="http://schemas.openxmlformats.org/drawingml/2006/picture">
                   <pic:nvPicPr>
-                    <pic:cNvPr id="2" name="Fig2_inkscape.png"/>
+                    <pic:cNvPr id="3" name="Fig2.png"/>
                     <pic:cNvPicPr/>
                   </pic:nvPicPr>
-                  <pic:blipFill rotWithShape="1">
+                  <pic:blipFill>
                     <a:blip r:embed="rId5">
                       <a:extLst>
                         <a:ext uri="{28A0092B-C50C-407E-A947-70E740481C1C}">
@@ -3019,25 +3180,18 @@
                         </a:ext>
                       </a:extLst>
                     </a:blip>
-                    <a:srcRect l="1965" t="4397" r="1124" b="34375"/>
-                    <a:stretch/>
+                    <a:stretch>
+                      <a:fillRect/>
+                    </a:stretch>
                   </pic:blipFill>
-                  <pic:spPr bwMode="auto">
+                  <pic:spPr>
                     <a:xfrm>
                       <a:off x="0" y="0"/>
-                      <a:ext cx="6384925" cy="5705475"/>
+                      <a:ext cx="6572250" cy="6036310"/>
                     </a:xfrm>
                     <a:prstGeom prst="rect">
                       <a:avLst/>
                     </a:prstGeom>
-                    <a:ln>
-                      <a:noFill/>
-                    </a:ln>
-                    <a:extLst>
-                      <a:ext uri="{53640926-AAD7-44D8-BBD7-CCE9431645EC}">
-                        <a14:shadowObscured xmlns:a14="http://schemas.microsoft.com/office/drawing/2010/main"/>
-                      </a:ext>
-                    </a:extLst>
                   </pic:spPr>
                 </pic:pic>
               </a:graphicData>
@@ -3053,65 +3207,21 @@
       </w:r>
       <w:r>
         <w:rPr>
-          <w:rFonts w:cs="Times New Roman"/>
-          <w:szCs w:val="24"/>
-        </w:rPr>
-        <w:fldChar w:fldCharType="begin" w:fldLock="1"/>
-      </w:r>
-      <w:r>
-        <w:rPr>
-          <w:rFonts w:cs="Times New Roman"/>
-          <w:szCs w:val="24"/>
-        </w:rPr>
-        <w:instrText>ADDIN CSL_CITATION { "citationItems" : [ { "id" : "ITEM-1", "itemData" : { "DOI" : "10.1146/annurev.micro.091208.073600.The", "ISBN" : "0006-3185", "ISSN" : "00063185", "PMID" : "22983030", "abstract" : "In the past few years, the field of methylotrophy has undergone a significant transformation in terms of discovery of novel types of methylotrophs, novel modes of methylotrophy, and novel metabolic pathways. This time has also been marked by the resolution of long-standing questions regarding methylotrophy and the challenge of long-standing dogmas. This chapter is not intended to provide a comprehensive review of metabolism of methylotrophic bacteria. Instead we focus on significant recent discoveries that are both refining and transforming the current understanding of methylotrophy as a metabolic phenomenon. We also review new directions in methylotroph ecology that improve our understanding of the role of methylotrophy in global biogeochemical processes, along with an outlook for the future challenges in the field.", "author" : [ { "dropping-particle" : "", "family" : "Chistoserdova", "given" : "Ludmila", "non-dropping-particle" : "", "parse-names" : false, "suffix" : "" }, { "dropping-particle" : "", "family" : "Kalyuzhnaya", "given" : "Marina G.", "non-dropping-particle" : "", "parse-names" : false, "suffix" : "" }, { "dropping-particle" : "", "family" : "Lidstrom", "given" : "Mary E.", "non-dropping-particle" : "", "parse-names" : false, "suffix" : "" } ], "container-title" : "Annual review of microbiology", "id" : "ITEM-1", "issued" : { "date-parts" : [ [ "2009" ] ] }, "page" : "477-499", "title" : "The Expanding World of Methylotrophic Metabolism", "type" : "article-journal", "volume" : "63" }, "uris" : [ "http://www.mendeley.com/documents/?uuid=433639cf-0900-435a-b1aa-e05a56c0b21c" ] } ], "mendeley" : { "formattedCitation" : "(Chistoserdova, Kalyuzhnaya, and Lidstrom 2009)", "plainTextFormattedCitation" : "(Chistoserdova, Kalyuzhnaya, and Lidstrom 2009)", "previouslyFormattedCitation" : "(Chistoserdova, Kalyuzhnaya, and Lidstrom 2009)" }, "properties" : {  }, "schema" : "https://github.com/citation-style-language/schema/raw/master/csl-citation.json" }</w:instrText>
-      </w:r>
-      <w:r>
-        <w:rPr>
-          <w:rFonts w:cs="Times New Roman"/>
-          <w:szCs w:val="24"/>
-        </w:rPr>
-        <w:fldChar w:fldCharType="separate"/>
-      </w:r>
-      <w:r>
-        <w:rPr>
-          <w:rFonts w:cs="Times New Roman"/>
-          <w:noProof/>
-          <w:szCs w:val="24"/>
-        </w:rPr>
-        <w:t>(Chistoserdova, Kalyuzhnaya, and Lidstrom 2009)</w:t>
-      </w:r>
-      <w:r>
-        <w:rPr>
-          <w:rFonts w:cs="Times New Roman"/>
-          <w:szCs w:val="24"/>
-        </w:rPr>
-        <w:fldChar w:fldCharType="end"/>
-      </w:r>
-      <w:r>
-        <w:rPr>
-          <w:rFonts w:cs="Times New Roman"/>
-          <w:szCs w:val="24"/>
-        </w:rPr>
-        <w:t>.</w:t>
-      </w:r>
-      <w:r>
-        <w:rPr>
-          <w:rFonts w:cs="Times New Roman"/>
-          <w:szCs w:val="24"/>
-        </w:rPr>
-        <w:t xml:space="preserve"> </w:t>
-      </w:r>
-    </w:p>
-    <w:p>
-      <w:pPr>
-        <w:spacing w:line="360" w:lineRule="auto"/>
-        <w:jc w:val="both"/>
-      </w:pPr>
-      <w:r>
-        <w:rPr>
           <w:b/>
         </w:rPr>
-        <w:t xml:space="preserve">Fig 2. Carbon cycling in Lake Mendota vs Trout Bog. </w:t>
+        <w:t xml:space="preserve">Fig 2. </w:t>
+      </w:r>
+      <w:r>
+        <w:rPr>
+          <w:b/>
+        </w:rPr>
+        <w:t>Metabolisms</w:t>
+      </w:r>
+      <w:r>
+        <w:rPr>
+          <w:b/>
+        </w:rPr>
+        <w:t xml:space="preserve"> in Lake Mendota vs Trout Bog. </w:t>
       </w:r>
       <w:r>
         <w:t xml:space="preserve">Carbon cycling between the two lakes was largely similar, with a few key differences. Carbon fixation is carried out by different taxa using different pathways. Dissimilatory sulfate reduction was more common in Trout Bog than in Lake Mendota. Degradation and biosynthesis of polyamines was prevalent in MAGs from both lakes. </w:t>
@@ -3123,6 +3233,9 @@
       <w:proofErr w:type="spellEnd"/>
       <w:r>
         <w:t xml:space="preserve"> were most often observed in MAGs of Actinobacteria and Bacteroidetes from Lake Mendota.</w:t>
+      </w:r>
+      <w:r>
+        <w:t xml:space="preserve"> Central metabolism showed partitioning by lake and phylum, likely reflecting differences in oxygen concentrations and evolutionary history.</w:t>
       </w:r>
     </w:p>
     <w:p>
@@ -3420,16 +3533,43 @@
         <w:t>glycoside</w:t>
       </w:r>
       <w:r>
-        <w:t xml:space="preserve"> hydrolases, an indicator of the number of substrates an organism can degrade, correlated with </w:t>
-      </w:r>
-      <w:r>
-        <w:t xml:space="preserve">their coding </w:t>
+        <w:t xml:space="preserve"> hydrolases, an indicator of the number of substrates an organism can degrade, </w:t>
+      </w:r>
+      <w:r>
+        <w:t xml:space="preserve">was </w:t>
+      </w:r>
+      <w:r>
+        <w:t xml:space="preserve">correlated with </w:t>
+      </w:r>
+      <w:r>
+        <w:t>glycoside hydrolase</w:t>
+      </w:r>
+      <w:r>
+        <w:t xml:space="preserve"> coding </w:t>
       </w:r>
       <w:r>
         <w:t>density</w:t>
       </w:r>
       <w:r>
-        <w:t xml:space="preserve"> (r2=)</w:t>
+        <w:t xml:space="preserve"> (r</w:t>
+      </w:r>
+      <w:r>
+        <w:rPr>
+          <w:vertAlign w:val="superscript"/>
+        </w:rPr>
+        <w:t>2</w:t>
+      </w:r>
+      <w:r>
+        <w:t>=</w:t>
+      </w:r>
+      <w:r>
+        <w:t xml:space="preserve"> 0.39, p &lt; 0.0</w:t>
+      </w:r>
+      <w:r>
+        <w:t>1</w:t>
+      </w:r>
+      <w:r>
+        <w:t>)</w:t>
       </w:r>
       <w:r>
         <w:t>.</w:t>
@@ -3629,29 +3769,146 @@
       </w:pPr>
       <w:r>
         <w:rPr>
+          <w:rFonts w:cs="Times New Roman"/>
+          <w:szCs w:val="24"/>
+        </w:rPr>
+        <w:tab/>
+        <w:t xml:space="preserve">The increased </w:t>
+      </w:r>
+      <w:r>
+        <w:rPr>
+          <w:rFonts w:cs="Times New Roman"/>
+          <w:szCs w:val="24"/>
+        </w:rPr>
+        <w:t xml:space="preserve">coding </w:t>
+      </w:r>
+      <w:r>
+        <w:rPr>
+          <w:rFonts w:cs="Times New Roman"/>
+          <w:szCs w:val="24"/>
+        </w:rPr>
+        <w:t xml:space="preserve">density and diversity of </w:t>
+      </w:r>
+      <w:r>
+        <w:rPr>
+          <w:rFonts w:cs="Times New Roman"/>
+          <w:szCs w:val="24"/>
+        </w:rPr>
+        <w:t>glycoside</w:t>
+      </w:r>
+      <w:r>
+        <w:rPr>
+          <w:rFonts w:cs="Times New Roman"/>
+          <w:szCs w:val="24"/>
+        </w:rPr>
+        <w:t xml:space="preserve"> hydrolase</w:t>
+      </w:r>
+      <w:r>
+        <w:rPr>
+          <w:rFonts w:cs="Times New Roman"/>
+          <w:szCs w:val="24"/>
+        </w:rPr>
+        <w:t xml:space="preserve"> genes</w:t>
+      </w:r>
+      <w:r>
+        <w:rPr>
+          <w:rFonts w:cs="Times New Roman"/>
+          <w:szCs w:val="24"/>
+        </w:rPr>
+        <w:t xml:space="preserve"> in the Trout Bog hypolimnion suggest that the bacterial community in this region relies more on complex carbon sources than simple carbon sources compared to Lake Mendota or even the epilimnion of Trout Bog. This may be because primary production results in increased availability of low complexity carbon compounds in </w:t>
+      </w:r>
+      <w:proofErr w:type="spellStart"/>
+      <w:r>
+        <w:rPr>
+          <w:rFonts w:cs="Times New Roman"/>
+          <w:szCs w:val="24"/>
+        </w:rPr>
+        <w:t>epilimnia</w:t>
+      </w:r>
+      <w:proofErr w:type="spellEnd"/>
+      <w:r>
+        <w:rPr>
+          <w:rFonts w:cs="Times New Roman"/>
+          <w:szCs w:val="24"/>
+        </w:rPr>
+        <w:t>, while terrestrially-derived complex carbon polymers may be a more important source of carbon in the hypolimnion of Trout Bog</w:t>
+      </w:r>
+      <w:r>
+        <w:rPr>
+          <w:rFonts w:cs="Times New Roman"/>
+          <w:szCs w:val="24"/>
+        </w:rPr>
+        <w:t xml:space="preserve">. However, the taxonomic profile of MAGs containing </w:t>
+      </w:r>
+      <w:r>
+        <w:rPr>
+          <w:rFonts w:cs="Times New Roman"/>
+          <w:szCs w:val="24"/>
+        </w:rPr>
+        <w:t>glycoside</w:t>
+      </w:r>
+      <w:r>
+        <w:rPr>
+          <w:rFonts w:cs="Times New Roman"/>
+          <w:szCs w:val="24"/>
+        </w:rPr>
+        <w:t xml:space="preserve"> hydrolases differed by lake and layer, even when the profiles of </w:t>
+      </w:r>
+      <w:r>
+        <w:rPr>
+          <w:rFonts w:cs="Times New Roman"/>
+          <w:szCs w:val="24"/>
+        </w:rPr>
+        <w:t>glycoside</w:t>
+      </w:r>
+      <w:r>
+        <w:rPr>
+          <w:rFonts w:cs="Times New Roman"/>
+          <w:szCs w:val="24"/>
+        </w:rPr>
+        <w:t xml:space="preserve"> hydrolases themselves were more </w:t>
+      </w:r>
+      <w:r>
+        <w:rPr>
+          <w:rFonts w:cs="Times New Roman"/>
+          <w:szCs w:val="24"/>
+        </w:rPr>
+        <w:t>similar.</w:t>
+      </w:r>
+      <w:r>
+        <w:t xml:space="preserve"> </w:t>
+      </w:r>
+    </w:p>
+    <w:p>
+      <w:pPr>
+        <w:spacing w:line="360" w:lineRule="auto"/>
+        <w:jc w:val="both"/>
+      </w:pPr>
+      <w:r>
+        <w:rPr>
           <w:noProof/>
         </w:rPr>
         <w:drawing>
-          <wp:anchor distT="0" distB="0" distL="114300" distR="114300" simplePos="0" relativeHeight="251669504" behindDoc="1" locked="0" layoutInCell="1" allowOverlap="1" wp14:anchorId="29E2E876" wp14:editId="4F072513">
+          <wp:anchor distT="0" distB="0" distL="114300" distR="114300" simplePos="0" relativeHeight="251671552" behindDoc="1" locked="0" layoutInCell="1" allowOverlap="1" wp14:anchorId="024FA2BE" wp14:editId="05E53FDB">
             <wp:simplePos x="0" y="0"/>
-            <wp:positionH relativeFrom="margin">
-              <wp:posOffset>-648335</wp:posOffset>
+            <wp:positionH relativeFrom="column">
+              <wp:posOffset>0</wp:posOffset>
             </wp:positionH>
             <wp:positionV relativeFrom="paragraph">
-              <wp:posOffset>1943735</wp:posOffset>
+              <wp:posOffset>4445</wp:posOffset>
             </wp:positionV>
-            <wp:extent cx="7009130" cy="3629025"/>
-            <wp:effectExtent l="0" t="0" r="1270" b="9525"/>
+            <wp:extent cx="3338222" cy="4219575"/>
+            <wp:effectExtent l="0" t="0" r="0" b="0"/>
             <wp:wrapTight wrapText="bothSides">
               <wp:wrapPolygon edited="0">
                 <wp:start x="0" y="0"/>
-                <wp:lineTo x="0" y="21543"/>
-                <wp:lineTo x="21545" y="21543"/>
-                <wp:lineTo x="21545" y="0"/>
+                <wp:lineTo x="0" y="21454"/>
+                <wp:lineTo x="21448" y="21454"/>
+                <wp:lineTo x="21448" y="0"/>
                 <wp:lineTo x="0" y="0"/>
               </wp:wrapPolygon>
             </wp:wrapTight>
-            <wp:docPr id="1" name="Picture 1"/>
+            <wp:docPr id="5" name="Picture 5" descr="A screenshot of a cell phone&#10;&#10;Description generated with high confidence"/>
             <wp:cNvGraphicFramePr>
               <a:graphicFrameLocks xmlns:a="http://schemas.openxmlformats.org/drawingml/2006/main" noChangeAspect="1"/>
             </wp:cNvGraphicFramePr>
@@ -3659,7 +3916,7 @@
               <a:graphicData uri="http://schemas.openxmlformats.org/drawingml/2006/picture">
                 <pic:pic xmlns:pic="http://schemas.openxmlformats.org/drawingml/2006/picture">
                   <pic:nvPicPr>
-                    <pic:cNvPr id="1" name="Fig3_inkscape.png"/>
+                    <pic:cNvPr id="5" name="Fig3.png"/>
                     <pic:cNvPicPr/>
                   </pic:nvPicPr>
                   <pic:blipFill>
@@ -3677,7 +3934,7 @@
                   <pic:spPr>
                     <a:xfrm>
                       <a:off x="0" y="0"/>
-                      <a:ext cx="7009130" cy="3629025"/>
+                      <a:ext cx="3338222" cy="4219575"/>
                     </a:xfrm>
                     <a:prstGeom prst="rect">
                       <a:avLst/>
@@ -3686,193 +3943,80 @@
                 </pic:pic>
               </a:graphicData>
             </a:graphic>
-            <wp14:sizeRelH relativeFrom="margin">
-              <wp14:pctWidth>0</wp14:pctWidth>
-            </wp14:sizeRelH>
-            <wp14:sizeRelV relativeFrom="margin">
-              <wp14:pctHeight>0</wp14:pctHeight>
-            </wp14:sizeRelV>
           </wp:anchor>
         </w:drawing>
       </w:r>
-      <w:r>
-        <w:rPr>
-          <w:rFonts w:cs="Times New Roman"/>
-          <w:szCs w:val="24"/>
-        </w:rPr>
-        <w:tab/>
-        <w:t xml:space="preserve">The increased </w:t>
-      </w:r>
-      <w:r>
-        <w:rPr>
-          <w:rFonts w:cs="Times New Roman"/>
-          <w:szCs w:val="24"/>
-        </w:rPr>
-        <w:t xml:space="preserve">coding </w:t>
-      </w:r>
-      <w:r>
-        <w:rPr>
-          <w:rFonts w:cs="Times New Roman"/>
-          <w:szCs w:val="24"/>
-        </w:rPr>
-        <w:t xml:space="preserve">density and diversity of </w:t>
-      </w:r>
-      <w:r>
-        <w:rPr>
-          <w:rFonts w:cs="Times New Roman"/>
-          <w:szCs w:val="24"/>
-        </w:rPr>
-        <w:t>glycoside</w:t>
-      </w:r>
-      <w:r>
-        <w:rPr>
-          <w:rFonts w:cs="Times New Roman"/>
-          <w:szCs w:val="24"/>
-        </w:rPr>
-        <w:t xml:space="preserve"> hydrolase</w:t>
-      </w:r>
-      <w:r>
-        <w:rPr>
-          <w:rFonts w:cs="Times New Roman"/>
-          <w:szCs w:val="24"/>
-        </w:rPr>
-        <w:t xml:space="preserve"> genes</w:t>
-      </w:r>
-      <w:r>
-        <w:rPr>
-          <w:rFonts w:cs="Times New Roman"/>
-          <w:szCs w:val="24"/>
-        </w:rPr>
-        <w:t xml:space="preserve"> in the Trout Bog hypolimnion suggest that the bacterial community in this region relies more on complex carbon sources than simple carbon sources compared to Lake Mendota or even the epilimnion of Trout Bog. This may be because primary production results in increased availability of low complexity carbon compounds in </w:t>
-      </w:r>
-      <w:proofErr w:type="spellStart"/>
-      <w:r>
-        <w:rPr>
-          <w:rFonts w:cs="Times New Roman"/>
-          <w:szCs w:val="24"/>
-        </w:rPr>
-        <w:t>epilimnia</w:t>
-      </w:r>
-      <w:proofErr w:type="spellEnd"/>
-      <w:r>
-        <w:rPr>
-          <w:rFonts w:cs="Times New Roman"/>
-          <w:szCs w:val="24"/>
-        </w:rPr>
-        <w:t>, while terrestrially-derived complex carbon polymers may be a more important source of carbon in the hypolimnion of Trout Bog</w:t>
-      </w:r>
-      <w:r>
-        <w:rPr>
-          <w:rFonts w:cs="Times New Roman"/>
-          <w:szCs w:val="24"/>
-        </w:rPr>
-        <w:t xml:space="preserve">. However, the taxonomic profile of MAGs containing </w:t>
-      </w:r>
-      <w:r>
-        <w:rPr>
-          <w:rFonts w:cs="Times New Roman"/>
-          <w:szCs w:val="24"/>
-        </w:rPr>
-        <w:t>glycoside</w:t>
-      </w:r>
-      <w:r>
-        <w:rPr>
-          <w:rFonts w:cs="Times New Roman"/>
-          <w:szCs w:val="24"/>
-        </w:rPr>
-        <w:t xml:space="preserve"> hydrolases differed by lake and layer, even when the profiles of </w:t>
-      </w:r>
-      <w:r>
-        <w:rPr>
-          <w:rFonts w:cs="Times New Roman"/>
-          <w:szCs w:val="24"/>
-        </w:rPr>
-        <w:t>glycoside</w:t>
-      </w:r>
-      <w:r>
-        <w:rPr>
-          <w:rFonts w:cs="Times New Roman"/>
-          <w:szCs w:val="24"/>
-        </w:rPr>
-        <w:t xml:space="preserve"> hydrolases themselves were more </w:t>
-      </w:r>
-      <w:r>
-        <w:rPr>
-          <w:rFonts w:cs="Times New Roman"/>
-          <w:szCs w:val="24"/>
-        </w:rPr>
-        <w:t>similar.</w:t>
-      </w:r>
-      <w:r>
-        <w:t xml:space="preserve"> </w:t>
-      </w:r>
     </w:p>
     <w:p>
       <w:pPr>
         <w:spacing w:line="360" w:lineRule="auto"/>
         <w:jc w:val="both"/>
       </w:pPr>
+      <w:r>
+        <w:rPr>
+          <w:b/>
+        </w:rPr>
+        <w:t xml:space="preserve">Figure 3. </w:t>
+      </w:r>
+      <w:r>
+        <w:rPr>
+          <w:b/>
+        </w:rPr>
+        <w:t>Glycoside</w:t>
+      </w:r>
+      <w:r>
+        <w:rPr>
+          <w:b/>
+        </w:rPr>
+        <w:t xml:space="preserve"> hydrolase coding density. </w:t>
+      </w:r>
+      <w:r>
+        <w:t xml:space="preserve">Annotations of </w:t>
+      </w:r>
+      <w:r>
+        <w:t>glycoside</w:t>
+      </w:r>
+      <w:r>
+        <w:t xml:space="preserve"> hydrolases were used as an indication of complex carbon degradation. </w:t>
+      </w:r>
+      <w:r>
+        <w:t xml:space="preserve">Glycoside hydrolase coding density was </w:t>
+      </w:r>
+      <w:proofErr w:type="spellStart"/>
+      <w:r>
+        <w:t>calcuclated</w:t>
+      </w:r>
+      <w:proofErr w:type="spellEnd"/>
+      <w:r>
+        <w:t xml:space="preserve"> for each MAG and averaged by order and lake. </w:t>
+      </w:r>
+      <w:r>
+        <w:t xml:space="preserve">While a few orders contained genes encoding </w:t>
+      </w:r>
+      <w:r>
+        <w:t>glycoside</w:t>
+      </w:r>
+      <w:r>
+        <w:t xml:space="preserve"> hydrolases in all three sites, many orders were unique to each site. The orders with the highest coding density were all found in the Trout Bog Hypolimnion. </w:t>
+      </w:r>
+      <w:r>
+        <w:t>Glycoside</w:t>
+      </w:r>
+      <w:r>
+        <w:t xml:space="preserve"> hydrolase diversity, an indicator of the range of substrates an organism can degrade, </w:t>
+      </w:r>
+      <w:r>
+        <w:t xml:space="preserve">was significantly </w:t>
+      </w:r>
+      <w:r>
+        <w:t>correlated with density.</w:t>
+      </w:r>
     </w:p>
     <w:p>
       <w:pPr>
         <w:spacing w:line="360" w:lineRule="auto"/>
         <w:jc w:val="both"/>
       </w:pPr>
-      <w:r>
-        <w:rPr>
-          <w:b/>
-        </w:rPr>
-        <w:t xml:space="preserve">Figure 3. </w:t>
-      </w:r>
-      <w:r>
-        <w:rPr>
-          <w:b/>
-        </w:rPr>
-        <w:t>Glycoside</w:t>
-      </w:r>
-      <w:r>
-        <w:rPr>
-          <w:b/>
-        </w:rPr>
-        <w:t xml:space="preserve"> hydrolase coding density</w:t>
-      </w:r>
-      <w:r>
-        <w:rPr>
-          <w:b/>
-        </w:rPr>
-        <w:t xml:space="preserve"> and diversity</w:t>
-      </w:r>
-      <w:r>
-        <w:rPr>
-          <w:b/>
-        </w:rPr>
-        <w:t xml:space="preserve">. </w:t>
-      </w:r>
-      <w:r>
-        <w:t xml:space="preserve">Annotations of </w:t>
-      </w:r>
-      <w:r>
-        <w:t>glycoside</w:t>
-      </w:r>
-      <w:r>
-        <w:t xml:space="preserve"> hydrolases were used as an indication of complex carbon degradation. While a few orders </w:t>
-      </w:r>
-      <w:r>
-        <w:lastRenderedPageBreak/>
-        <w:t xml:space="preserve">contained genes encoding </w:t>
-      </w:r>
-      <w:r>
-        <w:t>glycoside</w:t>
-      </w:r>
-      <w:r>
-        <w:t xml:space="preserve"> hydrolases in all three sites, many orders were unique to each site. The orders with the highest coding density were all found in the Trout Bog Hypolimnion. </w:t>
-      </w:r>
-      <w:r>
-        <w:t>Glycoside</w:t>
-      </w:r>
-      <w:r>
-        <w:t xml:space="preserve"> hydrolase diversity, an indicator of the range of substrates an organism can degrade, correlated with density.</w:t>
-      </w:r>
     </w:p>
     <w:p>
       <w:pPr>
@@ -3880,6 +4024,7 @@
         <w:spacing w:line="360" w:lineRule="auto"/>
       </w:pPr>
       <w:r>
+        <w:lastRenderedPageBreak/>
         <w:t>Nitrogen Cycling</w:t>
       </w:r>
     </w:p>
@@ -4010,28 +4155,7 @@
           <w:rFonts w:cs="Times New Roman"/>
           <w:szCs w:val="24"/>
         </w:rPr>
-        <w:t>. We observed a bias in MAGs from Trout Bog towards encoding amino acids with less nitrogen compared to MAGs from Lake Mendota using a Wilcoxon rank sum test (p = 0.02). This suggests that bacteria in Trout Bog have lower nitrogen requirements than bacteria in Lake Mendota</w:t>
-      </w:r>
-      <w:r>
-        <w:rPr>
-          <w:rFonts w:cs="Times New Roman"/>
-          <w:szCs w:val="24"/>
-        </w:rPr>
-        <w:t xml:space="preserve"> and may be better adapted to the long-term nitrogen limitation in Trout Bog</w:t>
-      </w:r>
-      <w:r>
-        <w:rPr>
-          <w:rFonts w:cs="Times New Roman"/>
-          <w:szCs w:val="24"/>
-        </w:rPr>
-        <w:t>.</w:t>
-      </w:r>
-      <w:r>
-        <w:rPr>
-          <w:rFonts w:cs="Times New Roman"/>
-          <w:szCs w:val="24"/>
-        </w:rPr>
-        <w:t xml:space="preserve"> GC content and estimated genome size, other potential indicators of nitrogen limitation</w:t>
+        <w:t>. We observed a bias in MAGs from Trout Bog towards encoding amino acids with less nitrogen compared to MAGs from Lake Mendota using a Wilcoxon rank sum test (p = 0.02). GC content and estimated genome size, other potential indicators of nitrogen limitation</w:t>
       </w:r>
       <w:r>
         <w:rPr>
@@ -4200,15 +4324,7 @@
           <w:rFonts w:cs="Times New Roman"/>
           <w:szCs w:val="24"/>
         </w:rPr>
-        <w:t xml:space="preserve">Genes encoding the biosynthesis and </w:t>
-      </w:r>
-      <w:r>
-        <w:rPr>
-          <w:rFonts w:cs="Times New Roman"/>
-          <w:szCs w:val="24"/>
-        </w:rPr>
-        <w:lastRenderedPageBreak/>
-        <w:t>degradation of polyamines such as spermidine and putrescine, potentially important compounds in the freshwater dissolved organic nitrogen pool, were prevalent in MAGs from both lakes.</w:t>
+        <w:t>Genes encoding the biosynthesis and degradation of polyamines such as spermidine and putrescine, potentially important compounds in the freshwater dissolved organic nitrogen pool, were prevalent in MAGs from both lakes.</w:t>
       </w:r>
     </w:p>
     <w:p>
@@ -4233,14 +4349,59 @@
           <w:rFonts w:cs="Times New Roman"/>
           <w:szCs w:val="24"/>
         </w:rPr>
-        <w:t xml:space="preserve">ota as well. However, taxonomy revealed differences between the two ecosystems. In Lake Mendota, nitrogen fixation appears restricted to Cyanobacteria and Betaproteobacteria. </w:t>
-      </w:r>
-      <w:r>
-        <w:rPr>
-          <w:rFonts w:cs="Times New Roman"/>
-          <w:szCs w:val="24"/>
-        </w:rPr>
-        <w:t xml:space="preserve">This may also be a factor in the documented links between cyanobacterial bloom toxicity and nitrogen fixation in Lake Mendota </w:t>
+        <w:t>ota as well. However, taxonomy revealed differences between the two ecosystems. In Lake Mendota, nitrogen fixation appears restricted to Cyanobacteria</w:t>
+      </w:r>
+      <w:r>
+        <w:rPr>
+          <w:rFonts w:cs="Times New Roman"/>
+          <w:szCs w:val="24"/>
+        </w:rPr>
+        <w:t xml:space="preserve">, </w:t>
+      </w:r>
+      <w:r>
+        <w:rPr>
+          <w:rFonts w:cs="Times New Roman"/>
+          <w:szCs w:val="24"/>
+        </w:rPr>
+        <w:t>Betaproteobacteria</w:t>
+      </w:r>
+      <w:r>
+        <w:rPr>
+          <w:rFonts w:cs="Times New Roman"/>
+          <w:szCs w:val="24"/>
+        </w:rPr>
+        <w:t xml:space="preserve">, and </w:t>
+      </w:r>
+      <w:proofErr w:type="spellStart"/>
+      <w:r>
+        <w:rPr>
+          <w:rFonts w:cs="Times New Roman"/>
+          <w:szCs w:val="24"/>
+        </w:rPr>
+        <w:t>Gammaproteobacteria</w:t>
+      </w:r>
+      <w:proofErr w:type="spellEnd"/>
+      <w:r>
+        <w:rPr>
+          <w:rFonts w:cs="Times New Roman"/>
+          <w:szCs w:val="24"/>
+        </w:rPr>
+        <w:t xml:space="preserve">. </w:t>
+      </w:r>
+      <w:r>
+        <w:rPr>
+          <w:rFonts w:cs="Times New Roman"/>
+          <w:szCs w:val="24"/>
+        </w:rPr>
+        <w:t xml:space="preserve">This may be a factor in the documented links between cyanobacterial </w:t>
+      </w:r>
+      <w:r>
+        <w:rPr>
+          <w:rFonts w:cs="Times New Roman"/>
+          <w:szCs w:val="24"/>
+        </w:rPr>
+        <w:lastRenderedPageBreak/>
+        <w:t xml:space="preserve">bloom toxicity and nitrogen fixation in Lake Mendota </w:t>
       </w:r>
       <w:r>
         <w:rPr>
@@ -4291,6 +4452,22 @@
           <w:szCs w:val="24"/>
         </w:rPr>
         <w:t xml:space="preserve"> MAGs containing genes encoding nitrogen fixation are more phylogenetically diverse in Trout Bog, including several classes of Proteobacteria, </w:t>
+      </w:r>
+      <w:proofErr w:type="spellStart"/>
+      <w:r>
+        <w:rPr>
+          <w:rFonts w:cs="Times New Roman"/>
+          <w:szCs w:val="24"/>
+        </w:rPr>
+        <w:t>Acidobacteria</w:t>
+      </w:r>
+      <w:proofErr w:type="spellEnd"/>
+      <w:r>
+        <w:rPr>
+          <w:rFonts w:cs="Times New Roman"/>
+          <w:szCs w:val="24"/>
+        </w:rPr>
+        <w:t xml:space="preserve">, </w:t>
       </w:r>
       <w:proofErr w:type="spellStart"/>
       <w:r>
@@ -4655,22 +4832,44 @@
           <w:rFonts w:cs="Times New Roman"/>
           <w:szCs w:val="24"/>
         </w:rPr>
-        <w:t xml:space="preserve">. This </w:t>
-      </w:r>
-      <w:r>
-        <w:rPr>
-          <w:rFonts w:cs="Times New Roman"/>
-          <w:szCs w:val="24"/>
-        </w:rPr>
-        <w:lastRenderedPageBreak/>
-        <w:t xml:space="preserve">may explain why </w:t>
-      </w:r>
-      <w:r>
-        <w:rPr>
-          <w:rFonts w:cs="Times New Roman"/>
-          <w:szCs w:val="24"/>
-        </w:rPr>
-        <w:t>some Cyanobacterial populations in Lake Mendota have the ability to fix nitrogen.</w:t>
+        <w:t>. This may explain why</w:t>
+      </w:r>
+      <w:r>
+        <w:rPr>
+          <w:rFonts w:cs="Times New Roman"/>
+          <w:szCs w:val="24"/>
+        </w:rPr>
+        <w:t xml:space="preserve"> populations </w:t>
+      </w:r>
+      <w:r>
+        <w:rPr>
+          <w:rFonts w:cs="Times New Roman"/>
+          <w:szCs w:val="24"/>
+        </w:rPr>
+        <w:t xml:space="preserve">of Cyanobacteria </w:t>
+      </w:r>
+      <w:r>
+        <w:rPr>
+          <w:rFonts w:cs="Times New Roman"/>
+          <w:szCs w:val="24"/>
+        </w:rPr>
+        <w:t xml:space="preserve">in Lake Mendota </w:t>
+      </w:r>
+      <w:proofErr w:type="gramStart"/>
+      <w:r>
+        <w:rPr>
+          <w:rFonts w:cs="Times New Roman"/>
+          <w:szCs w:val="24"/>
+        </w:rPr>
+        <w:t>have the ability to</w:t>
+      </w:r>
+      <w:proofErr w:type="gramEnd"/>
+      <w:r>
+        <w:rPr>
+          <w:rFonts w:cs="Times New Roman"/>
+          <w:szCs w:val="24"/>
+        </w:rPr>
+        <w:t xml:space="preserve"> fix nitrogen.</w:t>
       </w:r>
     </w:p>
     <w:p>
@@ -4688,11 +4887,12 @@
           <w:noProof/>
           <w:szCs w:val="24"/>
         </w:rPr>
+        <w:lastRenderedPageBreak/>
         <w:drawing>
-          <wp:inline distT="0" distB="0" distL="0" distR="0" wp14:anchorId="54BD64B4" wp14:editId="4EB503AD">
-            <wp:extent cx="5943600" cy="6530975"/>
-            <wp:effectExtent l="0" t="0" r="0" b="3175"/>
-            <wp:docPr id="4" name="Picture 4"/>
+          <wp:inline distT="0" distB="0" distL="0" distR="0" wp14:anchorId="18CED12E" wp14:editId="2C530A95">
+            <wp:extent cx="5943600" cy="5930900"/>
+            <wp:effectExtent l="0" t="0" r="0" b="0"/>
+            <wp:docPr id="6" name="Picture 6" descr="A close up of a map&#10;&#10;Description generated with high confidence"/>
             <wp:cNvGraphicFramePr>
               <a:graphicFrameLocks xmlns:a="http://schemas.openxmlformats.org/drawingml/2006/main" noChangeAspect="1"/>
             </wp:cNvGraphicFramePr>
@@ -4700,7 +4900,7 @@
               <a:graphicData uri="http://schemas.openxmlformats.org/drawingml/2006/picture">
                 <pic:pic xmlns:pic="http://schemas.openxmlformats.org/drawingml/2006/picture">
                   <pic:nvPicPr>
-                    <pic:cNvPr id="4" name="Fig4_inkscape.png"/>
+                    <pic:cNvPr id="6" name="Fig4.png"/>
                     <pic:cNvPicPr/>
                   </pic:nvPicPr>
                   <pic:blipFill>
@@ -4718,7 +4918,7 @@
                   <pic:spPr>
                     <a:xfrm>
                       <a:off x="0" y="0"/>
-                      <a:ext cx="5943600" cy="6530975"/>
+                      <a:ext cx="5943600" cy="5930900"/>
                     </a:xfrm>
                     <a:prstGeom prst="rect">
                       <a:avLst/>
@@ -4765,17 +4965,68 @@
         <w:t xml:space="preserve">. </w:t>
       </w:r>
       <w:r>
-        <w:t xml:space="preserve">Proportions of MAGs containing steps in the nitrogen (A) and sulfur (B) cycles are relatively similar between lakes. </w:t>
+        <w:t xml:space="preserve">Proportions of MAGs containing nitrogen (A) and sulfur </w:t>
+      </w:r>
+      <w:r>
+        <w:t>pathways</w:t>
+      </w:r>
+      <w:r>
+        <w:t xml:space="preserve"> are relatively similar between lakes. </w:t>
       </w:r>
       <w:r>
         <w:t>N</w:t>
       </w:r>
       <w:r>
-        <w:t xml:space="preserve">itrogen fixation (C) is restricted to </w:t>
-      </w:r>
-      <w:r>
-        <w:lastRenderedPageBreak/>
-        <w:t>Cyanobacteria and Betaproteobacteria in Lake Mendota, but is more phylogenetically diverse in Trout Bog.</w:t>
+        <w:t>itrogen fixation (</w:t>
+      </w:r>
+      <w:r>
+        <w:t>B</w:t>
+      </w:r>
+      <w:r>
+        <w:t xml:space="preserve">) </w:t>
+      </w:r>
+      <w:r>
+        <w:t>wa</w:t>
+      </w:r>
+      <w:r>
+        <w:t xml:space="preserve">s restricted to Cyanobacteria and </w:t>
+      </w:r>
+      <w:r>
+        <w:t>P</w:t>
+      </w:r>
+      <w:r>
+        <w:t xml:space="preserve">roteobacteria in Lake </w:t>
+      </w:r>
+      <w:proofErr w:type="gramStart"/>
+      <w:r>
+        <w:t>Mendota,</w:t>
+      </w:r>
+      <w:r>
+        <w:t xml:space="preserve"> </w:t>
+      </w:r>
+      <w:r>
+        <w:t>but</w:t>
+      </w:r>
+      <w:proofErr w:type="gramEnd"/>
+      <w:r>
+        <w:t xml:space="preserve"> </w:t>
+      </w:r>
+      <w:r>
+        <w:t>wa</w:t>
+      </w:r>
+      <w:r>
+        <w:t>s more phylogenetically diverse in Trout Bog.</w:t>
+      </w:r>
+      <w:r>
+        <w:t xml:space="preserve"> The tree was constructed with </w:t>
+      </w:r>
+      <w:proofErr w:type="spellStart"/>
+      <w:r>
+        <w:t>FastTree</w:t>
+      </w:r>
+      <w:proofErr w:type="spellEnd"/>
+      <w:r>
+        <w:t xml:space="preserve"> using whole genome alignments and is intended to show similarity between MAGs, not to imply evolutionary history.</w:t>
       </w:r>
     </w:p>
     <w:p>
@@ -4816,6 +5067,7 @@
           <w:rFonts w:cs="Times New Roman"/>
           <w:szCs w:val="24"/>
         </w:rPr>
+        <w:lastRenderedPageBreak/>
         <w:t xml:space="preserve">Sulfur is another element structuring freshwater bacterial communities. </w:t>
       </w:r>
       <w:r>
@@ -4872,21 +5124,77 @@
           <w:rFonts w:cs="Times New Roman"/>
           <w:szCs w:val="24"/>
         </w:rPr>
-        <w:t>. Sulfate reduction genes dominated over sulfide</w:t>
-      </w:r>
-      <w:r>
-        <w:rPr>
-          <w:rFonts w:cs="Times New Roman"/>
-          <w:szCs w:val="24"/>
-        </w:rPr>
-        <w:t xml:space="preserve"> and sulfur</w:t>
-      </w:r>
-      <w:r>
-        <w:rPr>
-          <w:rFonts w:cs="Times New Roman"/>
-          <w:szCs w:val="24"/>
-        </w:rPr>
-        <w:t xml:space="preserve"> oxidation genes in both systems, presumably reflecting the </w:t>
+        <w:t xml:space="preserve">. </w:t>
+      </w:r>
+      <w:r>
+        <w:rPr>
+          <w:rFonts w:cs="Times New Roman"/>
+          <w:szCs w:val="24"/>
+        </w:rPr>
+        <w:t>A</w:t>
+      </w:r>
+      <w:r>
+        <w:rPr>
+          <w:rFonts w:cs="Times New Roman"/>
+          <w:szCs w:val="24"/>
+        </w:rPr>
+        <w:t>s expected, a</w:t>
+      </w:r>
+      <w:r>
+        <w:rPr>
+          <w:rFonts w:cs="Times New Roman"/>
+          <w:szCs w:val="24"/>
+        </w:rPr>
+        <w:t>ssimilatory sulfate reduction was the most common pathway identified. For sulfur us</w:t>
+      </w:r>
+      <w:r>
+        <w:rPr>
+          <w:rFonts w:cs="Times New Roman"/>
+          <w:szCs w:val="24"/>
+        </w:rPr>
+        <w:t>e</w:t>
+      </w:r>
+      <w:r>
+        <w:rPr>
+          <w:rFonts w:cs="Times New Roman"/>
+          <w:szCs w:val="24"/>
+        </w:rPr>
+        <w:t xml:space="preserve"> as a terminal electron acceptor or donor, reduction</w:t>
+      </w:r>
+      <w:r>
+        <w:rPr>
+          <w:rFonts w:cs="Times New Roman"/>
+          <w:szCs w:val="24"/>
+        </w:rPr>
+        <w:t xml:space="preserve"> dominated over</w:t>
+      </w:r>
+      <w:r>
+        <w:rPr>
+          <w:rFonts w:cs="Times New Roman"/>
+          <w:szCs w:val="24"/>
+        </w:rPr>
+        <w:t xml:space="preserve"> </w:t>
+      </w:r>
+      <w:r>
+        <w:rPr>
+          <w:rFonts w:cs="Times New Roman"/>
+          <w:szCs w:val="24"/>
+        </w:rPr>
+        <w:t xml:space="preserve">oxidation </w:t>
+      </w:r>
+      <w:r>
+        <w:rPr>
+          <w:rFonts w:cs="Times New Roman"/>
+          <w:szCs w:val="24"/>
+        </w:rPr>
+        <w:t>pathways</w:t>
+      </w:r>
+      <w:r>
+        <w:rPr>
+          <w:rFonts w:cs="Times New Roman"/>
+          <w:szCs w:val="24"/>
+        </w:rPr>
+        <w:t xml:space="preserve"> in both systems, presumably reflecting the </w:t>
       </w:r>
       <w:r>
         <w:rPr>
@@ -4900,7 +5208,21 @@
           <w:rFonts w:cs="Times New Roman"/>
           <w:szCs w:val="24"/>
         </w:rPr>
-        <w:t>ecological importance of oxidation vs reduction</w:t>
+        <w:t>ecological importance of oxidation vs</w:t>
+      </w:r>
+      <w:r>
+        <w:rPr>
+          <w:rFonts w:cs="Times New Roman"/>
+          <w:szCs w:val="24"/>
+        </w:rPr>
+        <w:t>.</w:t>
+      </w:r>
+      <w:r>
+        <w:rPr>
+          <w:rFonts w:cs="Times New Roman"/>
+          <w:szCs w:val="24"/>
+        </w:rPr>
+        <w:t xml:space="preserve"> reduction</w:t>
       </w:r>
       <w:r>
         <w:rPr>
@@ -4915,169 +5237,6 @@
           <w:szCs w:val="24"/>
         </w:rPr>
         <w:t xml:space="preserve">. </w:t>
-      </w:r>
-      <w:r>
-        <w:rPr>
-          <w:rFonts w:cs="Times New Roman"/>
-          <w:szCs w:val="24"/>
-        </w:rPr>
-        <w:t xml:space="preserve">One notable exception is </w:t>
-      </w:r>
-      <w:proofErr w:type="spellStart"/>
-      <w:r>
-        <w:rPr>
-          <w:rFonts w:cs="Times New Roman"/>
-          <w:szCs w:val="24"/>
-        </w:rPr>
-        <w:t>Chlorobi</w:t>
-      </w:r>
-      <w:proofErr w:type="spellEnd"/>
-      <w:r>
-        <w:rPr>
-          <w:rFonts w:cs="Times New Roman"/>
-          <w:szCs w:val="24"/>
-        </w:rPr>
-        <w:t xml:space="preserve"> in Trout Bog, which oxidizes sulfide as part of photosynthesis. </w:t>
-      </w:r>
-      <w:r>
-        <w:rPr>
-          <w:rFonts w:cs="Times New Roman"/>
-          <w:szCs w:val="24"/>
-        </w:rPr>
-        <w:t xml:space="preserve">Genes </w:t>
-      </w:r>
-      <w:r>
-        <w:rPr>
-          <w:rFonts w:cs="Times New Roman"/>
-          <w:szCs w:val="24"/>
-        </w:rPr>
-        <w:t>potentially encoding</w:t>
-      </w:r>
-      <w:r>
-        <w:rPr>
-          <w:rFonts w:cs="Times New Roman"/>
-          <w:szCs w:val="24"/>
-        </w:rPr>
-        <w:t xml:space="preserve"> assimilatory sulfate reduction were far more common than those </w:t>
-      </w:r>
-      <w:r>
-        <w:rPr>
-          <w:rFonts w:cs="Times New Roman"/>
-          <w:szCs w:val="24"/>
-        </w:rPr>
-        <w:t xml:space="preserve">potentially encoding </w:t>
-      </w:r>
-      <w:r>
-        <w:rPr>
-          <w:rFonts w:cs="Times New Roman"/>
-          <w:szCs w:val="24"/>
-        </w:rPr>
-        <w:t xml:space="preserve">dissimilatory sulfate reduction. This indicates that sulfate is </w:t>
-      </w:r>
-      <w:r>
-        <w:rPr>
-          <w:rFonts w:cs="Times New Roman"/>
-          <w:szCs w:val="24"/>
-        </w:rPr>
-        <w:t>likely more often</w:t>
-      </w:r>
-      <w:r>
-        <w:rPr>
-          <w:rFonts w:cs="Times New Roman"/>
-          <w:szCs w:val="24"/>
-        </w:rPr>
-        <w:t xml:space="preserve"> used as a building block in biosynthesis rather than as a terminal electron acceptor.</w:t>
-      </w:r>
-      <w:r>
-        <w:rPr>
-          <w:rFonts w:cs="Times New Roman"/>
-          <w:szCs w:val="24"/>
-        </w:rPr>
-        <w:t xml:space="preserve"> Genes for </w:t>
-      </w:r>
-      <w:r>
-        <w:rPr>
-          <w:rFonts w:cs="Times New Roman"/>
-          <w:szCs w:val="24"/>
-        </w:rPr>
-        <w:t xml:space="preserve">all steps in </w:t>
-      </w:r>
-      <w:r>
-        <w:rPr>
-          <w:rFonts w:cs="Times New Roman"/>
-          <w:szCs w:val="24"/>
-        </w:rPr>
-        <w:t>sulfur cycling were identified in diverse MAGs in both lakes.</w:t>
-      </w:r>
-    </w:p>
-    <w:p>
-      <w:pPr>
-        <w:spacing w:line="360" w:lineRule="auto"/>
-        <w:jc w:val="both"/>
-      </w:pPr>
-    </w:p>
-    <w:p>
-      <w:pPr>
-        <w:pStyle w:val="Heading2"/>
-        <w:spacing w:line="360" w:lineRule="auto"/>
-      </w:pPr>
-      <w:r>
-        <w:t>Figure 5. MAGs in the time series</w:t>
-      </w:r>
-    </w:p>
-    <w:p>
-      <w:r>
-        <w:t>I’ve mapped the metagenomic time series to the MAGs as a proxy for abundance in the time series.</w:t>
-      </w:r>
-    </w:p>
-    <w:p>
-      <w:r>
-        <w:t>Will likely include traces over time of MAGs of interest to link metabolism back to ecology</w:t>
-      </w:r>
-    </w:p>
-    <w:p>
-      <w:r>
-        <w:t>Will aggregate by season, but look out for weird years</w:t>
-      </w:r>
-    </w:p>
-    <w:p>
-      <w:r>
-        <w:t xml:space="preserve">Potential groups to highlight include phototrophs, methylotrophs, MAGs with high glycoside hydrolase density, and “freshwater favorites” such as </w:t>
-      </w:r>
-      <w:proofErr w:type="spellStart"/>
-      <w:r>
-        <w:t>acI</w:t>
-      </w:r>
-      <w:proofErr w:type="spellEnd"/>
-      <w:r>
-        <w:t xml:space="preserve">, </w:t>
-      </w:r>
-      <w:proofErr w:type="spellStart"/>
-      <w:r>
-        <w:t>Polynucleobacter</w:t>
-      </w:r>
-      <w:proofErr w:type="spellEnd"/>
-      <w:r>
-        <w:t xml:space="preserve">, and </w:t>
-      </w:r>
-      <w:proofErr w:type="spellStart"/>
-      <w:r>
-        <w:t>Limnohabitans</w:t>
-      </w:r>
-      <w:proofErr w:type="spellEnd"/>
-    </w:p>
-    <w:p>
-      <w:r>
-        <w:t>ALTERNATIVE: can calculate mean abundance and co-efficient of variation for each MAG and look for MAGs that are outside 2 standard deviations for the entire dataset or for their phylum.</w:t>
-      </w:r>
-    </w:p>
-    <w:p>
-      <w:pPr>
-        <w:pStyle w:val="Heading2"/>
-        <w:spacing w:line="360" w:lineRule="auto"/>
-      </w:pPr>
-      <w:r>
-        <w:t>Conclusions</w:t>
       </w:r>
     </w:p>
     <w:p>
@@ -5085,7 +5244,103 @@
         <w:spacing w:line="360" w:lineRule="auto"/>
         <w:ind w:firstLine="720"/>
         <w:jc w:val="both"/>
-      </w:pPr>
+        <w:rPr>
+          <w:rFonts w:cs="Times New Roman"/>
+          <w:szCs w:val="24"/>
+        </w:rPr>
+      </w:pPr>
+      <w:r>
+        <w:rPr>
+          <w:noProof/>
+        </w:rPr>
+        <w:drawing>
+          <wp:anchor distT="0" distB="0" distL="114300" distR="114300" simplePos="0" relativeHeight="251672576" behindDoc="1" locked="0" layoutInCell="1" allowOverlap="1" wp14:anchorId="5509BFF7" wp14:editId="6AB89CE5">
+            <wp:simplePos x="0" y="0"/>
+            <wp:positionH relativeFrom="margin">
+              <wp:posOffset>-828675</wp:posOffset>
+            </wp:positionH>
+            <wp:positionV relativeFrom="paragraph">
+              <wp:posOffset>625475</wp:posOffset>
+            </wp:positionV>
+            <wp:extent cx="7431405" cy="2466975"/>
+            <wp:effectExtent l="0" t="0" r="0" b="9525"/>
+            <wp:wrapTight wrapText="bothSides">
+              <wp:wrapPolygon edited="0">
+                <wp:start x="0" y="0"/>
+                <wp:lineTo x="0" y="21517"/>
+                <wp:lineTo x="21539" y="21517"/>
+                <wp:lineTo x="21539" y="0"/>
+                <wp:lineTo x="0" y="0"/>
+              </wp:wrapPolygon>
+            </wp:wrapTight>
+            <wp:docPr id="7" name="Picture 7" descr="A screenshot of a cell phone&#10;&#10;Description generated with high confidence"/>
+            <wp:cNvGraphicFramePr>
+              <a:graphicFrameLocks xmlns:a="http://schemas.openxmlformats.org/drawingml/2006/main" noChangeAspect="1"/>
+            </wp:cNvGraphicFramePr>
+            <a:graphic xmlns:a="http://schemas.openxmlformats.org/drawingml/2006/main">
+              <a:graphicData uri="http://schemas.openxmlformats.org/drawingml/2006/picture">
+                <pic:pic xmlns:pic="http://schemas.openxmlformats.org/drawingml/2006/picture">
+                  <pic:nvPicPr>
+                    <pic:cNvPr id="7" name="Fig5_inkscape.png"/>
+                    <pic:cNvPicPr/>
+                  </pic:nvPicPr>
+                  <pic:blipFill>
+                    <a:blip r:embed="rId8">
+                      <a:extLst>
+                        <a:ext uri="{28A0092B-C50C-407E-A947-70E740481C1C}">
+                          <a14:useLocalDpi xmlns:a14="http://schemas.microsoft.com/office/drawing/2010/main" val="0"/>
+                        </a:ext>
+                      </a:extLst>
+                    </a:blip>
+                    <a:stretch>
+                      <a:fillRect/>
+                    </a:stretch>
+                  </pic:blipFill>
+                  <pic:spPr>
+                    <a:xfrm>
+                      <a:off x="0" y="0"/>
+                      <a:ext cx="7431405" cy="2466975"/>
+                    </a:xfrm>
+                    <a:prstGeom prst="rect">
+                      <a:avLst/>
+                    </a:prstGeom>
+                  </pic:spPr>
+                </pic:pic>
+              </a:graphicData>
+            </a:graphic>
+            <wp14:sizeRelH relativeFrom="margin">
+              <wp14:pctWidth>0</wp14:pctWidth>
+            </wp14:sizeRelH>
+            <wp14:sizeRelV relativeFrom="margin">
+              <wp14:pctHeight>0</wp14:pctHeight>
+            </wp14:sizeRelV>
+          </wp:anchor>
+        </w:drawing>
+      </w:r>
+      <w:r>
+        <w:rPr>
+          <w:rFonts w:cs="Times New Roman"/>
+          <w:szCs w:val="24"/>
+        </w:rPr>
+        <w:t>To further investigate sulfur metabolism, we searched for sulfur-related marker genes in our MAGs. …</w:t>
+      </w:r>
+      <w:bookmarkStart w:id="0" w:name="_GoBack"/>
+      <w:bookmarkEnd w:id="0"/>
+    </w:p>
+    <w:p>
+      <w:pPr>
+        <w:spacing w:line="360" w:lineRule="auto"/>
+        <w:jc w:val="both"/>
+      </w:pPr>
+    </w:p>
+    <w:p>
+      <w:pPr>
+        <w:pStyle w:val="Heading2"/>
+        <w:spacing w:line="360" w:lineRule="auto"/>
+      </w:pPr>
+      <w:r>
+        <w:t>Conclusions</w:t>
+      </w:r>
     </w:p>
     <w:p>
       <w:pPr>
@@ -5103,10 +5358,16 @@
     </w:p>
     <w:p>
       <w:pPr>
+        <w:spacing w:line="360" w:lineRule="auto"/>
+        <w:ind w:firstLine="720"/>
+        <w:jc w:val="both"/>
+      </w:pPr>
+    </w:p>
+    <w:p>
+      <w:pPr>
         <w:pStyle w:val="Heading1"/>
       </w:pPr>
       <w:r>
-        <w:lastRenderedPageBreak/>
         <w:t>References</w:t>
       </w:r>
     </w:p>
@@ -5221,6 +5482,7 @@
           <w:noProof/>
           <w:szCs w:val="24"/>
         </w:rPr>
+        <w:lastRenderedPageBreak/>
         <w:t xml:space="preserve">Bragg, Jason G. 2011. “How Prochlorococcus Bacteria Use Nitrogen Sparingly in Their Proteins.” </w:t>
       </w:r>
       <w:r>
@@ -5654,16 +5916,7 @@
           <w:noProof/>
           <w:szCs w:val="24"/>
         </w:rPr>
-        <w:t xml:space="preserve">He, Shaomei et al. 2017. “Ecophysiology of Freshwater Verrucomicrobia Inferred from </w:t>
-      </w:r>
-      <w:r>
-        <w:rPr>
-          <w:rFonts w:cs="Times New Roman"/>
-          <w:noProof/>
-          <w:szCs w:val="24"/>
-        </w:rPr>
-        <w:lastRenderedPageBreak/>
-        <w:t xml:space="preserve">Metagenome-Assembled Genomes.” </w:t>
+        <w:t xml:space="preserve">He, Shaomei et al. 2017. “Ecophysiology of Freshwater Verrucomicrobia Inferred from Metagenome-Assembled Genomes.” </w:t>
       </w:r>
       <w:r>
         <w:rPr>
@@ -5786,6 +6039,7 @@
           <w:noProof/>
           <w:szCs w:val="24"/>
         </w:rPr>
+        <w:lastRenderedPageBreak/>
         <w:t xml:space="preserve">Juttner, F, and T Matuschek. 1977. “The Release of Low Molecular Weight Compounds by the Phytoplankton in an Eutrophic Lake.” </w:t>
       </w:r>
       <w:r>
@@ -6260,7 +6514,6 @@
           <w:noProof/>
           <w:szCs w:val="24"/>
         </w:rPr>
-        <w:lastRenderedPageBreak/>
         <w:t>Paver, Sara F et al. 2017. “Temporal Patterns in Glycolate-Utilizing Bacterial Community Composition Correlate with Phytoplankton Population Dynamics in Humic Lakes Linked References Are Available on JSTOR for This Article : Temporal Patterns in Glycolate-Utilizing Bacterial Communi.” 60(2): 406–18.</w:t>
       </w:r>
     </w:p>
@@ -6284,6 +6537,48 @@
           <w:noProof/>
           <w:szCs w:val="24"/>
         </w:rPr>
+        <w:t xml:space="preserve">Peters, John W. et al. 2015. “[FeFe]- and [NiFe]-Hydrogenase Diversity, Mechanism, and Maturation.” </w:t>
+      </w:r>
+      <w:r>
+        <w:rPr>
+          <w:rFonts w:cs="Times New Roman"/>
+          <w:i/>
+          <w:iCs/>
+          <w:noProof/>
+          <w:szCs w:val="24"/>
+        </w:rPr>
+        <w:t>Biochimica et Biophysica Acta - Molecular Cell Research</w:t>
+      </w:r>
+      <w:r>
+        <w:rPr>
+          <w:rFonts w:cs="Times New Roman"/>
+          <w:noProof/>
+          <w:szCs w:val="24"/>
+        </w:rPr>
+        <w:t xml:space="preserve"> 1853(6): 1350–69. http://dx.doi.org/10.1016/j.bbamcr.2014.11.021.</w:t>
+      </w:r>
+    </w:p>
+    <w:p>
+      <w:pPr>
+        <w:widowControl w:val="0"/>
+        <w:autoSpaceDE w:val="0"/>
+        <w:autoSpaceDN w:val="0"/>
+        <w:adjustRightInd w:val="0"/>
+        <w:spacing w:line="240" w:lineRule="auto"/>
+        <w:ind w:left="480" w:hanging="480"/>
+        <w:rPr>
+          <w:rFonts w:cs="Times New Roman"/>
+          <w:noProof/>
+          <w:szCs w:val="24"/>
+        </w:rPr>
+      </w:pPr>
+      <w:r>
+        <w:rPr>
+          <w:rFonts w:cs="Times New Roman"/>
+          <w:noProof/>
+          <w:szCs w:val="24"/>
+        </w:rPr>
+        <w:lastRenderedPageBreak/>
         <w:t xml:space="preserve">Peura, Sari et al. 2012. “Distinct and Diverse Anaerobic Bacterial Communities in Boreal Lakes Dominated by Candidate Division OD1.” </w:t>
       </w:r>
       <w:r>
@@ -8059,7 +8354,7 @@
 </file>
 
 <file path=customXml/itemProps1.xml><?xml version="1.0" encoding="utf-8"?>
-<ds:datastoreItem xmlns:ds="http://schemas.openxmlformats.org/officeDocument/2006/customXml" ds:itemID="{0BEBD52A-F4D7-4A09-B9E4-B0DA9A5AD52A}">
+<ds:datastoreItem xmlns:ds="http://schemas.openxmlformats.org/officeDocument/2006/customXml" ds:itemID="{490C071B-9D5D-4C93-8EA4-34AAC46A1497}">
   <ds:schemaRefs>
     <ds:schemaRef ds:uri="http://schemas.openxmlformats.org/officeDocument/2006/bibliography"/>
   </ds:schemaRefs>

</xml_diff>

<commit_message>
Added table on sulfur marker genes
</commit_message>
<xml_diff>
--- a/MAGstravaganza_draft5.docx
+++ b/MAGstravaganza_draft5.docx
@@ -886,7 +886,7 @@
               <w:spacing w:line="360" w:lineRule="auto"/>
             </w:pPr>
             <w:r>
-              <w:t>Dissolved oxygen</w:t>
+              <w:t>Oxygenation</w:t>
             </w:r>
           </w:p>
         </w:tc>
@@ -900,11 +900,9 @@
               <w:jc w:val="center"/>
               <w:cnfStyle w:val="000000100000" w:firstRow="0" w:lastRow="0" w:firstColumn="0" w:lastColumn="0" w:oddVBand="0" w:evenVBand="0" w:oddHBand="1" w:evenHBand="0" w:firstRowFirstColumn="0" w:firstRowLastColumn="0" w:lastRowFirstColumn="0" w:lastRowLastColumn="0"/>
             </w:pPr>
-            <w:proofErr w:type="spellStart"/>
-            <w:r>
-              <w:t>Oxic</w:t>
-            </w:r>
-            <w:proofErr w:type="spellEnd"/>
+            <w:r>
+              <w:t>Aerobic</w:t>
+            </w:r>
           </w:p>
         </w:tc>
         <w:tc>
@@ -917,11 +915,9 @@
               <w:jc w:val="center"/>
               <w:cnfStyle w:val="000000100000" w:firstRow="0" w:lastRow="0" w:firstColumn="0" w:lastColumn="0" w:oddVBand="0" w:evenVBand="0" w:oddHBand="1" w:evenHBand="0" w:firstRowFirstColumn="0" w:firstRowLastColumn="0" w:lastRowFirstColumn="0" w:lastRowLastColumn="0"/>
             </w:pPr>
-            <w:proofErr w:type="spellStart"/>
-            <w:r>
-              <w:t>Oxic</w:t>
-            </w:r>
-            <w:proofErr w:type="spellEnd"/>
+            <w:r>
+              <w:t>Aerobic</w:t>
+            </w:r>
           </w:p>
         </w:tc>
         <w:tc>
@@ -935,7 +931,10 @@
               <w:cnfStyle w:val="000000100000" w:firstRow="0" w:lastRow="0" w:firstColumn="0" w:lastColumn="0" w:oddVBand="0" w:evenVBand="0" w:oddHBand="1" w:evenHBand="0" w:firstRowFirstColumn="0" w:firstRowLastColumn="0" w:lastRowFirstColumn="0" w:lastRowLastColumn="0"/>
             </w:pPr>
             <w:r>
-              <w:t>Anoxic</w:t>
+              <w:t>An</w:t>
+            </w:r>
+            <w:r>
+              <w:t>aerobic</w:t>
             </w:r>
           </w:p>
         </w:tc>
@@ -5042,6 +5041,545 @@
     </w:p>
     <w:p>
       <w:pPr>
+        <w:spacing w:line="360" w:lineRule="auto"/>
+        <w:jc w:val="both"/>
+        <w:rPr>
+          <w:rFonts w:cs="Times New Roman"/>
+          <w:b/>
+          <w:szCs w:val="24"/>
+        </w:rPr>
+      </w:pPr>
+    </w:p>
+    <w:tbl>
+      <w:tblPr>
+        <w:tblStyle w:val="GridTable2"/>
+        <w:tblW w:w="0" w:type="auto"/>
+        <w:tblLook w:val="04A0" w:firstRow="1" w:lastRow="0" w:firstColumn="1" w:lastColumn="0" w:noHBand="0" w:noVBand="1"/>
+      </w:tblPr>
+      <w:tblGrid>
+        <w:gridCol w:w="2337"/>
+        <w:gridCol w:w="2337"/>
+        <w:gridCol w:w="2338"/>
+        <w:gridCol w:w="2338"/>
+      </w:tblGrid>
+      <w:tr>
+        <w:trPr>
+          <w:cnfStyle w:val="100000000000" w:firstRow="1" w:lastRow="0" w:firstColumn="0" w:lastColumn="0" w:oddVBand="0" w:evenVBand="0" w:oddHBand="0" w:evenHBand="0" w:firstRowFirstColumn="0" w:firstRowLastColumn="0" w:lastRowFirstColumn="0" w:lastRowLastColumn="0"/>
+        </w:trPr>
+        <w:tc>
+          <w:tcPr>
+            <w:cnfStyle w:val="001000000000" w:firstRow="0" w:lastRow="0" w:firstColumn="1" w:lastColumn="0" w:oddVBand="0" w:evenVBand="0" w:oddHBand="0" w:evenHBand="0" w:firstRowFirstColumn="0" w:firstRowLastColumn="0" w:lastRowFirstColumn="0" w:lastRowLastColumn="0"/>
+            <w:tcW w:w="2337" w:type="dxa"/>
+          </w:tcPr>
+          <w:p>
+            <w:pPr>
+              <w:jc w:val="both"/>
+              <w:rPr>
+                <w:rFonts w:cs="Times New Roman"/>
+                <w:b w:val="0"/>
+                <w:szCs w:val="24"/>
+              </w:rPr>
+            </w:pPr>
+          </w:p>
+        </w:tc>
+        <w:tc>
+          <w:tcPr>
+            <w:tcW w:w="2337" w:type="dxa"/>
+          </w:tcPr>
+          <w:p>
+            <w:pPr>
+              <w:jc w:val="center"/>
+              <w:cnfStyle w:val="100000000000" w:firstRow="1" w:lastRow="0" w:firstColumn="0" w:lastColumn="0" w:oddVBand="0" w:evenVBand="0" w:oddHBand="0" w:evenHBand="0" w:firstRowFirstColumn="0" w:firstRowLastColumn="0" w:lastRowFirstColumn="0" w:lastRowLastColumn="0"/>
+              <w:rPr>
+                <w:rFonts w:cs="Times New Roman"/>
+                <w:b w:val="0"/>
+                <w:szCs w:val="24"/>
+              </w:rPr>
+            </w:pPr>
+            <w:r>
+              <w:rPr>
+                <w:rFonts w:cs="Times New Roman"/>
+                <w:b w:val="0"/>
+                <w:szCs w:val="24"/>
+              </w:rPr>
+              <w:t>Lake Mendota</w:t>
+            </w:r>
+          </w:p>
+        </w:tc>
+        <w:tc>
+          <w:tcPr>
+            <w:tcW w:w="2338" w:type="dxa"/>
+          </w:tcPr>
+          <w:p>
+            <w:pPr>
+              <w:jc w:val="center"/>
+              <w:cnfStyle w:val="100000000000" w:firstRow="1" w:lastRow="0" w:firstColumn="0" w:lastColumn="0" w:oddVBand="0" w:evenVBand="0" w:oddHBand="0" w:evenHBand="0" w:firstRowFirstColumn="0" w:firstRowLastColumn="0" w:lastRowFirstColumn="0" w:lastRowLastColumn="0"/>
+              <w:rPr>
+                <w:rFonts w:cs="Times New Roman"/>
+                <w:b w:val="0"/>
+                <w:szCs w:val="24"/>
+              </w:rPr>
+            </w:pPr>
+            <w:r>
+              <w:rPr>
+                <w:rFonts w:cs="Times New Roman"/>
+                <w:b w:val="0"/>
+                <w:szCs w:val="24"/>
+              </w:rPr>
+              <w:t>Trout Bog Epilimnion</w:t>
+            </w:r>
+          </w:p>
+        </w:tc>
+        <w:tc>
+          <w:tcPr>
+            <w:tcW w:w="2338" w:type="dxa"/>
+          </w:tcPr>
+          <w:p>
+            <w:pPr>
+              <w:jc w:val="center"/>
+              <w:cnfStyle w:val="100000000000" w:firstRow="1" w:lastRow="0" w:firstColumn="0" w:lastColumn="0" w:oddVBand="0" w:evenVBand="0" w:oddHBand="0" w:evenHBand="0" w:firstRowFirstColumn="0" w:firstRowLastColumn="0" w:lastRowFirstColumn="0" w:lastRowLastColumn="0"/>
+              <w:rPr>
+                <w:rFonts w:cs="Times New Roman"/>
+                <w:b w:val="0"/>
+                <w:szCs w:val="24"/>
+              </w:rPr>
+            </w:pPr>
+            <w:r>
+              <w:rPr>
+                <w:rFonts w:cs="Times New Roman"/>
+                <w:b w:val="0"/>
+                <w:szCs w:val="24"/>
+              </w:rPr>
+              <w:t>Trout Bog Hypolimnion</w:t>
+            </w:r>
+          </w:p>
+        </w:tc>
+      </w:tr>
+      <w:tr>
+        <w:trPr>
+          <w:cnfStyle w:val="000000100000" w:firstRow="0" w:lastRow="0" w:firstColumn="0" w:lastColumn="0" w:oddVBand="0" w:evenVBand="0" w:oddHBand="1" w:evenHBand="0" w:firstRowFirstColumn="0" w:firstRowLastColumn="0" w:lastRowFirstColumn="0" w:lastRowLastColumn="0"/>
+        </w:trPr>
+        <w:tc>
+          <w:tcPr>
+            <w:cnfStyle w:val="001000000000" w:firstRow="0" w:lastRow="0" w:firstColumn="1" w:lastColumn="0" w:oddVBand="0" w:evenVBand="0" w:oddHBand="0" w:evenHBand="0" w:firstRowFirstColumn="0" w:firstRowLastColumn="0" w:lastRowFirstColumn="0" w:lastRowLastColumn="0"/>
+            <w:tcW w:w="2337" w:type="dxa"/>
+          </w:tcPr>
+          <w:p>
+            <w:pPr>
+              <w:jc w:val="right"/>
+              <w:rPr>
+                <w:rFonts w:cs="Times New Roman"/>
+                <w:b w:val="0"/>
+                <w:szCs w:val="24"/>
+              </w:rPr>
+            </w:pPr>
+            <w:r>
+              <w:rPr>
+                <w:rFonts w:cs="Times New Roman"/>
+                <w:b w:val="0"/>
+                <w:szCs w:val="24"/>
+              </w:rPr>
+              <w:t>Flavocytochrome c</w:t>
+            </w:r>
+          </w:p>
+        </w:tc>
+        <w:tc>
+          <w:tcPr>
+            <w:tcW w:w="2337" w:type="dxa"/>
+          </w:tcPr>
+          <w:p>
+            <w:pPr>
+              <w:jc w:val="center"/>
+              <w:cnfStyle w:val="000000100000" w:firstRow="0" w:lastRow="0" w:firstColumn="0" w:lastColumn="0" w:oddVBand="0" w:evenVBand="0" w:oddHBand="1" w:evenHBand="0" w:firstRowFirstColumn="0" w:firstRowLastColumn="0" w:lastRowFirstColumn="0" w:lastRowLastColumn="0"/>
+              <w:rPr>
+                <w:rFonts w:cs="Times New Roman"/>
+                <w:szCs w:val="24"/>
+              </w:rPr>
+            </w:pPr>
+            <w:r>
+              <w:rPr>
+                <w:rFonts w:cs="Times New Roman"/>
+                <w:szCs w:val="24"/>
+              </w:rPr>
+              <w:t>3%</w:t>
+            </w:r>
+          </w:p>
+        </w:tc>
+        <w:tc>
+          <w:tcPr>
+            <w:tcW w:w="2338" w:type="dxa"/>
+          </w:tcPr>
+          <w:p>
+            <w:pPr>
+              <w:jc w:val="center"/>
+              <w:cnfStyle w:val="000000100000" w:firstRow="0" w:lastRow="0" w:firstColumn="0" w:lastColumn="0" w:oddVBand="0" w:evenVBand="0" w:oddHBand="1" w:evenHBand="0" w:firstRowFirstColumn="0" w:firstRowLastColumn="0" w:lastRowFirstColumn="0" w:lastRowLastColumn="0"/>
+              <w:rPr>
+                <w:rFonts w:cs="Times New Roman"/>
+                <w:szCs w:val="24"/>
+              </w:rPr>
+            </w:pPr>
+            <w:r>
+              <w:rPr>
+                <w:rFonts w:cs="Times New Roman"/>
+                <w:szCs w:val="24"/>
+              </w:rPr>
+              <w:t>16%</w:t>
+            </w:r>
+          </w:p>
+        </w:tc>
+        <w:tc>
+          <w:tcPr>
+            <w:tcW w:w="2338" w:type="dxa"/>
+          </w:tcPr>
+          <w:p>
+            <w:pPr>
+              <w:jc w:val="center"/>
+              <w:cnfStyle w:val="000000100000" w:firstRow="0" w:lastRow="0" w:firstColumn="0" w:lastColumn="0" w:oddVBand="0" w:evenVBand="0" w:oddHBand="1" w:evenHBand="0" w:firstRowFirstColumn="0" w:firstRowLastColumn="0" w:lastRowFirstColumn="0" w:lastRowLastColumn="0"/>
+              <w:rPr>
+                <w:rFonts w:cs="Times New Roman"/>
+                <w:szCs w:val="24"/>
+              </w:rPr>
+            </w:pPr>
+            <w:r>
+              <w:rPr>
+                <w:rFonts w:cs="Times New Roman"/>
+                <w:szCs w:val="24"/>
+              </w:rPr>
+              <w:t>5%</w:t>
+            </w:r>
+          </w:p>
+        </w:tc>
+      </w:tr>
+      <w:tr>
+        <w:tc>
+          <w:tcPr>
+            <w:cnfStyle w:val="001000000000" w:firstRow="0" w:lastRow="0" w:firstColumn="1" w:lastColumn="0" w:oddVBand="0" w:evenVBand="0" w:oddHBand="0" w:evenHBand="0" w:firstRowFirstColumn="0" w:firstRowLastColumn="0" w:lastRowFirstColumn="0" w:lastRowLastColumn="0"/>
+            <w:tcW w:w="2337" w:type="dxa"/>
+          </w:tcPr>
+          <w:p>
+            <w:pPr>
+              <w:jc w:val="right"/>
+              <w:rPr>
+                <w:rFonts w:cs="Times New Roman"/>
+                <w:b w:val="0"/>
+                <w:szCs w:val="24"/>
+              </w:rPr>
+            </w:pPr>
+            <w:r>
+              <w:rPr>
+                <w:rFonts w:cs="Times New Roman"/>
+                <w:b w:val="0"/>
+                <w:szCs w:val="24"/>
+              </w:rPr>
+              <w:t>Dissimilatory sulfite reductase</w:t>
+            </w:r>
+          </w:p>
+        </w:tc>
+        <w:tc>
+          <w:tcPr>
+            <w:tcW w:w="2337" w:type="dxa"/>
+          </w:tcPr>
+          <w:p>
+            <w:pPr>
+              <w:jc w:val="center"/>
+              <w:cnfStyle w:val="000000000000" w:firstRow="0" w:lastRow="0" w:firstColumn="0" w:lastColumn="0" w:oddVBand="0" w:evenVBand="0" w:oddHBand="0" w:evenHBand="0" w:firstRowFirstColumn="0" w:firstRowLastColumn="0" w:lastRowFirstColumn="0" w:lastRowLastColumn="0"/>
+              <w:rPr>
+                <w:rFonts w:cs="Times New Roman"/>
+                <w:szCs w:val="24"/>
+              </w:rPr>
+            </w:pPr>
+            <w:r>
+              <w:rPr>
+                <w:rFonts w:cs="Times New Roman"/>
+                <w:szCs w:val="24"/>
+              </w:rPr>
+              <w:t>0%</w:t>
+            </w:r>
+          </w:p>
+        </w:tc>
+        <w:tc>
+          <w:tcPr>
+            <w:tcW w:w="2338" w:type="dxa"/>
+          </w:tcPr>
+          <w:p>
+            <w:pPr>
+              <w:jc w:val="center"/>
+              <w:cnfStyle w:val="000000000000" w:firstRow="0" w:lastRow="0" w:firstColumn="0" w:lastColumn="0" w:oddVBand="0" w:evenVBand="0" w:oddHBand="0" w:evenHBand="0" w:firstRowFirstColumn="0" w:firstRowLastColumn="0" w:lastRowFirstColumn="0" w:lastRowLastColumn="0"/>
+              <w:rPr>
+                <w:rFonts w:cs="Times New Roman"/>
+                <w:szCs w:val="24"/>
+              </w:rPr>
+            </w:pPr>
+            <w:r>
+              <w:rPr>
+                <w:rFonts w:cs="Times New Roman"/>
+                <w:szCs w:val="24"/>
+              </w:rPr>
+              <w:t>6 %</w:t>
+            </w:r>
+          </w:p>
+        </w:tc>
+        <w:tc>
+          <w:tcPr>
+            <w:tcW w:w="2338" w:type="dxa"/>
+          </w:tcPr>
+          <w:p>
+            <w:pPr>
+              <w:jc w:val="center"/>
+              <w:cnfStyle w:val="000000000000" w:firstRow="0" w:lastRow="0" w:firstColumn="0" w:lastColumn="0" w:oddVBand="0" w:evenVBand="0" w:oddHBand="0" w:evenHBand="0" w:firstRowFirstColumn="0" w:firstRowLastColumn="0" w:lastRowFirstColumn="0" w:lastRowLastColumn="0"/>
+              <w:rPr>
+                <w:rFonts w:cs="Times New Roman"/>
+                <w:szCs w:val="24"/>
+              </w:rPr>
+            </w:pPr>
+            <w:r>
+              <w:rPr>
+                <w:rFonts w:cs="Times New Roman"/>
+                <w:szCs w:val="24"/>
+              </w:rPr>
+              <w:t>8%</w:t>
+            </w:r>
+          </w:p>
+        </w:tc>
+      </w:tr>
+      <w:tr>
+        <w:trPr>
+          <w:cnfStyle w:val="000000100000" w:firstRow="0" w:lastRow="0" w:firstColumn="0" w:lastColumn="0" w:oddVBand="0" w:evenVBand="0" w:oddHBand="1" w:evenHBand="0" w:firstRowFirstColumn="0" w:firstRowLastColumn="0" w:lastRowFirstColumn="0" w:lastRowLastColumn="0"/>
+        </w:trPr>
+        <w:tc>
+          <w:tcPr>
+            <w:cnfStyle w:val="001000000000" w:firstRow="0" w:lastRow="0" w:firstColumn="1" w:lastColumn="0" w:oddVBand="0" w:evenVBand="0" w:oddHBand="0" w:evenHBand="0" w:firstRowFirstColumn="0" w:firstRowLastColumn="0" w:lastRowFirstColumn="0" w:lastRowLastColumn="0"/>
+            <w:tcW w:w="2337" w:type="dxa"/>
+          </w:tcPr>
+          <w:p>
+            <w:pPr>
+              <w:jc w:val="right"/>
+              <w:rPr>
+                <w:rFonts w:cs="Times New Roman"/>
+                <w:b w:val="0"/>
+                <w:szCs w:val="24"/>
+              </w:rPr>
+            </w:pPr>
+            <w:r>
+              <w:rPr>
+                <w:rFonts w:cs="Times New Roman"/>
+                <w:b w:val="0"/>
+                <w:szCs w:val="24"/>
+              </w:rPr>
+              <w:t>Thiosulfate dehydrogenase</w:t>
+            </w:r>
+          </w:p>
+        </w:tc>
+        <w:tc>
+          <w:tcPr>
+            <w:tcW w:w="2337" w:type="dxa"/>
+          </w:tcPr>
+          <w:p>
+            <w:pPr>
+              <w:jc w:val="center"/>
+              <w:cnfStyle w:val="000000100000" w:firstRow="0" w:lastRow="0" w:firstColumn="0" w:lastColumn="0" w:oddVBand="0" w:evenVBand="0" w:oddHBand="1" w:evenHBand="0" w:firstRowFirstColumn="0" w:firstRowLastColumn="0" w:lastRowFirstColumn="0" w:lastRowLastColumn="0"/>
+              <w:rPr>
+                <w:rFonts w:cs="Times New Roman"/>
+                <w:szCs w:val="24"/>
+              </w:rPr>
+            </w:pPr>
+            <w:r>
+              <w:rPr>
+                <w:rFonts w:cs="Times New Roman"/>
+                <w:szCs w:val="24"/>
+              </w:rPr>
+              <w:t>1%</w:t>
+            </w:r>
+          </w:p>
+        </w:tc>
+        <w:tc>
+          <w:tcPr>
+            <w:tcW w:w="2338" w:type="dxa"/>
+          </w:tcPr>
+          <w:p>
+            <w:pPr>
+              <w:jc w:val="center"/>
+              <w:cnfStyle w:val="000000100000" w:firstRow="0" w:lastRow="0" w:firstColumn="0" w:lastColumn="0" w:oddVBand="0" w:evenVBand="0" w:oddHBand="1" w:evenHBand="0" w:firstRowFirstColumn="0" w:firstRowLastColumn="0" w:lastRowFirstColumn="0" w:lastRowLastColumn="0"/>
+              <w:rPr>
+                <w:rFonts w:cs="Times New Roman"/>
+                <w:szCs w:val="24"/>
+              </w:rPr>
+            </w:pPr>
+            <w:r>
+              <w:rPr>
+                <w:rFonts w:cs="Times New Roman"/>
+                <w:szCs w:val="24"/>
+              </w:rPr>
+              <w:t>19%</w:t>
+            </w:r>
+          </w:p>
+        </w:tc>
+        <w:tc>
+          <w:tcPr>
+            <w:tcW w:w="2338" w:type="dxa"/>
+          </w:tcPr>
+          <w:p>
+            <w:pPr>
+              <w:jc w:val="center"/>
+              <w:cnfStyle w:val="000000100000" w:firstRow="0" w:lastRow="0" w:firstColumn="0" w:lastColumn="0" w:oddVBand="0" w:evenVBand="0" w:oddHBand="1" w:evenHBand="0" w:firstRowFirstColumn="0" w:firstRowLastColumn="0" w:lastRowFirstColumn="0" w:lastRowLastColumn="0"/>
+              <w:rPr>
+                <w:rFonts w:cs="Times New Roman"/>
+                <w:szCs w:val="24"/>
+              </w:rPr>
+            </w:pPr>
+            <w:r>
+              <w:rPr>
+                <w:rFonts w:cs="Times New Roman"/>
+                <w:szCs w:val="24"/>
+              </w:rPr>
+              <w:t>19%</w:t>
+            </w:r>
+          </w:p>
+        </w:tc>
+      </w:tr>
+      <w:tr>
+        <w:tc>
+          <w:tcPr>
+            <w:cnfStyle w:val="001000000000" w:firstRow="0" w:lastRow="0" w:firstColumn="1" w:lastColumn="0" w:oddVBand="0" w:evenVBand="0" w:oddHBand="0" w:evenHBand="0" w:firstRowFirstColumn="0" w:firstRowLastColumn="0" w:lastRowFirstColumn="0" w:lastRowLastColumn="0"/>
+            <w:tcW w:w="2337" w:type="dxa"/>
+          </w:tcPr>
+          <w:p>
+            <w:pPr>
+              <w:jc w:val="right"/>
+              <w:rPr>
+                <w:rFonts w:cs="Times New Roman"/>
+                <w:b w:val="0"/>
+                <w:szCs w:val="24"/>
+              </w:rPr>
+            </w:pPr>
+            <w:r>
+              <w:rPr>
+                <w:rFonts w:cs="Times New Roman"/>
+                <w:b w:val="0"/>
+                <w:szCs w:val="24"/>
+              </w:rPr>
+              <w:t xml:space="preserve">Sulfate </w:t>
+            </w:r>
+            <w:proofErr w:type="spellStart"/>
+            <w:r>
+              <w:rPr>
+                <w:rFonts w:cs="Times New Roman"/>
+                <w:b w:val="0"/>
+                <w:szCs w:val="24"/>
+              </w:rPr>
+              <w:t>adenylyltransferase</w:t>
+            </w:r>
+            <w:proofErr w:type="spellEnd"/>
+          </w:p>
+        </w:tc>
+        <w:tc>
+          <w:tcPr>
+            <w:tcW w:w="2337" w:type="dxa"/>
+          </w:tcPr>
+          <w:p>
+            <w:pPr>
+              <w:jc w:val="center"/>
+              <w:cnfStyle w:val="000000000000" w:firstRow="0" w:lastRow="0" w:firstColumn="0" w:lastColumn="0" w:oddVBand="0" w:evenVBand="0" w:oddHBand="0" w:evenHBand="0" w:firstRowFirstColumn="0" w:firstRowLastColumn="0" w:lastRowFirstColumn="0" w:lastRowLastColumn="0"/>
+              <w:rPr>
+                <w:rFonts w:cs="Times New Roman"/>
+                <w:szCs w:val="24"/>
+              </w:rPr>
+            </w:pPr>
+            <w:r>
+              <w:rPr>
+                <w:rFonts w:cs="Times New Roman"/>
+                <w:szCs w:val="24"/>
+              </w:rPr>
+              <w:t>45%</w:t>
+            </w:r>
+          </w:p>
+        </w:tc>
+        <w:tc>
+          <w:tcPr>
+            <w:tcW w:w="2338" w:type="dxa"/>
+          </w:tcPr>
+          <w:p>
+            <w:pPr>
+              <w:jc w:val="center"/>
+              <w:cnfStyle w:val="000000000000" w:firstRow="0" w:lastRow="0" w:firstColumn="0" w:lastColumn="0" w:oddVBand="0" w:evenVBand="0" w:oddHBand="0" w:evenHBand="0" w:firstRowFirstColumn="0" w:firstRowLastColumn="0" w:lastRowFirstColumn="0" w:lastRowLastColumn="0"/>
+              <w:rPr>
+                <w:rFonts w:cs="Times New Roman"/>
+                <w:szCs w:val="24"/>
+              </w:rPr>
+            </w:pPr>
+            <w:r>
+              <w:rPr>
+                <w:rFonts w:cs="Times New Roman"/>
+                <w:szCs w:val="24"/>
+              </w:rPr>
+              <w:t>52%</w:t>
+            </w:r>
+          </w:p>
+        </w:tc>
+        <w:tc>
+          <w:tcPr>
+            <w:tcW w:w="2338" w:type="dxa"/>
+          </w:tcPr>
+          <w:p>
+            <w:pPr>
+              <w:jc w:val="center"/>
+              <w:cnfStyle w:val="000000000000" w:firstRow="0" w:lastRow="0" w:firstColumn="0" w:lastColumn="0" w:oddVBand="0" w:evenVBand="0" w:oddHBand="0" w:evenHBand="0" w:firstRowFirstColumn="0" w:firstRowLastColumn="0" w:lastRowFirstColumn="0" w:lastRowLastColumn="0"/>
+              <w:rPr>
+                <w:rFonts w:cs="Times New Roman"/>
+                <w:szCs w:val="24"/>
+              </w:rPr>
+            </w:pPr>
+            <w:r>
+              <w:rPr>
+                <w:rFonts w:cs="Times New Roman"/>
+                <w:szCs w:val="24"/>
+              </w:rPr>
+              <w:t>49%</w:t>
+            </w:r>
+          </w:p>
+        </w:tc>
+      </w:tr>
+    </w:tbl>
+    <w:p>
+      <w:pPr>
+        <w:spacing w:line="360" w:lineRule="auto"/>
+        <w:jc w:val="both"/>
+        <w:rPr>
+          <w:rFonts w:cs="Times New Roman"/>
+          <w:b/>
+          <w:szCs w:val="24"/>
+        </w:rPr>
+      </w:pPr>
+    </w:p>
+    <w:p>
+      <w:pPr>
+        <w:spacing w:line="360" w:lineRule="auto"/>
+        <w:jc w:val="both"/>
+        <w:rPr>
+          <w:rFonts w:cs="Times New Roman"/>
+          <w:szCs w:val="24"/>
+        </w:rPr>
+      </w:pPr>
+      <w:r>
+        <w:rPr>
+          <w:rFonts w:cs="Times New Roman"/>
+          <w:b/>
+          <w:szCs w:val="24"/>
+        </w:rPr>
+        <w:t xml:space="preserve">Table 2. Marker genes for sulfur cycling pathways. </w:t>
+      </w:r>
+      <w:r>
+        <w:rPr>
+          <w:rFonts w:cs="Times New Roman"/>
+          <w:szCs w:val="24"/>
+        </w:rPr>
+        <w:t xml:space="preserve">This table reports the percentage of MAGs from each site containing a coding region annotated as a gene considered indicative a step in the sulfur cycle. Genes indicating oxidation dominated over those indicating reduction. </w:t>
+      </w:r>
+      <w:bookmarkStart w:id="0" w:name="_GoBack"/>
+      <w:bookmarkEnd w:id="0"/>
+    </w:p>
+    <w:p>
+      <w:pPr>
         <w:pStyle w:val="Heading2"/>
         <w:rPr>
           <w:rFonts w:cstheme="majorBidi"/>
@@ -5067,7 +5605,6 @@
           <w:rFonts w:cs="Times New Roman"/>
           <w:szCs w:val="24"/>
         </w:rPr>
-        <w:lastRenderedPageBreak/>
         <w:t xml:space="preserve">Sulfur is another element structuring freshwater bacterial communities. </w:t>
       </w:r>
       <w:r>
@@ -5159,14 +5696,14 @@
           <w:rFonts w:cs="Times New Roman"/>
           <w:szCs w:val="24"/>
         </w:rPr>
-        <w:t xml:space="preserve"> as a terminal electron acceptor or donor, reduction</w:t>
-      </w:r>
-      <w:r>
-        <w:rPr>
-          <w:rFonts w:cs="Times New Roman"/>
-          <w:szCs w:val="24"/>
-        </w:rPr>
-        <w:t xml:space="preserve"> dominated over</w:t>
+        <w:t xml:space="preserve"> as a terminal electron acceptor or donor, </w:t>
+      </w:r>
+      <w:r>
+        <w:rPr>
+          <w:rFonts w:cs="Times New Roman"/>
+          <w:szCs w:val="24"/>
+        </w:rPr>
+        <w:t>oxidation</w:t>
       </w:r>
       <w:r>
         <w:rPr>
@@ -5180,13 +5717,6 @@
           <w:rFonts w:cs="Times New Roman"/>
           <w:szCs w:val="24"/>
         </w:rPr>
-        <w:t xml:space="preserve">oxidation </w:t>
-      </w:r>
-      <w:r>
-        <w:rPr>
-          <w:rFonts w:cs="Times New Roman"/>
-          <w:szCs w:val="24"/>
-        </w:rPr>
         <w:t>pathways</w:t>
       </w:r>
       <w:r>
@@ -5194,7 +5724,21 @@
           <w:rFonts w:cs="Times New Roman"/>
           <w:szCs w:val="24"/>
         </w:rPr>
-        <w:t xml:space="preserve"> in both systems, presumably reflecting the </w:t>
+        <w:t xml:space="preserve"> </w:t>
+      </w:r>
+      <w:r>
+        <w:rPr>
+          <w:rFonts w:cs="Times New Roman"/>
+          <w:szCs w:val="24"/>
+        </w:rPr>
+        <w:t xml:space="preserve">were more prevalent than reduction pathways </w:t>
+      </w:r>
+      <w:r>
+        <w:rPr>
+          <w:rFonts w:cs="Times New Roman"/>
+          <w:szCs w:val="24"/>
+        </w:rPr>
+        <w:t xml:space="preserve">in both systems, presumably reflecting the </w:t>
       </w:r>
       <w:r>
         <w:rPr>
@@ -5229,7 +5773,21 @@
           <w:rFonts w:cs="Times New Roman"/>
           <w:szCs w:val="24"/>
         </w:rPr>
-        <w:t xml:space="preserve"> (Fig. 4B)</w:t>
+        <w:t xml:space="preserve"> (Fig. 4</w:t>
+      </w:r>
+      <w:r>
+        <w:rPr>
+          <w:rFonts w:cs="Times New Roman"/>
+          <w:szCs w:val="24"/>
+        </w:rPr>
+        <w:t>A</w:t>
+      </w:r>
+      <w:r>
+        <w:rPr>
+          <w:rFonts w:cs="Times New Roman"/>
+          <w:szCs w:val="24"/>
+        </w:rPr>
+        <w:t>)</w:t>
       </w:r>
       <w:r>
         <w:rPr>
@@ -5251,28 +5809,191 @@
       </w:pPr>
       <w:r>
         <w:rPr>
+          <w:rFonts w:cs="Times New Roman"/>
+          <w:szCs w:val="24"/>
+        </w:rPr>
+        <w:t>To further investigate sulfur metabolism, we searched for sulfur-related marker genes in our MAGs</w:t>
+      </w:r>
+      <w:r>
+        <w:rPr>
+          <w:rFonts w:cs="Times New Roman"/>
+          <w:szCs w:val="24"/>
+        </w:rPr>
+        <w:t xml:space="preserve">. The marker genes chosen included flavocytochrome c (sulfide oxidation), dissimilatory sulfate reductase (sulfate reduction, sulfate oxidation in some phototrophs and other bacteria), thiosulfate dehydrogenase (SOX oxidation), and sulfate </w:t>
+      </w:r>
+      <w:proofErr w:type="spellStart"/>
+      <w:r>
+        <w:rPr>
+          <w:rFonts w:cs="Times New Roman"/>
+          <w:szCs w:val="24"/>
+        </w:rPr>
+        <w:t>adenylyltransferase</w:t>
+      </w:r>
+      <w:proofErr w:type="spellEnd"/>
+      <w:r>
+        <w:rPr>
+          <w:rFonts w:cs="Times New Roman"/>
+          <w:szCs w:val="24"/>
+        </w:rPr>
+        <w:t xml:space="preserve"> (sulfite oxidation). We also searched for anaerobic sulfite </w:t>
+      </w:r>
+      <w:proofErr w:type="gramStart"/>
+      <w:r>
+        <w:rPr>
+          <w:rFonts w:cs="Times New Roman"/>
+          <w:szCs w:val="24"/>
+        </w:rPr>
+        <w:t>reductases, but</w:t>
+      </w:r>
+      <w:proofErr w:type="gramEnd"/>
+      <w:r>
+        <w:rPr>
+          <w:rFonts w:cs="Times New Roman"/>
+          <w:szCs w:val="24"/>
+        </w:rPr>
+        <w:t xml:space="preserve"> did not detect any. </w:t>
+      </w:r>
+      <w:proofErr w:type="gramStart"/>
+      <w:r>
+        <w:rPr>
+          <w:rFonts w:cs="Times New Roman"/>
+          <w:szCs w:val="24"/>
+        </w:rPr>
+        <w:t>Similar to</w:t>
+      </w:r>
+      <w:proofErr w:type="gramEnd"/>
+      <w:r>
+        <w:rPr>
+          <w:rFonts w:cs="Times New Roman"/>
+          <w:szCs w:val="24"/>
+        </w:rPr>
+        <w:t xml:space="preserve"> the results of the sulfur pathway analysis, oxidation was observed more frequently than reduction (Table 2). The most common marker gene was sulfate </w:t>
+      </w:r>
+      <w:proofErr w:type="spellStart"/>
+      <w:r>
+        <w:rPr>
+          <w:rFonts w:cs="Times New Roman"/>
+          <w:szCs w:val="24"/>
+        </w:rPr>
+        <w:t>adenylyltransferase</w:t>
+      </w:r>
+      <w:proofErr w:type="spellEnd"/>
+      <w:r>
+        <w:rPr>
+          <w:rFonts w:cs="Times New Roman"/>
+          <w:szCs w:val="24"/>
+        </w:rPr>
+        <w:t xml:space="preserve">, found in approximately half of MAGs from each study site. Thiosulfate dehydrogenase was observed more frequently in MAGs from Trout Bog than in MAGs from Lake Mendota. Dissimilatory sulfite reductase was observed only in MAGs from Trout Bog, especially MAGs classified as </w:t>
+      </w:r>
+      <w:proofErr w:type="spellStart"/>
+      <w:r>
+        <w:rPr>
+          <w:rFonts w:cs="Times New Roman"/>
+          <w:szCs w:val="24"/>
+        </w:rPr>
+        <w:t>Chlorobiales</w:t>
+      </w:r>
+      <w:proofErr w:type="spellEnd"/>
+      <w:r>
+        <w:rPr>
+          <w:rFonts w:cs="Times New Roman"/>
+          <w:szCs w:val="24"/>
+        </w:rPr>
+        <w:t>. Because this enzyme</w:t>
+      </w:r>
+      <w:r>
+        <w:rPr>
+          <w:rFonts w:cs="Times New Roman"/>
+          <w:szCs w:val="24"/>
+        </w:rPr>
+        <w:t xml:space="preserve"> in known to</w:t>
+      </w:r>
+      <w:r>
+        <w:rPr>
+          <w:rFonts w:cs="Times New Roman"/>
+          <w:szCs w:val="24"/>
+        </w:rPr>
+        <w:t xml:space="preserve"> </w:t>
+      </w:r>
+      <w:r>
+        <w:rPr>
+          <w:rFonts w:cs="Times New Roman"/>
+          <w:szCs w:val="24"/>
+        </w:rPr>
+        <w:t>operate in reverse</w:t>
+      </w:r>
+      <w:r>
+        <w:rPr>
+          <w:rFonts w:cs="Times New Roman"/>
+          <w:szCs w:val="24"/>
+        </w:rPr>
+        <w:t xml:space="preserve"> in phototrophs such as </w:t>
+      </w:r>
+      <w:proofErr w:type="spellStart"/>
+      <w:r>
+        <w:rPr>
+          <w:rFonts w:cs="Times New Roman"/>
+          <w:szCs w:val="24"/>
+        </w:rPr>
+        <w:t>Chlorobiales</w:t>
+      </w:r>
+      <w:proofErr w:type="spellEnd"/>
+      <w:r>
+        <w:rPr>
+          <w:rFonts w:cs="Times New Roman"/>
+          <w:szCs w:val="24"/>
+        </w:rPr>
+        <w:t xml:space="preserve">, </w:t>
+      </w:r>
+      <w:r>
+        <w:rPr>
+          <w:rFonts w:cs="Times New Roman"/>
+          <w:szCs w:val="24"/>
+        </w:rPr>
+        <w:t>this may indicate additional oxidation rather than the presence of a reductive sulfur pathway.</w:t>
+      </w:r>
+    </w:p>
+    <w:p>
+      <w:pPr>
+        <w:spacing w:line="360" w:lineRule="auto"/>
+        <w:ind w:firstLine="720"/>
+        <w:jc w:val="both"/>
+        <w:rPr>
+          <w:rFonts w:cs="Times New Roman"/>
+          <w:szCs w:val="24"/>
+        </w:rPr>
+      </w:pPr>
+    </w:p>
+    <w:p>
+      <w:pPr>
+        <w:pStyle w:val="Heading2"/>
+        <w:spacing w:line="360" w:lineRule="auto"/>
+      </w:pPr>
+      <w:r>
+        <w:t>MAGs over Time</w:t>
+      </w:r>
+    </w:p>
+    <w:p>
+      <w:pPr>
+        <w:spacing w:line="360" w:lineRule="auto"/>
+        <w:jc w:val="both"/>
+      </w:pPr>
+      <w:r>
+        <w:rPr>
           <w:noProof/>
         </w:rPr>
         <w:drawing>
-          <wp:anchor distT="0" distB="0" distL="114300" distR="114300" simplePos="0" relativeHeight="251672576" behindDoc="1" locked="0" layoutInCell="1" allowOverlap="1" wp14:anchorId="5509BFF7" wp14:editId="6AB89CE5">
+          <wp:anchor distT="0" distB="0" distL="114300" distR="114300" simplePos="0" relativeHeight="251672576" behindDoc="1" locked="0" layoutInCell="1" allowOverlap="1" wp14:anchorId="5509BFF7" wp14:editId="6107F82B">
             <wp:simplePos x="0" y="0"/>
-            <wp:positionH relativeFrom="margin">
-              <wp:posOffset>-828675</wp:posOffset>
+            <wp:positionH relativeFrom="page">
+              <wp:align>right</wp:align>
             </wp:positionH>
             <wp:positionV relativeFrom="paragraph">
-              <wp:posOffset>625475</wp:posOffset>
+              <wp:posOffset>5225415</wp:posOffset>
             </wp:positionV>
             <wp:extent cx="7431405" cy="2466975"/>
             <wp:effectExtent l="0" t="0" r="0" b="9525"/>
-            <wp:wrapTight wrapText="bothSides">
-              <wp:wrapPolygon edited="0">
-                <wp:start x="0" y="0"/>
-                <wp:lineTo x="0" y="21517"/>
-                <wp:lineTo x="21539" y="21517"/>
-                <wp:lineTo x="21539" y="0"/>
-                <wp:lineTo x="0" y="0"/>
-              </wp:wrapPolygon>
-            </wp:wrapTight>
+            <wp:wrapSquare wrapText="bothSides"/>
             <wp:docPr id="7" name="Picture 7" descr="A screenshot of a cell phone&#10;&#10;Description generated with high confidence"/>
             <wp:cNvGraphicFramePr>
               <a:graphicFrameLocks xmlns:a="http://schemas.openxmlformats.org/drawingml/2006/main" noChangeAspect="1"/>
@@ -5318,25 +6039,113 @@
         </w:drawing>
       </w:r>
       <w:r>
-        <w:rPr>
-          <w:rFonts w:cs="Times New Roman"/>
-          <w:szCs w:val="24"/>
-        </w:rPr>
-        <w:t>To further investigate sulfur metabolism, we searched for sulfur-related marker genes in our MAGs. …</w:t>
-      </w:r>
-      <w:bookmarkStart w:id="0" w:name="_GoBack"/>
-      <w:bookmarkEnd w:id="0"/>
-    </w:p>
-    <w:p>
-      <w:pPr>
-        <w:spacing w:line="360" w:lineRule="auto"/>
-        <w:jc w:val="both"/>
-      </w:pPr>
+        <w:tab/>
+        <w:t xml:space="preserve">Because these MAGs were recovered from metagenomic time series, we can assess trends in the MAGs over time using reads mapped from the time series to the MAGs as a proxy for abundance. </w:t>
+      </w:r>
+      <w:r>
+        <w:t xml:space="preserve">Combining this data with metabolic information about each MAG provides further insight into their ecology. For example, the model </w:t>
+      </w:r>
+      <w:proofErr w:type="spellStart"/>
+      <w:r>
+        <w:t>methlyotrophs</w:t>
+      </w:r>
+      <w:proofErr w:type="spellEnd"/>
+      <w:r>
+        <w:t xml:space="preserve"> </w:t>
+      </w:r>
+      <w:proofErr w:type="spellStart"/>
+      <w:r>
+        <w:t>Methylococcales</w:t>
+      </w:r>
+      <w:proofErr w:type="spellEnd"/>
+      <w:r>
+        <w:t xml:space="preserve"> and </w:t>
+      </w:r>
+      <w:proofErr w:type="spellStart"/>
+      <w:r>
+        <w:t>Methylophilales</w:t>
+      </w:r>
+      <w:proofErr w:type="spellEnd"/>
+      <w:r>
+        <w:t xml:space="preserve"> show distinct trends over time in each study site (Fig. 5). </w:t>
+      </w:r>
+      <w:proofErr w:type="spellStart"/>
+      <w:r>
+        <w:t>Methylococcales</w:t>
+      </w:r>
+      <w:proofErr w:type="spellEnd"/>
+      <w:r>
+        <w:t xml:space="preserve"> are aerobes that consume methane; in lakes, oxygen is available in the epilimnion during stratification and throughout the water column during spring and fall mixing only, while methane is produced in the anaerobic hypolimnion and sediments.  Therefore, </w:t>
+      </w:r>
+      <w:proofErr w:type="spellStart"/>
+      <w:r>
+        <w:t>Methylococcales</w:t>
+      </w:r>
+      <w:proofErr w:type="spellEnd"/>
+      <w:r>
+        <w:t xml:space="preserve"> can likely only thrive where both oxygen and methane are present. As expected, MAGs classified as </w:t>
+      </w:r>
+      <w:proofErr w:type="spellStart"/>
+      <w:r>
+        <w:t>Methylococcales</w:t>
+      </w:r>
+      <w:proofErr w:type="spellEnd"/>
+      <w:r>
+        <w:t xml:space="preserve"> are found in the Trout Bog hypolimnion only during fall mixing</w:t>
+      </w:r>
+      <w:r>
+        <w:t xml:space="preserve">, a time when those conditions are met in the deeper regions of the lake. </w:t>
+      </w:r>
+      <w:proofErr w:type="spellStart"/>
+      <w:r>
+        <w:t>Methylococcales</w:t>
+      </w:r>
+      <w:proofErr w:type="spellEnd"/>
+      <w:r>
+        <w:t xml:space="preserve"> in the epilimnion of Trout Bog decrease in the spring and early summer and increase again in the fall, likely reflecting methane concentrations, as oxygen is more constant. In the epilimnion of Lake Mendota, which has less stable stratification than Trout Bog, </w:t>
+      </w:r>
+      <w:proofErr w:type="spellStart"/>
+      <w:r>
+        <w:t>Methylococcales</w:t>
+      </w:r>
+      <w:proofErr w:type="spellEnd"/>
+      <w:r>
+        <w:t xml:space="preserve"> periodically increases in the summer fall. One possible explanation for this trend could be the small scale, wind-driven mixes that occur in Lake Mendota.</w:t>
+      </w:r>
+      <w:r>
+        <w:t xml:space="preserve"> </w:t>
+      </w:r>
+      <w:r>
+        <w:t xml:space="preserve">In contrast, </w:t>
+      </w:r>
+      <w:proofErr w:type="spellStart"/>
+      <w:r>
+        <w:t>Methylophilales</w:t>
+      </w:r>
+      <w:proofErr w:type="spellEnd"/>
+      <w:r>
+        <w:t xml:space="preserve"> was detected in both </w:t>
+      </w:r>
+      <w:proofErr w:type="spellStart"/>
+      <w:r>
+        <w:t>epilimnia</w:t>
+      </w:r>
+      <w:proofErr w:type="spellEnd"/>
+      <w:r>
+        <w:t xml:space="preserve"> and the Trout Bog hypolimnion, suggesting it may be a facultative anaerobe. </w:t>
+      </w:r>
+      <w:r>
+        <w:t xml:space="preserve">The methylotrophic metabolism of this taxon, which likely utilized methanol and methylamines, does not require oxygen. Its abundance </w:t>
+      </w:r>
+      <w:r>
+        <w:lastRenderedPageBreak/>
+        <w:t xml:space="preserve">is relatively stable over time, suggesting that its niche and carbon sources are also stable in our study sites. </w:t>
+      </w:r>
     </w:p>
     <w:p>
       <w:pPr>
         <w:pStyle w:val="Heading2"/>
-        <w:spacing w:line="360" w:lineRule="auto"/>
+        <w:spacing w:line="480" w:lineRule="auto"/>
       </w:pPr>
       <w:r>
         <w:t>Conclusions</w:t>
@@ -5482,7 +6291,6 @@
           <w:noProof/>
           <w:szCs w:val="24"/>
         </w:rPr>
-        <w:lastRenderedPageBreak/>
         <w:t xml:space="preserve">Bragg, Jason G. 2011. “How Prochlorococcus Bacteria Use Nitrogen Sparingly in Their Proteins.” </w:t>
       </w:r>
       <w:r>
@@ -5811,7 +6619,16 @@
           <w:noProof/>
           <w:szCs w:val="24"/>
         </w:rPr>
-        <w:t xml:space="preserve">Hall, Michael W et al. 2017. “Ananke : Temporal Clustering Reveals Ecological Dynamics of Microbial Communities.” </w:t>
+        <w:t xml:space="preserve">Hall, Michael W et al. 2017. “Ananke : Temporal Clustering Reveals Ecological Dynamics of </w:t>
+      </w:r>
+      <w:r>
+        <w:rPr>
+          <w:rFonts w:cs="Times New Roman"/>
+          <w:noProof/>
+          <w:szCs w:val="24"/>
+        </w:rPr>
+        <w:lastRenderedPageBreak/>
+        <w:t xml:space="preserve">Microbial Communities.” </w:t>
       </w:r>
       <w:r>
         <w:rPr>
@@ -6039,7 +6856,6 @@
           <w:noProof/>
           <w:szCs w:val="24"/>
         </w:rPr>
-        <w:lastRenderedPageBreak/>
         <w:t xml:space="preserve">Juttner, F, and T Matuschek. 1977. “The Release of Low Molecular Weight Compounds by the Phytoplankton in an Eutrophic Lake.” </w:t>
       </w:r>
       <w:r>
@@ -6309,7 +7125,16 @@
           <w:noProof/>
           <w:szCs w:val="24"/>
         </w:rPr>
-        <w:t xml:space="preserve">Martinez-Garcia, Manuel et al. 2012. “High-Throughput Single-Cell Sequencing Identifies Photoheterotrophs and Chemoautotrophs in Freshwater Bacterioplankton.” </w:t>
+        <w:t xml:space="preserve">Martinez-Garcia, Manuel et al. 2012. “High-Throughput Single-Cell Sequencing Identifies </w:t>
+      </w:r>
+      <w:r>
+        <w:rPr>
+          <w:rFonts w:cs="Times New Roman"/>
+          <w:noProof/>
+          <w:szCs w:val="24"/>
+        </w:rPr>
+        <w:lastRenderedPageBreak/>
+        <w:t xml:space="preserve">Photoheterotrophs and Chemoautotrophs in Freshwater Bacterioplankton.” </w:t>
       </w:r>
       <w:r>
         <w:rPr>
@@ -6578,7 +7403,6 @@
           <w:noProof/>
           <w:szCs w:val="24"/>
         </w:rPr>
-        <w:lastRenderedPageBreak/>
         <w:t xml:space="preserve">Peura, Sari et al. 2012. “Distinct and Diverse Anaerobic Bacterial Communities in Boreal Lakes Dominated by Candidate Division OD1.” </w:t>
       </w:r>
       <w:r>
@@ -8085,6 +8909,437 @@
       </w:tcPr>
     </w:tblStylePr>
   </w:style>
+  <w:style w:type="table" w:styleId="PlainTable3">
+    <w:name w:val="Plain Table 3"/>
+    <w:basedOn w:val="TableNormal"/>
+    <w:uiPriority w:val="43"/>
+    <w:rsid w:val="003B06F5"/>
+    <w:pPr>
+      <w:spacing w:after="0" w:line="240" w:lineRule="auto"/>
+    </w:pPr>
+    <w:tblPr>
+      <w:tblStyleRowBandSize w:val="1"/>
+      <w:tblStyleColBandSize w:val="1"/>
+    </w:tblPr>
+    <w:tblStylePr w:type="firstRow">
+      <w:rPr>
+        <w:b/>
+        <w:bCs/>
+        <w:caps/>
+      </w:rPr>
+      <w:tblPr/>
+      <w:tcPr>
+        <w:tcBorders>
+          <w:bottom w:val="single" w:sz="4" w:space="0" w:color="7F7F7F" w:themeColor="text1" w:themeTint="80"/>
+        </w:tcBorders>
+      </w:tcPr>
+    </w:tblStylePr>
+    <w:tblStylePr w:type="lastRow">
+      <w:rPr>
+        <w:b/>
+        <w:bCs/>
+        <w:caps/>
+      </w:rPr>
+      <w:tblPr/>
+      <w:tcPr>
+        <w:tcBorders>
+          <w:top w:val="nil"/>
+        </w:tcBorders>
+      </w:tcPr>
+    </w:tblStylePr>
+    <w:tblStylePr w:type="firstCol">
+      <w:rPr>
+        <w:b/>
+        <w:bCs/>
+        <w:caps/>
+      </w:rPr>
+      <w:tblPr/>
+      <w:tcPr>
+        <w:tcBorders>
+          <w:right w:val="single" w:sz="4" w:space="0" w:color="7F7F7F" w:themeColor="text1" w:themeTint="80"/>
+        </w:tcBorders>
+      </w:tcPr>
+    </w:tblStylePr>
+    <w:tblStylePr w:type="lastCol">
+      <w:rPr>
+        <w:b/>
+        <w:bCs/>
+        <w:caps/>
+      </w:rPr>
+      <w:tblPr/>
+      <w:tcPr>
+        <w:tcBorders>
+          <w:left w:val="nil"/>
+        </w:tcBorders>
+      </w:tcPr>
+    </w:tblStylePr>
+    <w:tblStylePr w:type="band1Vert">
+      <w:tblPr/>
+      <w:tcPr>
+        <w:shd w:val="clear" w:color="auto" w:fill="F2F2F2" w:themeFill="background1" w:themeFillShade="F2"/>
+      </w:tcPr>
+    </w:tblStylePr>
+    <w:tblStylePr w:type="band1Horz">
+      <w:tblPr/>
+      <w:tcPr>
+        <w:shd w:val="clear" w:color="auto" w:fill="F2F2F2" w:themeFill="background1" w:themeFillShade="F2"/>
+      </w:tcPr>
+    </w:tblStylePr>
+    <w:tblStylePr w:type="neCell">
+      <w:tblPr/>
+      <w:tcPr>
+        <w:tcBorders>
+          <w:left w:val="nil"/>
+        </w:tcBorders>
+      </w:tcPr>
+    </w:tblStylePr>
+    <w:tblStylePr w:type="nwCell">
+      <w:tblPr/>
+      <w:tcPr>
+        <w:tcBorders>
+          <w:right w:val="nil"/>
+        </w:tcBorders>
+      </w:tcPr>
+    </w:tblStylePr>
+  </w:style>
+  <w:style w:type="table" w:styleId="PlainTable5">
+    <w:name w:val="Plain Table 5"/>
+    <w:basedOn w:val="TableNormal"/>
+    <w:uiPriority w:val="45"/>
+    <w:rsid w:val="003B06F5"/>
+    <w:pPr>
+      <w:spacing w:after="0" w:line="240" w:lineRule="auto"/>
+    </w:pPr>
+    <w:tblPr>
+      <w:tblStyleRowBandSize w:val="1"/>
+      <w:tblStyleColBandSize w:val="1"/>
+    </w:tblPr>
+    <w:tblStylePr w:type="firstRow">
+      <w:rPr>
+        <w:rFonts w:asciiTheme="majorHAnsi" w:eastAsiaTheme="majorEastAsia" w:hAnsiTheme="majorHAnsi" w:cstheme="majorBidi"/>
+        <w:i/>
+        <w:iCs/>
+        <w:sz w:val="26"/>
+      </w:rPr>
+      <w:tblPr/>
+      <w:tcPr>
+        <w:tcBorders>
+          <w:bottom w:val="single" w:sz="4" w:space="0" w:color="7F7F7F" w:themeColor="text1" w:themeTint="80"/>
+        </w:tcBorders>
+        <w:shd w:val="clear" w:color="auto" w:fill="FFFFFF" w:themeFill="background1"/>
+      </w:tcPr>
+    </w:tblStylePr>
+    <w:tblStylePr w:type="lastRow">
+      <w:rPr>
+        <w:rFonts w:asciiTheme="majorHAnsi" w:eastAsiaTheme="majorEastAsia" w:hAnsiTheme="majorHAnsi" w:cstheme="majorBidi"/>
+        <w:i/>
+        <w:iCs/>
+        <w:sz w:val="26"/>
+      </w:rPr>
+      <w:tblPr/>
+      <w:tcPr>
+        <w:tcBorders>
+          <w:top w:val="single" w:sz="4" w:space="0" w:color="7F7F7F" w:themeColor="text1" w:themeTint="80"/>
+        </w:tcBorders>
+        <w:shd w:val="clear" w:color="auto" w:fill="FFFFFF" w:themeFill="background1"/>
+      </w:tcPr>
+    </w:tblStylePr>
+    <w:tblStylePr w:type="firstCol">
+      <w:pPr>
+        <w:jc w:val="right"/>
+      </w:pPr>
+      <w:rPr>
+        <w:rFonts w:asciiTheme="majorHAnsi" w:eastAsiaTheme="majorEastAsia" w:hAnsiTheme="majorHAnsi" w:cstheme="majorBidi"/>
+        <w:i/>
+        <w:iCs/>
+        <w:sz w:val="26"/>
+      </w:rPr>
+      <w:tblPr/>
+      <w:tcPr>
+        <w:tcBorders>
+          <w:right w:val="single" w:sz="4" w:space="0" w:color="7F7F7F" w:themeColor="text1" w:themeTint="80"/>
+        </w:tcBorders>
+        <w:shd w:val="clear" w:color="auto" w:fill="FFFFFF" w:themeFill="background1"/>
+      </w:tcPr>
+    </w:tblStylePr>
+    <w:tblStylePr w:type="lastCol">
+      <w:rPr>
+        <w:rFonts w:asciiTheme="majorHAnsi" w:eastAsiaTheme="majorEastAsia" w:hAnsiTheme="majorHAnsi" w:cstheme="majorBidi"/>
+        <w:i/>
+        <w:iCs/>
+        <w:sz w:val="26"/>
+      </w:rPr>
+      <w:tblPr/>
+      <w:tcPr>
+        <w:tcBorders>
+          <w:left w:val="single" w:sz="4" w:space="0" w:color="7F7F7F" w:themeColor="text1" w:themeTint="80"/>
+        </w:tcBorders>
+        <w:shd w:val="clear" w:color="auto" w:fill="FFFFFF" w:themeFill="background1"/>
+      </w:tcPr>
+    </w:tblStylePr>
+    <w:tblStylePr w:type="band1Vert">
+      <w:tblPr/>
+      <w:tcPr>
+        <w:shd w:val="clear" w:color="auto" w:fill="F2F2F2" w:themeFill="background1" w:themeFillShade="F2"/>
+      </w:tcPr>
+    </w:tblStylePr>
+    <w:tblStylePr w:type="band1Horz">
+      <w:tblPr/>
+      <w:tcPr>
+        <w:shd w:val="clear" w:color="auto" w:fill="F2F2F2" w:themeFill="background1" w:themeFillShade="F2"/>
+      </w:tcPr>
+    </w:tblStylePr>
+    <w:tblStylePr w:type="neCell">
+      <w:tblPr/>
+      <w:tcPr>
+        <w:tcBorders>
+          <w:left w:val="nil"/>
+        </w:tcBorders>
+      </w:tcPr>
+    </w:tblStylePr>
+    <w:tblStylePr w:type="nwCell">
+      <w:tblPr/>
+      <w:tcPr>
+        <w:tcBorders>
+          <w:right w:val="nil"/>
+        </w:tcBorders>
+      </w:tcPr>
+    </w:tblStylePr>
+    <w:tblStylePr w:type="seCell">
+      <w:tblPr/>
+      <w:tcPr>
+        <w:tcBorders>
+          <w:left w:val="nil"/>
+        </w:tcBorders>
+      </w:tcPr>
+    </w:tblStylePr>
+    <w:tblStylePr w:type="swCell">
+      <w:tblPr/>
+      <w:tcPr>
+        <w:tcBorders>
+          <w:right w:val="nil"/>
+        </w:tcBorders>
+      </w:tcPr>
+    </w:tblStylePr>
+  </w:style>
+  <w:style w:type="table" w:styleId="PlainTable2">
+    <w:name w:val="Plain Table 2"/>
+    <w:basedOn w:val="TableNormal"/>
+    <w:uiPriority w:val="42"/>
+    <w:rsid w:val="003B06F5"/>
+    <w:pPr>
+      <w:spacing w:after="0" w:line="240" w:lineRule="auto"/>
+    </w:pPr>
+    <w:tblPr>
+      <w:tblStyleRowBandSize w:val="1"/>
+      <w:tblStyleColBandSize w:val="1"/>
+      <w:tblBorders>
+        <w:top w:val="single" w:sz="4" w:space="0" w:color="7F7F7F" w:themeColor="text1" w:themeTint="80"/>
+        <w:bottom w:val="single" w:sz="4" w:space="0" w:color="7F7F7F" w:themeColor="text1" w:themeTint="80"/>
+      </w:tblBorders>
+    </w:tblPr>
+    <w:tblStylePr w:type="firstRow">
+      <w:rPr>
+        <w:b/>
+        <w:bCs/>
+      </w:rPr>
+      <w:tblPr/>
+      <w:tcPr>
+        <w:tcBorders>
+          <w:bottom w:val="single" w:sz="4" w:space="0" w:color="7F7F7F" w:themeColor="text1" w:themeTint="80"/>
+        </w:tcBorders>
+      </w:tcPr>
+    </w:tblStylePr>
+    <w:tblStylePr w:type="lastRow">
+      <w:rPr>
+        <w:b/>
+        <w:bCs/>
+      </w:rPr>
+      <w:tblPr/>
+      <w:tcPr>
+        <w:tcBorders>
+          <w:top w:val="single" w:sz="4" w:space="0" w:color="7F7F7F" w:themeColor="text1" w:themeTint="80"/>
+        </w:tcBorders>
+      </w:tcPr>
+    </w:tblStylePr>
+    <w:tblStylePr w:type="firstCol">
+      <w:rPr>
+        <w:b/>
+        <w:bCs/>
+      </w:rPr>
+    </w:tblStylePr>
+    <w:tblStylePr w:type="lastCol">
+      <w:rPr>
+        <w:b/>
+        <w:bCs/>
+      </w:rPr>
+    </w:tblStylePr>
+    <w:tblStylePr w:type="band1Vert">
+      <w:tblPr/>
+      <w:tcPr>
+        <w:tcBorders>
+          <w:left w:val="single" w:sz="4" w:space="0" w:color="7F7F7F" w:themeColor="text1" w:themeTint="80"/>
+          <w:right w:val="single" w:sz="4" w:space="0" w:color="7F7F7F" w:themeColor="text1" w:themeTint="80"/>
+        </w:tcBorders>
+      </w:tcPr>
+    </w:tblStylePr>
+    <w:tblStylePr w:type="band2Vert">
+      <w:tblPr/>
+      <w:tcPr>
+        <w:tcBorders>
+          <w:left w:val="single" w:sz="4" w:space="0" w:color="7F7F7F" w:themeColor="text1" w:themeTint="80"/>
+          <w:right w:val="single" w:sz="4" w:space="0" w:color="7F7F7F" w:themeColor="text1" w:themeTint="80"/>
+        </w:tcBorders>
+      </w:tcPr>
+    </w:tblStylePr>
+    <w:tblStylePr w:type="band1Horz">
+      <w:tblPr/>
+      <w:tcPr>
+        <w:tcBorders>
+          <w:top w:val="single" w:sz="4" w:space="0" w:color="7F7F7F" w:themeColor="text1" w:themeTint="80"/>
+          <w:bottom w:val="single" w:sz="4" w:space="0" w:color="7F7F7F" w:themeColor="text1" w:themeTint="80"/>
+        </w:tcBorders>
+      </w:tcPr>
+    </w:tblStylePr>
+  </w:style>
+  <w:style w:type="table" w:styleId="PlainTable1">
+    <w:name w:val="Plain Table 1"/>
+    <w:basedOn w:val="TableNormal"/>
+    <w:uiPriority w:val="41"/>
+    <w:rsid w:val="003B06F5"/>
+    <w:pPr>
+      <w:spacing w:after="0" w:line="240" w:lineRule="auto"/>
+    </w:pPr>
+    <w:tblPr>
+      <w:tblStyleRowBandSize w:val="1"/>
+      <w:tblStyleColBandSize w:val="1"/>
+      <w:tblBorders>
+        <w:top w:val="single" w:sz="4" w:space="0" w:color="BFBFBF" w:themeColor="background1" w:themeShade="BF"/>
+        <w:left w:val="single" w:sz="4" w:space="0" w:color="BFBFBF" w:themeColor="background1" w:themeShade="BF"/>
+        <w:bottom w:val="single" w:sz="4" w:space="0" w:color="BFBFBF" w:themeColor="background1" w:themeShade="BF"/>
+        <w:right w:val="single" w:sz="4" w:space="0" w:color="BFBFBF" w:themeColor="background1" w:themeShade="BF"/>
+        <w:insideH w:val="single" w:sz="4" w:space="0" w:color="BFBFBF" w:themeColor="background1" w:themeShade="BF"/>
+        <w:insideV w:val="single" w:sz="4" w:space="0" w:color="BFBFBF" w:themeColor="background1" w:themeShade="BF"/>
+      </w:tblBorders>
+    </w:tblPr>
+    <w:tblStylePr w:type="firstRow">
+      <w:rPr>
+        <w:b/>
+        <w:bCs/>
+      </w:rPr>
+    </w:tblStylePr>
+    <w:tblStylePr w:type="lastRow">
+      <w:rPr>
+        <w:b/>
+        <w:bCs/>
+      </w:rPr>
+      <w:tblPr/>
+      <w:tcPr>
+        <w:tcBorders>
+          <w:top w:val="double" w:sz="4" w:space="0" w:color="BFBFBF" w:themeColor="background1" w:themeShade="BF"/>
+        </w:tcBorders>
+      </w:tcPr>
+    </w:tblStylePr>
+    <w:tblStylePr w:type="firstCol">
+      <w:rPr>
+        <w:b/>
+        <w:bCs/>
+      </w:rPr>
+    </w:tblStylePr>
+    <w:tblStylePr w:type="lastCol">
+      <w:rPr>
+        <w:b/>
+        <w:bCs/>
+      </w:rPr>
+    </w:tblStylePr>
+    <w:tblStylePr w:type="band1Vert">
+      <w:tblPr/>
+      <w:tcPr>
+        <w:shd w:val="clear" w:color="auto" w:fill="F2F2F2" w:themeFill="background1" w:themeFillShade="F2"/>
+      </w:tcPr>
+    </w:tblStylePr>
+    <w:tblStylePr w:type="band1Horz">
+      <w:tblPr/>
+      <w:tcPr>
+        <w:shd w:val="clear" w:color="auto" w:fill="F2F2F2" w:themeFill="background1" w:themeFillShade="F2"/>
+      </w:tcPr>
+    </w:tblStylePr>
+  </w:style>
+  <w:style w:type="table" w:styleId="GridTable2">
+    <w:name w:val="Grid Table 2"/>
+    <w:basedOn w:val="TableNormal"/>
+    <w:uiPriority w:val="47"/>
+    <w:rsid w:val="003B06F5"/>
+    <w:pPr>
+      <w:spacing w:after="0" w:line="240" w:lineRule="auto"/>
+    </w:pPr>
+    <w:tblPr>
+      <w:tblStyleRowBandSize w:val="1"/>
+      <w:tblStyleColBandSize w:val="1"/>
+      <w:tblBorders>
+        <w:top w:val="single" w:sz="2" w:space="0" w:color="666666" w:themeColor="text1" w:themeTint="99"/>
+        <w:bottom w:val="single" w:sz="2" w:space="0" w:color="666666" w:themeColor="text1" w:themeTint="99"/>
+        <w:insideH w:val="single" w:sz="2" w:space="0" w:color="666666" w:themeColor="text1" w:themeTint="99"/>
+        <w:insideV w:val="single" w:sz="2" w:space="0" w:color="666666" w:themeColor="text1" w:themeTint="99"/>
+      </w:tblBorders>
+    </w:tblPr>
+    <w:tblStylePr w:type="firstRow">
+      <w:rPr>
+        <w:b/>
+        <w:bCs/>
+      </w:rPr>
+      <w:tblPr/>
+      <w:tcPr>
+        <w:tcBorders>
+          <w:top w:val="nil"/>
+          <w:bottom w:val="single" w:sz="12" w:space="0" w:color="666666" w:themeColor="text1" w:themeTint="99"/>
+          <w:insideH w:val="nil"/>
+          <w:insideV w:val="nil"/>
+        </w:tcBorders>
+        <w:shd w:val="clear" w:color="auto" w:fill="FFFFFF" w:themeFill="background1"/>
+      </w:tcPr>
+    </w:tblStylePr>
+    <w:tblStylePr w:type="lastRow">
+      <w:rPr>
+        <w:b/>
+        <w:bCs/>
+      </w:rPr>
+      <w:tblPr/>
+      <w:tcPr>
+        <w:tcBorders>
+          <w:top w:val="double" w:sz="2" w:space="0" w:color="666666" w:themeColor="text1" w:themeTint="99"/>
+          <w:bottom w:val="nil"/>
+          <w:insideH w:val="nil"/>
+          <w:insideV w:val="nil"/>
+        </w:tcBorders>
+        <w:shd w:val="clear" w:color="auto" w:fill="FFFFFF" w:themeFill="background1"/>
+      </w:tcPr>
+    </w:tblStylePr>
+    <w:tblStylePr w:type="firstCol">
+      <w:rPr>
+        <w:b/>
+        <w:bCs/>
+      </w:rPr>
+    </w:tblStylePr>
+    <w:tblStylePr w:type="lastCol">
+      <w:rPr>
+        <w:b/>
+        <w:bCs/>
+      </w:rPr>
+    </w:tblStylePr>
+    <w:tblStylePr w:type="band1Vert">
+      <w:tblPr/>
+      <w:tcPr>
+        <w:shd w:val="clear" w:color="auto" w:fill="CCCCCC" w:themeFill="text1" w:themeFillTint="33"/>
+      </w:tcPr>
+    </w:tblStylePr>
+    <w:tblStylePr w:type="band1Horz">
+      <w:tblPr/>
+      <w:tcPr>
+        <w:shd w:val="clear" w:color="auto" w:fill="CCCCCC" w:themeFill="text1" w:themeFillTint="33"/>
+      </w:tcPr>
+    </w:tblStylePr>
+  </w:style>
 </w:styles>
 </file>
 
@@ -8354,7 +9609,7 @@
 </file>
 
 <file path=customXml/itemProps1.xml><?xml version="1.0" encoding="utf-8"?>
-<ds:datastoreItem xmlns:ds="http://schemas.openxmlformats.org/officeDocument/2006/customXml" ds:itemID="{490C071B-9D5D-4C93-8EA4-34AAC46A1497}">
+<ds:datastoreItem xmlns:ds="http://schemas.openxmlformats.org/officeDocument/2006/customXml" ds:itemID="{25F76EEB-8721-4452-B176-5CEE6D30627B}">
   <ds:schemaRefs>
     <ds:schemaRef ds:uri="http://schemas.openxmlformats.org/officeDocument/2006/bibliography"/>
   </ds:schemaRefs>

</xml_diff>

<commit_message>
Made sulfur edits on manuscript
</commit_message>
<xml_diff>
--- a/MAGstravaganza_draft5.docx
+++ b/MAGstravaganza_draft5.docx
@@ -2472,7 +2472,13 @@
         <w:t xml:space="preserve"> (Fig 2)</w:t>
       </w:r>
       <w:r>
-        <w:t xml:space="preserve">. Cytochrome c oxidases, both aa3- and cbb3-type, were widespread in both lakes and frequently observed in the same genomes. Of the quinol-based cytochromes, genes encoding cytochrome d were most often observed in MAGs from the hypolimnion of Trout Bog, while cytochrome aa3-600 was found only in MAGs classified as Bacteroidetes and Proteobacteria in the Trout Bog epilimnion and cytochrome o was observed only in a Chlamydia MAG from Lake Mendota. Alternative complex III was identified in MAGs of </w:t>
+        <w:t xml:space="preserve">. Cytochrome c oxidases, both aa3- and cbb3-type, were widespread in both lakes and frequently observed in the same genomes. </w:t>
+      </w:r>
+      <w:r>
+        <w:t xml:space="preserve">As aa3-type cytochromes are associated with high oxygen concentrations and cbb3-type cytochromes are associated with low oxygen concentrations, the presence of both types suggests the flexibility to operate under a range of oxygen concentrations. </w:t>
+      </w:r>
+      <w:r>
+        <w:t xml:space="preserve">Of the quinol-based cytochromes, genes encoding cytochrome d were most often observed in MAGs from the hypolimnion of Trout Bog, while cytochrome aa3-600 was found only in MAGs classified as Bacteroidetes and Proteobacteria in the Trout Bog epilimnion and cytochrome o was observed only in a Chlamydia MAG from Lake Mendota. Alternative complex III was identified in MAGs of </w:t>
       </w:r>
       <w:proofErr w:type="spellStart"/>
       <w:r>
@@ -2491,7 +2497,13 @@
         <w:t xml:space="preserve"> in Trout Bog (both layers), and in Bacteroidetes and Planctomycetes in Lake Mendota. </w:t>
       </w:r>
       <w:r>
-        <w:t>The presence and absence of cytochrome types by lake may reflect both the difference in oxygen concentrations and unique bacterial community compositions.</w:t>
+        <w:t>The presence and absence of cytochrome types by lake may reflect both the difference in oxygen concentrations and</w:t>
+      </w:r>
+      <w:r>
+        <w:t xml:space="preserve"> in</w:t>
+      </w:r>
+      <w:r>
+        <w:t xml:space="preserve"> bacterial community composition.</w:t>
       </w:r>
     </w:p>
     <w:p>
@@ -2505,7 +2517,11 @@
         <w:t>Similarly, h</w:t>
       </w:r>
       <w:r>
-        <w:t>ydrogen metabolism is an aspect of central metabolism that can influence other aspects of a microbe’s nutrient usage. Iron-only hydrogenases were found primarily in Trout Bog’s hypolimnion</w:t>
+        <w:t xml:space="preserve">ydrogen metabolism is an aspect of central metabolism that can influence other aspects of a microbe’s nutrient usage. Iron-only hydrogenases were found primarily in </w:t>
+      </w:r>
+      <w:r>
+        <w:lastRenderedPageBreak/>
+        <w:t>Trout Bog’s hypolimnion</w:t>
       </w:r>
       <w:r>
         <w:t xml:space="preserve"> (Fig. 2)</w:t>
@@ -2535,11 +2551,7 @@
         <w:t xml:space="preserve">. Genes encoding [Ni-Fe] hydrogenases of groups 1 and 2, involved in hydrogen uptake, sensing, and nitrogen fixation, were </w:t>
       </w:r>
       <w:r>
-        <w:t xml:space="preserve">widespread in </w:t>
-      </w:r>
-      <w:r>
-        <w:lastRenderedPageBreak/>
-        <w:t xml:space="preserve">the hypolimnion of Trout Bog, found only in </w:t>
+        <w:t xml:space="preserve">widespread in the hypolimnion of Trout Bog, found only in </w:t>
       </w:r>
       <w:proofErr w:type="spellStart"/>
       <w:r>
@@ -2789,7 +2801,15 @@
           <w:rFonts w:cs="Times New Roman"/>
           <w:szCs w:val="24"/>
         </w:rPr>
-        <w:t xml:space="preserve">Methylotrophy, the ability to grow solely on one carbon compounds such as methane or methanol, appears to be a likely metabolism in MAGs from both Trout Bog and Lake Mendota. Putative pathways for methanol degradation were found in MAGs classified as </w:t>
+        <w:t xml:space="preserve">Methylotrophy, the ability to grow solely on one carbon compounds such as methane or methanol, appears to be a likely metabolism in MAGs from both Trout Bog and Lake Mendota. </w:t>
+      </w:r>
+      <w:r>
+        <w:rPr>
+          <w:rFonts w:cs="Times New Roman"/>
+          <w:szCs w:val="24"/>
+        </w:rPr>
+        <w:lastRenderedPageBreak/>
+        <w:t xml:space="preserve">Putative pathways for methanol degradation were found in MAGs classified as </w:t>
       </w:r>
       <w:proofErr w:type="spellStart"/>
       <w:r>
@@ -2851,15 +2871,7 @@
           <w:rFonts w:cs="Times New Roman"/>
           <w:szCs w:val="24"/>
         </w:rPr>
-        <w:t xml:space="preserve"> also likely degrade methylamines, based on the presence of genes encoding the </w:t>
-      </w:r>
-      <w:r>
-        <w:rPr>
-          <w:rFonts w:cs="Times New Roman"/>
-          <w:szCs w:val="24"/>
-        </w:rPr>
-        <w:lastRenderedPageBreak/>
-        <w:t>N-</w:t>
+        <w:t xml:space="preserve"> also likely degrade methylamines, based on the presence of genes encoding the N-</w:t>
       </w:r>
       <w:proofErr w:type="spellStart"/>
       <w:r>
@@ -4521,6 +4533,95 @@
         </w:rPr>
         <w:t xml:space="preserve"> This result may also suggest adaptation to nitrogen limitation, as this trait is maintained more frequently in populations from Trout Bog.</w:t>
       </w:r>
+      <w:r>
+        <w:rPr>
+          <w:rFonts w:cs="Times New Roman"/>
+          <w:szCs w:val="24"/>
+        </w:rPr>
+        <w:t xml:space="preserve"> Interestingly, </w:t>
+      </w:r>
+      <w:r>
+        <w:rPr>
+          <w:rFonts w:cs="Times New Roman"/>
+          <w:szCs w:val="24"/>
+        </w:rPr>
+        <w:t xml:space="preserve">two MAGs of </w:t>
+      </w:r>
+      <w:proofErr w:type="spellStart"/>
+      <w:r>
+        <w:rPr>
+          <w:rFonts w:cs="Times New Roman"/>
+          <w:szCs w:val="24"/>
+        </w:rPr>
+        <w:t>Chlorobiales</w:t>
+      </w:r>
+      <w:proofErr w:type="spellEnd"/>
+      <w:r>
+        <w:rPr>
+          <w:rFonts w:cs="Times New Roman"/>
+          <w:szCs w:val="24"/>
+        </w:rPr>
+        <w:t xml:space="preserve"> (potentially from the same population based on ANI) contained genes encoding Fe-only nitrogenase in addition to Mo nitrogenase. Methane production has been observed as an inherent property of the Fe-only nitrogenases </w:t>
+      </w:r>
+      <w:r>
+        <w:rPr>
+          <w:rFonts w:cs="Times New Roman"/>
+          <w:szCs w:val="24"/>
+        </w:rPr>
+        <w:fldChar w:fldCharType="begin" w:fldLock="1"/>
+      </w:r>
+      <w:r>
+        <w:rPr>
+          <w:rFonts w:cs="Times New Roman"/>
+          <w:szCs w:val="24"/>
+        </w:rPr>
+        <w:instrText>ADDIN CSL_CITATION { "citationItems" : [ { "id" : "ITEM-1", "itemData" : { "DOI" : "10.1038/s41564-017-0091-5", "ISSN" : "2058-5276", "abstract" : "Methane (CH4) is a potent greenhouse gas that is released from fossil fuels and is also produced by microbial activity, with at least one billion tonnes of CH4 being formed and consumed by microorganisms in a single year\n                1\n              . Complex methanogenesis pathways used by archaea are the main route for bioconversion of carbon dioxide (CO2) to CH4 in nature2\u20134. Here, we report that wild-type iron-iron (Fe-only) nitrogenase from the bacterium Rhodopseudomonas palustris reduces CO2 simultaneously with nitrogen gas (N2) and protons to yield CH4, ammonia (NH3) and hydrogen gas (H2) in a single enzymatic step. The amount of CH4 produced by purified Fe-only nitrogenase was low compared to its other products, but CH4 production by this enzyme in R. palustris was sufficient to support the growth of an obligate CH4-utilizing Methylomonas strain when the two microorganisms were grown in co-culture, with oxygen (O2) added at intervals. Other nitrogen-fixing bacteria that we tested also formed CH4 when expressing Fe-only nitrogenase, suggesting that this is a general property of this enzyme. The genomes of 9% of diverse nitrogen-fixing microorganisms from a range of environments encode Fe-only nitrogenase. Our data suggest that active Fe-only nitrogenase, present in diverse microorganisms, contributes CH4 that could shape microbial community interactions.", "author" : [ { "dropping-particle" : "", "family" : "Zheng", "given" : "Yanning", "non-dropping-particle" : "", "parse-names" : false, "suffix" : "" }, { "dropping-particle" : "", "family" : "Harris", "given" : "Derek F.", "non-dropping-particle" : "", "parse-names" : false, "suffix" : "" }, { "dropping-particle" : "", "family" : "Yu", "given" : "Zheng", "non-dropping-particle" : "", "parse-names" : false, "suffix" : "" }, { "dropping-particle" : "", "family" : "Fu", "given" : "Yanfen", "non-dropping-particle" : "", "parse-names" : false, "suffix" : "" }, { "dropping-particle" : "", "family" : "Poudel", "given" : "Saroj", "non-dropping-particle" : "", "parse-names" : false, "suffix" : "" }, { "dropping-particle" : "", "family" : "Ledbetter", "given" : "Rhesa N.", "non-dropping-particle" : "", "parse-names" : false, "suffix" : "" }, { "dropping-particle" : "", "family" : "Fixen", "given" : "Kathryn R.", "non-dropping-particle" : "", "parse-names" : false, "suffix" : "" }, { "dropping-particle" : "", "family" : "Yang", "given" : "Zhi-Yong", "non-dropping-particle" : "", "parse-names" : false, "suffix" : "" }, { "dropping-particle" : "", "family" : "Boyd", "given" : "Eric S.", "non-dropping-particle" : "", "parse-names" : false, "suffix" : "" }, { "dropping-particle" : "", "family" : "Lidstrom", "given" : "Mary E.", "non-dropping-particle" : "", "parse-names" : false, "suffix" : "" }, { "dropping-particle" : "", "family" : "Seefeldt", "given" : "Lance C.", "non-dropping-particle" : "", "parse-names" : false, "suffix" : "" }, { "dropping-particle" : "", "family" : "Harwood", "given" : "Caroline S.", "non-dropping-particle" : "", "parse-names" : false, "suffix" : "" } ], "container-title" : "Nature Microbiology", "id" : "ITEM-1", "issued" : { "date-parts" : [ [ "2018" ] ] }, "publisher" : "Springer US", "title" : "A pathway for biological methane production using bacterial iron-only nitrogenase", "type" : "article-journal", "volume" : "4" }, "uris" : [ "http://www.mendeley.com/documents/?uuid=28eb9c56-8569-433c-90a8-b3e2e3d5396d" ] } ], "mendeley" : { "formattedCitation" : "(Zheng et al. 2018)", "plainTextFormattedCitation" : "(Zheng et al. 2018)", "previouslyFormattedCitation" : "(Zheng et al. 2018)" }, "properties" : {  }, "schema" : "https://github.com/citation-style-language/schema/raw/master/csl-citation.json" }</w:instrText>
+      </w:r>
+      <w:r>
+        <w:rPr>
+          <w:rFonts w:cs="Times New Roman"/>
+          <w:szCs w:val="24"/>
+        </w:rPr>
+        <w:fldChar w:fldCharType="separate"/>
+      </w:r>
+      <w:r>
+        <w:rPr>
+          <w:rFonts w:cs="Times New Roman"/>
+          <w:noProof/>
+          <w:szCs w:val="24"/>
+        </w:rPr>
+        <w:t>(Zheng et al. 2018)</w:t>
+      </w:r>
+      <w:r>
+        <w:rPr>
+          <w:rFonts w:cs="Times New Roman"/>
+          <w:szCs w:val="24"/>
+        </w:rPr>
+        <w:fldChar w:fldCharType="end"/>
+      </w:r>
+      <w:r>
+        <w:rPr>
+          <w:rFonts w:cs="Times New Roman"/>
+          <w:szCs w:val="24"/>
+        </w:rPr>
+        <w:t xml:space="preserve">, suggesting that </w:t>
+      </w:r>
+      <w:proofErr w:type="spellStart"/>
+      <w:r>
+        <w:rPr>
+          <w:rFonts w:cs="Times New Roman"/>
+          <w:szCs w:val="24"/>
+        </w:rPr>
+        <w:t>Chlorobiales</w:t>
+      </w:r>
+      <w:proofErr w:type="spellEnd"/>
+      <w:r>
+        <w:rPr>
+          <w:rFonts w:cs="Times New Roman"/>
+          <w:szCs w:val="24"/>
+        </w:rPr>
+        <w:t xml:space="preserve"> may be an additional source of methane in Trout Bog.</w:t>
+      </w:r>
     </w:p>
     <w:p>
       <w:pPr>
@@ -5057,10 +5158,11 @@
         <w:tblLook w:val="04A0" w:firstRow="1" w:lastRow="0" w:firstColumn="1" w:lastColumn="0" w:noHBand="0" w:noVBand="1"/>
       </w:tblPr>
       <w:tblGrid>
-        <w:gridCol w:w="2337"/>
-        <w:gridCol w:w="2337"/>
-        <w:gridCol w:w="2338"/>
-        <w:gridCol w:w="2338"/>
+        <w:gridCol w:w="2040"/>
+        <w:gridCol w:w="2082"/>
+        <w:gridCol w:w="1623"/>
+        <w:gridCol w:w="1751"/>
+        <w:gridCol w:w="1864"/>
       </w:tblGrid>
       <w:tr>
         <w:trPr>
@@ -5069,7 +5171,7 @@
         <w:tc>
           <w:tcPr>
             <w:cnfStyle w:val="001000000000" w:firstRow="0" w:lastRow="0" w:firstColumn="1" w:lastColumn="0" w:oddVBand="0" w:evenVBand="0" w:oddHBand="0" w:evenHBand="0" w:firstRowFirstColumn="0" w:firstRowLastColumn="0" w:lastRowFirstColumn="0" w:lastRowLastColumn="0"/>
-            <w:tcW w:w="2337" w:type="dxa"/>
+            <w:tcW w:w="2230" w:type="dxa"/>
           </w:tcPr>
           <w:p>
             <w:pPr>
@@ -5080,11 +5182,20 @@
                 <w:szCs w:val="24"/>
               </w:rPr>
             </w:pPr>
-          </w:p>
-        </w:tc>
-        <w:tc>
-          <w:tcPr>
-            <w:tcW w:w="2337" w:type="dxa"/>
+            <w:r>
+              <w:rPr>
+                <w:rFonts w:cs="Times New Roman"/>
+                <w:b w:val="0"/>
+                <w:szCs w:val="24"/>
+              </w:rPr>
+              <w:lastRenderedPageBreak/>
+              <w:t>Process</w:t>
+            </w:r>
+          </w:p>
+        </w:tc>
+        <w:tc>
+          <w:tcPr>
+            <w:tcW w:w="1445" w:type="dxa"/>
           </w:tcPr>
           <w:p>
             <w:pPr>
@@ -5102,13 +5213,13 @@
                 <w:b w:val="0"/>
                 <w:szCs w:val="24"/>
               </w:rPr>
-              <w:t>Lake Mendota</w:t>
-            </w:r>
-          </w:p>
-        </w:tc>
-        <w:tc>
-          <w:tcPr>
-            <w:tcW w:w="2338" w:type="dxa"/>
+              <w:t>Marker Gene</w:t>
+            </w:r>
+          </w:p>
+        </w:tc>
+        <w:tc>
+          <w:tcPr>
+            <w:tcW w:w="1803" w:type="dxa"/>
           </w:tcPr>
           <w:p>
             <w:pPr>
@@ -5126,13 +5237,13 @@
                 <w:b w:val="0"/>
                 <w:szCs w:val="24"/>
               </w:rPr>
-              <w:t>Trout Bog Epilimnion</w:t>
-            </w:r>
-          </w:p>
-        </w:tc>
-        <w:tc>
-          <w:tcPr>
-            <w:tcW w:w="2338" w:type="dxa"/>
+              <w:t>Lake Mendota</w:t>
+            </w:r>
+          </w:p>
+        </w:tc>
+        <w:tc>
+          <w:tcPr>
+            <w:tcW w:w="1899" w:type="dxa"/>
           </w:tcPr>
           <w:p>
             <w:pPr>
@@ -5150,6 +5261,30 @@
                 <w:b w:val="0"/>
                 <w:szCs w:val="24"/>
               </w:rPr>
+              <w:t>Trout Bog Epilimnion</w:t>
+            </w:r>
+          </w:p>
+        </w:tc>
+        <w:tc>
+          <w:tcPr>
+            <w:tcW w:w="1983" w:type="dxa"/>
+          </w:tcPr>
+          <w:p>
+            <w:pPr>
+              <w:jc w:val="center"/>
+              <w:cnfStyle w:val="100000000000" w:firstRow="1" w:lastRow="0" w:firstColumn="0" w:lastColumn="0" w:oddVBand="0" w:evenVBand="0" w:oddHBand="0" w:evenHBand="0" w:firstRowFirstColumn="0" w:firstRowLastColumn="0" w:lastRowFirstColumn="0" w:lastRowLastColumn="0"/>
+              <w:rPr>
+                <w:rFonts w:cs="Times New Roman"/>
+                <w:b w:val="0"/>
+                <w:szCs w:val="24"/>
+              </w:rPr>
+            </w:pPr>
+            <w:r>
+              <w:rPr>
+                <w:rFonts w:cs="Times New Roman"/>
+                <w:b w:val="0"/>
+                <w:szCs w:val="24"/>
+              </w:rPr>
               <w:t>Trout Bog Hypolimnion</w:t>
             </w:r>
           </w:p>
@@ -5162,11 +5297,11 @@
         <w:tc>
           <w:tcPr>
             <w:cnfStyle w:val="001000000000" w:firstRow="0" w:lastRow="0" w:firstColumn="1" w:lastColumn="0" w:oddVBand="0" w:evenVBand="0" w:oddHBand="0" w:evenHBand="0" w:firstRowFirstColumn="0" w:firstRowLastColumn="0" w:lastRowFirstColumn="0" w:lastRowLastColumn="0"/>
-            <w:tcW w:w="2337" w:type="dxa"/>
-          </w:tcPr>
-          <w:p>
-            <w:pPr>
-              <w:jc w:val="right"/>
+            <w:tcW w:w="2230" w:type="dxa"/>
+          </w:tcPr>
+          <w:p>
+            <w:pPr>
+              <w:jc w:val="center"/>
               <w:rPr>
                 <w:rFonts w:cs="Times New Roman"/>
                 <w:b w:val="0"/>
@@ -5179,13 +5314,13 @@
                 <w:b w:val="0"/>
                 <w:szCs w:val="24"/>
               </w:rPr>
-              <w:t>Flavocytochrome c</w:t>
-            </w:r>
-          </w:p>
-        </w:tc>
-        <w:tc>
-          <w:tcPr>
-            <w:tcW w:w="2337" w:type="dxa"/>
+              <w:t>Sulfide oxidation</w:t>
+            </w:r>
+          </w:p>
+        </w:tc>
+        <w:tc>
+          <w:tcPr>
+            <w:tcW w:w="1445" w:type="dxa"/>
           </w:tcPr>
           <w:p>
             <w:pPr>
@@ -5196,18 +5331,29 @@
                 <w:szCs w:val="24"/>
               </w:rPr>
             </w:pPr>
+            <w:proofErr w:type="spellStart"/>
+            <w:proofErr w:type="gramStart"/>
             <w:r>
               <w:rPr>
                 <w:rFonts w:cs="Times New Roman"/>
                 <w:szCs w:val="24"/>
               </w:rPr>
-              <w:t>3%</w:t>
-            </w:r>
-          </w:p>
-        </w:tc>
-        <w:tc>
-          <w:tcPr>
-            <w:tcW w:w="2338" w:type="dxa"/>
+              <w:t>Sulfide:quinone</w:t>
+            </w:r>
+            <w:proofErr w:type="spellEnd"/>
+            <w:proofErr w:type="gramEnd"/>
+            <w:r>
+              <w:rPr>
+                <w:rFonts w:cs="Times New Roman"/>
+                <w:szCs w:val="24"/>
+              </w:rPr>
+              <w:t xml:space="preserve"> reductase</w:t>
+            </w:r>
+          </w:p>
+        </w:tc>
+        <w:tc>
+          <w:tcPr>
+            <w:tcW w:w="1803" w:type="dxa"/>
           </w:tcPr>
           <w:p>
             <w:pPr>
@@ -5223,13 +5369,13 @@
                 <w:rFonts w:cs="Times New Roman"/>
                 <w:szCs w:val="24"/>
               </w:rPr>
-              <w:t>16%</w:t>
-            </w:r>
-          </w:p>
-        </w:tc>
-        <w:tc>
-          <w:tcPr>
-            <w:tcW w:w="2338" w:type="dxa"/>
+              <w:t>20%</w:t>
+            </w:r>
+          </w:p>
+        </w:tc>
+        <w:tc>
+          <w:tcPr>
+            <w:tcW w:w="1899" w:type="dxa"/>
           </w:tcPr>
           <w:p>
             <w:pPr>
@@ -5245,7 +5391,29 @@
                 <w:rFonts w:cs="Times New Roman"/>
                 <w:szCs w:val="24"/>
               </w:rPr>
-              <w:t>5%</w:t>
+              <w:t>31%</w:t>
+            </w:r>
+          </w:p>
+        </w:tc>
+        <w:tc>
+          <w:tcPr>
+            <w:tcW w:w="1983" w:type="dxa"/>
+          </w:tcPr>
+          <w:p>
+            <w:pPr>
+              <w:jc w:val="center"/>
+              <w:cnfStyle w:val="000000100000" w:firstRow="0" w:lastRow="0" w:firstColumn="0" w:lastColumn="0" w:oddVBand="0" w:evenVBand="0" w:oddHBand="1" w:evenHBand="0" w:firstRowFirstColumn="0" w:firstRowLastColumn="0" w:lastRowFirstColumn="0" w:lastRowLastColumn="0"/>
+              <w:rPr>
+                <w:rFonts w:cs="Times New Roman"/>
+                <w:szCs w:val="24"/>
+              </w:rPr>
+            </w:pPr>
+            <w:r>
+              <w:rPr>
+                <w:rFonts w:cs="Times New Roman"/>
+                <w:szCs w:val="24"/>
+              </w:rPr>
+              <w:t>36%</w:t>
             </w:r>
           </w:p>
         </w:tc>
@@ -5254,11 +5422,11 @@
         <w:tc>
           <w:tcPr>
             <w:cnfStyle w:val="001000000000" w:firstRow="0" w:lastRow="0" w:firstColumn="1" w:lastColumn="0" w:oddVBand="0" w:evenVBand="0" w:oddHBand="0" w:evenHBand="0" w:firstRowFirstColumn="0" w:firstRowLastColumn="0" w:lastRowFirstColumn="0" w:lastRowLastColumn="0"/>
-            <w:tcW w:w="2337" w:type="dxa"/>
-          </w:tcPr>
-          <w:p>
-            <w:pPr>
-              <w:jc w:val="right"/>
+            <w:tcW w:w="2230" w:type="dxa"/>
+          </w:tcPr>
+          <w:p>
+            <w:pPr>
+              <w:jc w:val="center"/>
               <w:rPr>
                 <w:rFonts w:cs="Times New Roman"/>
                 <w:b w:val="0"/>
@@ -5271,13 +5439,13 @@
                 <w:b w:val="0"/>
                 <w:szCs w:val="24"/>
               </w:rPr>
-              <w:t>Dissimilatory sulfite reductase</w:t>
-            </w:r>
-          </w:p>
-        </w:tc>
-        <w:tc>
-          <w:tcPr>
-            <w:tcW w:w="2337" w:type="dxa"/>
+              <w:t>Sulfide oxidation</w:t>
+            </w:r>
+          </w:p>
+        </w:tc>
+        <w:tc>
+          <w:tcPr>
+            <w:tcW w:w="1445" w:type="dxa"/>
           </w:tcPr>
           <w:p>
             <w:pPr>
@@ -5293,13 +5461,13 @@
                 <w:rFonts w:cs="Times New Roman"/>
                 <w:szCs w:val="24"/>
               </w:rPr>
-              <w:t>0%</w:t>
-            </w:r>
-          </w:p>
-        </w:tc>
-        <w:tc>
-          <w:tcPr>
-            <w:tcW w:w="2338" w:type="dxa"/>
+              <w:t>Flavocytochrome c</w:t>
+            </w:r>
+          </w:p>
+        </w:tc>
+        <w:tc>
+          <w:tcPr>
+            <w:tcW w:w="1803" w:type="dxa"/>
           </w:tcPr>
           <w:p>
             <w:pPr>
@@ -5315,13 +5483,13 @@
                 <w:rFonts w:cs="Times New Roman"/>
                 <w:szCs w:val="24"/>
               </w:rPr>
-              <w:t>6 %</w:t>
-            </w:r>
-          </w:p>
-        </w:tc>
-        <w:tc>
-          <w:tcPr>
-            <w:tcW w:w="2338" w:type="dxa"/>
+              <w:t>3%</w:t>
+            </w:r>
+          </w:p>
+        </w:tc>
+        <w:tc>
+          <w:tcPr>
+            <w:tcW w:w="1899" w:type="dxa"/>
           </w:tcPr>
           <w:p>
             <w:pPr>
@@ -5337,7 +5505,43 @@
                 <w:rFonts w:cs="Times New Roman"/>
                 <w:szCs w:val="24"/>
               </w:rPr>
-              <w:t>8%</w:t>
+              <w:t>1</w:t>
+            </w:r>
+            <w:r>
+              <w:rPr>
+                <w:rFonts w:cs="Times New Roman"/>
+                <w:szCs w:val="24"/>
+              </w:rPr>
+              <w:t>4</w:t>
+            </w:r>
+            <w:r>
+              <w:rPr>
+                <w:rFonts w:cs="Times New Roman"/>
+                <w:szCs w:val="24"/>
+              </w:rPr>
+              <w:t>%</w:t>
+            </w:r>
+          </w:p>
+        </w:tc>
+        <w:tc>
+          <w:tcPr>
+            <w:tcW w:w="1983" w:type="dxa"/>
+          </w:tcPr>
+          <w:p>
+            <w:pPr>
+              <w:jc w:val="center"/>
+              <w:cnfStyle w:val="000000000000" w:firstRow="0" w:lastRow="0" w:firstColumn="0" w:lastColumn="0" w:oddVBand="0" w:evenVBand="0" w:oddHBand="0" w:evenHBand="0" w:firstRowFirstColumn="0" w:firstRowLastColumn="0" w:lastRowFirstColumn="0" w:lastRowLastColumn="0"/>
+              <w:rPr>
+                <w:rFonts w:cs="Times New Roman"/>
+                <w:szCs w:val="24"/>
+              </w:rPr>
+            </w:pPr>
+            <w:r>
+              <w:rPr>
+                <w:rFonts w:cs="Times New Roman"/>
+                <w:szCs w:val="24"/>
+              </w:rPr>
+              <w:t>5%</w:t>
             </w:r>
           </w:p>
         </w:tc>
@@ -5349,11 +5553,11 @@
         <w:tc>
           <w:tcPr>
             <w:cnfStyle w:val="001000000000" w:firstRow="0" w:lastRow="0" w:firstColumn="1" w:lastColumn="0" w:oddVBand="0" w:evenVBand="0" w:oddHBand="0" w:evenHBand="0" w:firstRowFirstColumn="0" w:firstRowLastColumn="0" w:lastRowFirstColumn="0" w:lastRowLastColumn="0"/>
-            <w:tcW w:w="2337" w:type="dxa"/>
-          </w:tcPr>
-          <w:p>
-            <w:pPr>
-              <w:jc w:val="right"/>
+            <w:tcW w:w="2230" w:type="dxa"/>
+          </w:tcPr>
+          <w:p>
+            <w:pPr>
+              <w:jc w:val="center"/>
               <w:rPr>
                 <w:rFonts w:cs="Times New Roman"/>
                 <w:b w:val="0"/>
@@ -5366,13 +5570,13 @@
                 <w:b w:val="0"/>
                 <w:szCs w:val="24"/>
               </w:rPr>
-              <w:t>Thiosulfate dehydrogenase</w:t>
-            </w:r>
-          </w:p>
-        </w:tc>
-        <w:tc>
-          <w:tcPr>
-            <w:tcW w:w="2337" w:type="dxa"/>
+              <w:t>Sulfite reduction or oxidation</w:t>
+            </w:r>
+          </w:p>
+        </w:tc>
+        <w:tc>
+          <w:tcPr>
+            <w:tcW w:w="1445" w:type="dxa"/>
           </w:tcPr>
           <w:p>
             <w:pPr>
@@ -5388,13 +5592,13 @@
                 <w:rFonts w:cs="Times New Roman"/>
                 <w:szCs w:val="24"/>
               </w:rPr>
-              <w:t>1%</w:t>
-            </w:r>
-          </w:p>
-        </w:tc>
-        <w:tc>
-          <w:tcPr>
-            <w:tcW w:w="2338" w:type="dxa"/>
+              <w:t>Dissimilatory sulfite reductase</w:t>
+            </w:r>
+          </w:p>
+        </w:tc>
+        <w:tc>
+          <w:tcPr>
+            <w:tcW w:w="1803" w:type="dxa"/>
           </w:tcPr>
           <w:p>
             <w:pPr>
@@ -5410,13 +5614,13 @@
                 <w:rFonts w:cs="Times New Roman"/>
                 <w:szCs w:val="24"/>
               </w:rPr>
-              <w:t>19%</w:t>
-            </w:r>
-          </w:p>
-        </w:tc>
-        <w:tc>
-          <w:tcPr>
-            <w:tcW w:w="2338" w:type="dxa"/>
+              <w:t>0%</w:t>
+            </w:r>
+          </w:p>
+        </w:tc>
+        <w:tc>
+          <w:tcPr>
+            <w:tcW w:w="1899" w:type="dxa"/>
           </w:tcPr>
           <w:p>
             <w:pPr>
@@ -5432,7 +5636,29 @@
                 <w:rFonts w:cs="Times New Roman"/>
                 <w:szCs w:val="24"/>
               </w:rPr>
-              <w:t>19%</w:t>
+              <w:t>6 %</w:t>
+            </w:r>
+          </w:p>
+        </w:tc>
+        <w:tc>
+          <w:tcPr>
+            <w:tcW w:w="1983" w:type="dxa"/>
+          </w:tcPr>
+          <w:p>
+            <w:pPr>
+              <w:jc w:val="center"/>
+              <w:cnfStyle w:val="000000100000" w:firstRow="0" w:lastRow="0" w:firstColumn="0" w:lastColumn="0" w:oddVBand="0" w:evenVBand="0" w:oddHBand="1" w:evenHBand="0" w:firstRowFirstColumn="0" w:firstRowLastColumn="0" w:lastRowFirstColumn="0" w:lastRowLastColumn="0"/>
+              <w:rPr>
+                <w:rFonts w:cs="Times New Roman"/>
+                <w:szCs w:val="24"/>
+              </w:rPr>
+            </w:pPr>
+            <w:r>
+              <w:rPr>
+                <w:rFonts w:cs="Times New Roman"/>
+                <w:szCs w:val="24"/>
+              </w:rPr>
+              <w:t>8%</w:t>
             </w:r>
           </w:p>
         </w:tc>
@@ -5441,11 +5667,11 @@
         <w:tc>
           <w:tcPr>
             <w:cnfStyle w:val="001000000000" w:firstRow="0" w:lastRow="0" w:firstColumn="1" w:lastColumn="0" w:oddVBand="0" w:evenVBand="0" w:oddHBand="0" w:evenHBand="0" w:firstRowFirstColumn="0" w:firstRowLastColumn="0" w:lastRowFirstColumn="0" w:lastRowLastColumn="0"/>
-            <w:tcW w:w="2337" w:type="dxa"/>
-          </w:tcPr>
-          <w:p>
-            <w:pPr>
-              <w:jc w:val="right"/>
+            <w:tcW w:w="2230" w:type="dxa"/>
+          </w:tcPr>
+          <w:p>
+            <w:pPr>
+              <w:jc w:val="center"/>
               <w:rPr>
                 <w:rFonts w:cs="Times New Roman"/>
                 <w:b w:val="0"/>
@@ -5458,23 +5684,13 @@
                 <w:b w:val="0"/>
                 <w:szCs w:val="24"/>
               </w:rPr>
-              <w:t xml:space="preserve">Sulfate </w:t>
-            </w:r>
-            <w:proofErr w:type="spellStart"/>
-            <w:r>
-              <w:rPr>
-                <w:rFonts w:cs="Times New Roman"/>
-                <w:b w:val="0"/>
-                <w:szCs w:val="24"/>
-              </w:rPr>
-              <w:t>adenylyltransferase</w:t>
-            </w:r>
-            <w:proofErr w:type="spellEnd"/>
-          </w:p>
-        </w:tc>
-        <w:tc>
-          <w:tcPr>
-            <w:tcW w:w="2337" w:type="dxa"/>
+              <w:t>Sulfur oxidation</w:t>
+            </w:r>
+          </w:p>
+        </w:tc>
+        <w:tc>
+          <w:tcPr>
+            <w:tcW w:w="1445" w:type="dxa"/>
           </w:tcPr>
           <w:p>
             <w:pPr>
@@ -5490,13 +5706,13 @@
                 <w:rFonts w:cs="Times New Roman"/>
                 <w:szCs w:val="24"/>
               </w:rPr>
-              <w:t>45%</w:t>
-            </w:r>
-          </w:p>
-        </w:tc>
-        <w:tc>
-          <w:tcPr>
-            <w:tcW w:w="2338" w:type="dxa"/>
+              <w:t>sox gene cluster</w:t>
+            </w:r>
+          </w:p>
+        </w:tc>
+        <w:tc>
+          <w:tcPr>
+            <w:tcW w:w="1803" w:type="dxa"/>
           </w:tcPr>
           <w:p>
             <w:pPr>
@@ -5512,13 +5728,20 @@
                 <w:rFonts w:cs="Times New Roman"/>
                 <w:szCs w:val="24"/>
               </w:rPr>
-              <w:t>52%</w:t>
-            </w:r>
-          </w:p>
-        </w:tc>
-        <w:tc>
-          <w:tcPr>
-            <w:tcW w:w="2338" w:type="dxa"/>
+              <w:t>4</w:t>
+            </w:r>
+            <w:r>
+              <w:rPr>
+                <w:rFonts w:cs="Times New Roman"/>
+                <w:szCs w:val="24"/>
+              </w:rPr>
+              <w:t>%</w:t>
+            </w:r>
+          </w:p>
+        </w:tc>
+        <w:tc>
+          <w:tcPr>
+            <w:tcW w:w="1899" w:type="dxa"/>
           </w:tcPr>
           <w:p>
             <w:pPr>
@@ -5534,7 +5757,425 @@
                 <w:rFonts w:cs="Times New Roman"/>
                 <w:szCs w:val="24"/>
               </w:rPr>
+              <w:t>20</w:t>
+            </w:r>
+            <w:r>
+              <w:rPr>
+                <w:rFonts w:cs="Times New Roman"/>
+                <w:szCs w:val="24"/>
+              </w:rPr>
+              <w:t>%</w:t>
+            </w:r>
+          </w:p>
+        </w:tc>
+        <w:tc>
+          <w:tcPr>
+            <w:tcW w:w="1983" w:type="dxa"/>
+          </w:tcPr>
+          <w:p>
+            <w:pPr>
+              <w:jc w:val="center"/>
+              <w:cnfStyle w:val="000000000000" w:firstRow="0" w:lastRow="0" w:firstColumn="0" w:lastColumn="0" w:oddVBand="0" w:evenVBand="0" w:oddHBand="0" w:evenHBand="0" w:firstRowFirstColumn="0" w:firstRowLastColumn="0" w:lastRowFirstColumn="0" w:lastRowLastColumn="0"/>
+              <w:rPr>
+                <w:rFonts w:cs="Times New Roman"/>
+                <w:szCs w:val="24"/>
+              </w:rPr>
+            </w:pPr>
+            <w:r>
+              <w:rPr>
+                <w:rFonts w:cs="Times New Roman"/>
+                <w:szCs w:val="24"/>
+              </w:rPr>
+              <w:t>17</w:t>
+            </w:r>
+            <w:r>
+              <w:rPr>
+                <w:rFonts w:cs="Times New Roman"/>
+                <w:szCs w:val="24"/>
+              </w:rPr>
+              <w:t>%</w:t>
+            </w:r>
+          </w:p>
+        </w:tc>
+      </w:tr>
+      <w:tr>
+        <w:trPr>
+          <w:cnfStyle w:val="000000100000" w:firstRow="0" w:lastRow="0" w:firstColumn="0" w:lastColumn="0" w:oddVBand="0" w:evenVBand="0" w:oddHBand="1" w:evenHBand="0" w:firstRowFirstColumn="0" w:firstRowLastColumn="0" w:lastRowFirstColumn="0" w:lastRowLastColumn="0"/>
+        </w:trPr>
+        <w:tc>
+          <w:tcPr>
+            <w:cnfStyle w:val="001000000000" w:firstRow="0" w:lastRow="0" w:firstColumn="1" w:lastColumn="0" w:oddVBand="0" w:evenVBand="0" w:oddHBand="0" w:evenHBand="0" w:firstRowFirstColumn="0" w:firstRowLastColumn="0" w:lastRowFirstColumn="0" w:lastRowLastColumn="0"/>
+            <w:tcW w:w="2230" w:type="dxa"/>
+          </w:tcPr>
+          <w:p>
+            <w:pPr>
+              <w:jc w:val="center"/>
+              <w:rPr>
+                <w:rFonts w:cs="Times New Roman"/>
+                <w:b w:val="0"/>
+                <w:szCs w:val="24"/>
+              </w:rPr>
+            </w:pPr>
+            <w:r>
+              <w:rPr>
+                <w:rFonts w:cs="Times New Roman"/>
+                <w:b w:val="0"/>
+                <w:szCs w:val="24"/>
+              </w:rPr>
+              <w:t>Sulfite oxidation</w:t>
+            </w:r>
+          </w:p>
+        </w:tc>
+        <w:tc>
+          <w:tcPr>
+            <w:tcW w:w="1445" w:type="dxa"/>
+          </w:tcPr>
+          <w:p>
+            <w:pPr>
+              <w:jc w:val="center"/>
+              <w:cnfStyle w:val="000000100000" w:firstRow="0" w:lastRow="0" w:firstColumn="0" w:lastColumn="0" w:oddVBand="0" w:evenVBand="0" w:oddHBand="1" w:evenHBand="0" w:firstRowFirstColumn="0" w:firstRowLastColumn="0" w:lastRowFirstColumn="0" w:lastRowLastColumn="0"/>
+              <w:rPr>
+                <w:rFonts w:cs="Times New Roman"/>
+                <w:szCs w:val="24"/>
+              </w:rPr>
+            </w:pPr>
+            <w:r>
+              <w:rPr>
+                <w:rFonts w:cs="Times New Roman"/>
+                <w:szCs w:val="24"/>
+              </w:rPr>
+              <w:t xml:space="preserve">Sulfate </w:t>
+            </w:r>
+            <w:proofErr w:type="spellStart"/>
+            <w:r>
+              <w:rPr>
+                <w:rFonts w:cs="Times New Roman"/>
+                <w:szCs w:val="24"/>
+              </w:rPr>
+              <w:t>adenylyltransferase</w:t>
+            </w:r>
+            <w:proofErr w:type="spellEnd"/>
+          </w:p>
+        </w:tc>
+        <w:tc>
+          <w:tcPr>
+            <w:tcW w:w="1803" w:type="dxa"/>
+          </w:tcPr>
+          <w:p>
+            <w:pPr>
+              <w:jc w:val="center"/>
+              <w:cnfStyle w:val="000000100000" w:firstRow="0" w:lastRow="0" w:firstColumn="0" w:lastColumn="0" w:oddVBand="0" w:evenVBand="0" w:oddHBand="1" w:evenHBand="0" w:firstRowFirstColumn="0" w:firstRowLastColumn="0" w:lastRowFirstColumn="0" w:lastRowLastColumn="0"/>
+              <w:rPr>
+                <w:rFonts w:cs="Times New Roman"/>
+                <w:szCs w:val="24"/>
+              </w:rPr>
+            </w:pPr>
+            <w:r>
+              <w:rPr>
+                <w:rFonts w:cs="Times New Roman"/>
+                <w:szCs w:val="24"/>
+              </w:rPr>
+              <w:t>45%</w:t>
+            </w:r>
+          </w:p>
+        </w:tc>
+        <w:tc>
+          <w:tcPr>
+            <w:tcW w:w="1899" w:type="dxa"/>
+          </w:tcPr>
+          <w:p>
+            <w:pPr>
+              <w:jc w:val="center"/>
+              <w:cnfStyle w:val="000000100000" w:firstRow="0" w:lastRow="0" w:firstColumn="0" w:lastColumn="0" w:oddVBand="0" w:evenVBand="0" w:oddHBand="1" w:evenHBand="0" w:firstRowFirstColumn="0" w:firstRowLastColumn="0" w:lastRowFirstColumn="0" w:lastRowLastColumn="0"/>
+              <w:rPr>
+                <w:rFonts w:cs="Times New Roman"/>
+                <w:szCs w:val="24"/>
+              </w:rPr>
+            </w:pPr>
+            <w:r>
+              <w:rPr>
+                <w:rFonts w:cs="Times New Roman"/>
+                <w:szCs w:val="24"/>
+              </w:rPr>
+              <w:t>52%</w:t>
+            </w:r>
+          </w:p>
+        </w:tc>
+        <w:tc>
+          <w:tcPr>
+            <w:tcW w:w="1983" w:type="dxa"/>
+          </w:tcPr>
+          <w:p>
+            <w:pPr>
+              <w:jc w:val="center"/>
+              <w:cnfStyle w:val="000000100000" w:firstRow="0" w:lastRow="0" w:firstColumn="0" w:lastColumn="0" w:oddVBand="0" w:evenVBand="0" w:oddHBand="1" w:evenHBand="0" w:firstRowFirstColumn="0" w:firstRowLastColumn="0" w:lastRowFirstColumn="0" w:lastRowLastColumn="0"/>
+              <w:rPr>
+                <w:rFonts w:cs="Times New Roman"/>
+                <w:szCs w:val="24"/>
+              </w:rPr>
+            </w:pPr>
+            <w:r>
+              <w:rPr>
+                <w:rFonts w:cs="Times New Roman"/>
+                <w:szCs w:val="24"/>
+              </w:rPr>
               <w:t>49%</w:t>
+            </w:r>
+          </w:p>
+        </w:tc>
+      </w:tr>
+      <w:tr>
+        <w:tc>
+          <w:tcPr>
+            <w:cnfStyle w:val="001000000000" w:firstRow="0" w:lastRow="0" w:firstColumn="1" w:lastColumn="0" w:oddVBand="0" w:evenVBand="0" w:oddHBand="0" w:evenHBand="0" w:firstRowFirstColumn="0" w:firstRowLastColumn="0" w:lastRowFirstColumn="0" w:lastRowLastColumn="0"/>
+            <w:tcW w:w="2230" w:type="dxa"/>
+          </w:tcPr>
+          <w:p>
+            <w:pPr>
+              <w:jc w:val="center"/>
+              <w:rPr>
+                <w:rFonts w:cs="Times New Roman"/>
+                <w:b w:val="0"/>
+                <w:szCs w:val="24"/>
+              </w:rPr>
+            </w:pPr>
+            <w:r>
+              <w:rPr>
+                <w:rFonts w:cs="Times New Roman"/>
+                <w:b w:val="0"/>
+                <w:szCs w:val="24"/>
+              </w:rPr>
+              <w:t>Sulfite oxidation</w:t>
+            </w:r>
+          </w:p>
+        </w:tc>
+        <w:tc>
+          <w:tcPr>
+            <w:tcW w:w="1445" w:type="dxa"/>
+          </w:tcPr>
+          <w:p>
+            <w:pPr>
+              <w:jc w:val="center"/>
+              <w:cnfStyle w:val="000000000000" w:firstRow="0" w:lastRow="0" w:firstColumn="0" w:lastColumn="0" w:oddVBand="0" w:evenVBand="0" w:oddHBand="0" w:evenHBand="0" w:firstRowFirstColumn="0" w:firstRowLastColumn="0" w:lastRowFirstColumn="0" w:lastRowLastColumn="0"/>
+              <w:rPr>
+                <w:rFonts w:cs="Times New Roman"/>
+                <w:szCs w:val="24"/>
+              </w:rPr>
+            </w:pPr>
+            <w:proofErr w:type="spellStart"/>
+            <w:r>
+              <w:rPr>
+                <w:rFonts w:cs="Times New Roman"/>
+                <w:szCs w:val="24"/>
+              </w:rPr>
+              <w:t>Phosphoadenosine</w:t>
+            </w:r>
+            <w:proofErr w:type="spellEnd"/>
+            <w:r>
+              <w:rPr>
+                <w:rFonts w:cs="Times New Roman"/>
+                <w:szCs w:val="24"/>
+              </w:rPr>
+              <w:t xml:space="preserve"> </w:t>
+            </w:r>
+            <w:proofErr w:type="spellStart"/>
+            <w:r>
+              <w:rPr>
+                <w:rFonts w:cs="Times New Roman"/>
+                <w:szCs w:val="24"/>
+              </w:rPr>
+              <w:t>phosphosulfate</w:t>
+            </w:r>
+            <w:proofErr w:type="spellEnd"/>
+            <w:r>
+              <w:rPr>
+                <w:rFonts w:cs="Times New Roman"/>
+                <w:szCs w:val="24"/>
+              </w:rPr>
+              <w:t xml:space="preserve"> reductase</w:t>
+            </w:r>
+          </w:p>
+        </w:tc>
+        <w:tc>
+          <w:tcPr>
+            <w:tcW w:w="1803" w:type="dxa"/>
+          </w:tcPr>
+          <w:p>
+            <w:pPr>
+              <w:jc w:val="center"/>
+              <w:cnfStyle w:val="000000000000" w:firstRow="0" w:lastRow="0" w:firstColumn="0" w:lastColumn="0" w:oddVBand="0" w:evenVBand="0" w:oddHBand="0" w:evenHBand="0" w:firstRowFirstColumn="0" w:firstRowLastColumn="0" w:lastRowFirstColumn="0" w:lastRowLastColumn="0"/>
+              <w:rPr>
+                <w:rFonts w:cs="Times New Roman"/>
+                <w:szCs w:val="24"/>
+              </w:rPr>
+            </w:pPr>
+            <w:r>
+              <w:rPr>
+                <w:rFonts w:cs="Times New Roman"/>
+                <w:szCs w:val="24"/>
+              </w:rPr>
+              <w:t>23%</w:t>
+            </w:r>
+          </w:p>
+        </w:tc>
+        <w:tc>
+          <w:tcPr>
+            <w:tcW w:w="1899" w:type="dxa"/>
+          </w:tcPr>
+          <w:p>
+            <w:pPr>
+              <w:jc w:val="center"/>
+              <w:cnfStyle w:val="000000000000" w:firstRow="0" w:lastRow="0" w:firstColumn="0" w:lastColumn="0" w:oddVBand="0" w:evenVBand="0" w:oddHBand="0" w:evenHBand="0" w:firstRowFirstColumn="0" w:firstRowLastColumn="0" w:lastRowFirstColumn="0" w:lastRowLastColumn="0"/>
+              <w:rPr>
+                <w:rFonts w:cs="Times New Roman"/>
+                <w:szCs w:val="24"/>
+              </w:rPr>
+            </w:pPr>
+            <w:r>
+              <w:rPr>
+                <w:rFonts w:cs="Times New Roman"/>
+                <w:szCs w:val="24"/>
+              </w:rPr>
+              <w:t>23%</w:t>
+            </w:r>
+          </w:p>
+        </w:tc>
+        <w:tc>
+          <w:tcPr>
+            <w:tcW w:w="1983" w:type="dxa"/>
+          </w:tcPr>
+          <w:p>
+            <w:pPr>
+              <w:jc w:val="center"/>
+              <w:cnfStyle w:val="000000000000" w:firstRow="0" w:lastRow="0" w:firstColumn="0" w:lastColumn="0" w:oddVBand="0" w:evenVBand="0" w:oddHBand="0" w:evenHBand="0" w:firstRowFirstColumn="0" w:firstRowLastColumn="0" w:lastRowFirstColumn="0" w:lastRowLastColumn="0"/>
+              <w:rPr>
+                <w:rFonts w:cs="Times New Roman"/>
+                <w:szCs w:val="24"/>
+              </w:rPr>
+            </w:pPr>
+            <w:r>
+              <w:rPr>
+                <w:rFonts w:cs="Times New Roman"/>
+                <w:szCs w:val="24"/>
+              </w:rPr>
+              <w:t>29%</w:t>
+            </w:r>
+          </w:p>
+        </w:tc>
+      </w:tr>
+      <w:tr>
+        <w:trPr>
+          <w:cnfStyle w:val="000000100000" w:firstRow="0" w:lastRow="0" w:firstColumn="0" w:lastColumn="0" w:oddVBand="0" w:evenVBand="0" w:oddHBand="1" w:evenHBand="0" w:firstRowFirstColumn="0" w:firstRowLastColumn="0" w:lastRowFirstColumn="0" w:lastRowLastColumn="0"/>
+        </w:trPr>
+        <w:tc>
+          <w:tcPr>
+            <w:cnfStyle w:val="001000000000" w:firstRow="0" w:lastRow="0" w:firstColumn="1" w:lastColumn="0" w:oddVBand="0" w:evenVBand="0" w:oddHBand="0" w:evenHBand="0" w:firstRowFirstColumn="0" w:firstRowLastColumn="0" w:lastRowFirstColumn="0" w:lastRowLastColumn="0"/>
+            <w:tcW w:w="2230" w:type="dxa"/>
+          </w:tcPr>
+          <w:p>
+            <w:pPr>
+              <w:jc w:val="center"/>
+              <w:rPr>
+                <w:rFonts w:cs="Times New Roman"/>
+                <w:b w:val="0"/>
+                <w:szCs w:val="24"/>
+              </w:rPr>
+            </w:pPr>
+            <w:r>
+              <w:rPr>
+                <w:rFonts w:cs="Times New Roman"/>
+                <w:b w:val="0"/>
+                <w:szCs w:val="24"/>
+              </w:rPr>
+              <w:t>Assimilatory sulfate reduction</w:t>
+            </w:r>
+          </w:p>
+        </w:tc>
+        <w:tc>
+          <w:tcPr>
+            <w:tcW w:w="1445" w:type="dxa"/>
+          </w:tcPr>
+          <w:p>
+            <w:pPr>
+              <w:jc w:val="center"/>
+              <w:cnfStyle w:val="000000100000" w:firstRow="0" w:lastRow="0" w:firstColumn="0" w:lastColumn="0" w:oddVBand="0" w:evenVBand="0" w:oddHBand="1" w:evenHBand="0" w:firstRowFirstColumn="0" w:firstRowLastColumn="0" w:lastRowFirstColumn="0" w:lastRowLastColumn="0"/>
+              <w:rPr>
+                <w:rFonts w:cs="Times New Roman"/>
+                <w:szCs w:val="24"/>
+              </w:rPr>
+            </w:pPr>
+            <w:r>
+              <w:rPr>
+                <w:rFonts w:cs="Times New Roman"/>
+                <w:szCs w:val="24"/>
+              </w:rPr>
+              <w:t>Assimilatory sulfate reductase</w:t>
+            </w:r>
+          </w:p>
+        </w:tc>
+        <w:tc>
+          <w:tcPr>
+            <w:tcW w:w="1803" w:type="dxa"/>
+          </w:tcPr>
+          <w:p>
+            <w:pPr>
+              <w:jc w:val="center"/>
+              <w:cnfStyle w:val="000000100000" w:firstRow="0" w:lastRow="0" w:firstColumn="0" w:lastColumn="0" w:oddVBand="0" w:evenVBand="0" w:oddHBand="1" w:evenHBand="0" w:firstRowFirstColumn="0" w:firstRowLastColumn="0" w:lastRowFirstColumn="0" w:lastRowLastColumn="0"/>
+              <w:rPr>
+                <w:rFonts w:cs="Times New Roman"/>
+                <w:szCs w:val="24"/>
+              </w:rPr>
+            </w:pPr>
+            <w:r>
+              <w:rPr>
+                <w:rFonts w:cs="Times New Roman"/>
+                <w:szCs w:val="24"/>
+              </w:rPr>
+              <w:t>51%</w:t>
+            </w:r>
+          </w:p>
+        </w:tc>
+        <w:tc>
+          <w:tcPr>
+            <w:tcW w:w="1899" w:type="dxa"/>
+          </w:tcPr>
+          <w:p>
+            <w:pPr>
+              <w:jc w:val="center"/>
+              <w:cnfStyle w:val="000000100000" w:firstRow="0" w:lastRow="0" w:firstColumn="0" w:lastColumn="0" w:oddVBand="0" w:evenVBand="0" w:oddHBand="1" w:evenHBand="0" w:firstRowFirstColumn="0" w:firstRowLastColumn="0" w:lastRowFirstColumn="0" w:lastRowLastColumn="0"/>
+              <w:rPr>
+                <w:rFonts w:cs="Times New Roman"/>
+                <w:szCs w:val="24"/>
+              </w:rPr>
+            </w:pPr>
+            <w:r>
+              <w:rPr>
+                <w:rFonts w:cs="Times New Roman"/>
+                <w:szCs w:val="24"/>
+              </w:rPr>
+              <w:t>40%</w:t>
+            </w:r>
+          </w:p>
+        </w:tc>
+        <w:tc>
+          <w:tcPr>
+            <w:tcW w:w="1983" w:type="dxa"/>
+          </w:tcPr>
+          <w:p>
+            <w:pPr>
+              <w:jc w:val="center"/>
+              <w:cnfStyle w:val="000000100000" w:firstRow="0" w:lastRow="0" w:firstColumn="0" w:lastColumn="0" w:oddVBand="0" w:evenVBand="0" w:oddHBand="1" w:evenHBand="0" w:firstRowFirstColumn="0" w:firstRowLastColumn="0" w:lastRowFirstColumn="0" w:lastRowLastColumn="0"/>
+              <w:rPr>
+                <w:rFonts w:cs="Times New Roman"/>
+                <w:szCs w:val="24"/>
+              </w:rPr>
+            </w:pPr>
+            <w:r>
+              <w:rPr>
+                <w:rFonts w:cs="Times New Roman"/>
+                <w:szCs w:val="24"/>
+              </w:rPr>
+              <w:t>59%</w:t>
             </w:r>
           </w:p>
         </w:tc>
@@ -5575,8 +6216,6 @@
         </w:rPr>
         <w:t xml:space="preserve">This table reports the percentage of MAGs from each site containing a coding region annotated as a gene considered indicative a step in the sulfur cycle. Genes indicating oxidation dominated over those indicating reduction. </w:t>
       </w:r>
-      <w:bookmarkStart w:id="0" w:name="_GoBack"/>
-      <w:bookmarkEnd w:id="0"/>
     </w:p>
     <w:p>
       <w:pPr>
@@ -5675,7 +6314,16 @@
           <w:rFonts w:cs="Times New Roman"/>
           <w:szCs w:val="24"/>
         </w:rPr>
-        <w:t>s expected, a</w:t>
+        <w:t>s expe</w:t>
+      </w:r>
+      <w:bookmarkStart w:id="0" w:name="_GoBack"/>
+      <w:bookmarkEnd w:id="0"/>
+      <w:r>
+        <w:rPr>
+          <w:rFonts w:cs="Times New Roman"/>
+          <w:szCs w:val="24"/>
+        </w:rPr>
+        <w:t>cted, a</w:t>
       </w:r>
       <w:r>
         <w:rPr>
@@ -5883,7 +6531,15 @@
           <w:rFonts w:cs="Times New Roman"/>
           <w:szCs w:val="24"/>
         </w:rPr>
-        <w:t xml:space="preserve">, found in approximately half of MAGs from each study site. Thiosulfate dehydrogenase was observed more frequently in MAGs from Trout Bog than in MAGs from Lake Mendota. Dissimilatory sulfite reductase was observed only in MAGs from Trout Bog, especially MAGs classified as </w:t>
+        <w:t xml:space="preserve">, found in approximately half of MAGs from each study site. Thiosulfate dehydrogenase was observed more frequently in MAGs from Trout Bog than in MAGs from Lake Mendota. Dissimilatory sulfite reductase was </w:t>
+      </w:r>
+      <w:r>
+        <w:rPr>
+          <w:rFonts w:cs="Times New Roman"/>
+          <w:szCs w:val="24"/>
+        </w:rPr>
+        <w:lastRenderedPageBreak/>
+        <w:t xml:space="preserve">observed only in MAGs from Trout Bog, especially MAGs classified as </w:t>
       </w:r>
       <w:proofErr w:type="spellStart"/>
       <w:r>
@@ -6132,14 +6788,14 @@
       </w:r>
       <w:proofErr w:type="spellEnd"/>
       <w:r>
-        <w:t xml:space="preserve"> and the Trout Bog hypolimnion, suggesting it may be a facultative anaerobe. </w:t>
-      </w:r>
-      <w:r>
-        <w:t xml:space="preserve">The methylotrophic metabolism of this taxon, which likely utilized methanol and methylamines, does not require oxygen. Its abundance </w:t>
+        <w:t xml:space="preserve"> and the Trout Bog </w:t>
       </w:r>
       <w:r>
         <w:lastRenderedPageBreak/>
-        <w:t xml:space="preserve">is relatively stable over time, suggesting that its niche and carbon sources are also stable in our study sites. </w:t>
+        <w:t xml:space="preserve">hypolimnion, suggesting it may be a facultative anaerobe. </w:t>
+      </w:r>
+      <w:r>
+        <w:t xml:space="preserve">The methylotrophic metabolism of this taxon, which likely utilized methanol and methylamines, does not require oxygen. Its abundance is relatively stable over time, suggesting that its niche and carbon sources are also stable in our study sites. </w:t>
       </w:r>
     </w:p>
     <w:p>
@@ -6578,7 +7234,16 @@
           <w:noProof/>
           <w:szCs w:val="24"/>
         </w:rPr>
-        <w:t xml:space="preserve">Giroldo, Danilo, Armando Augusto, and Henriques Vieira. 2005. “Polymeric and Free Sugars Released by Three Phytoplanktonic Species from a Freshwater Tropical Eutrophic Reservoir.” </w:t>
+        <w:t xml:space="preserve">Giroldo, Danilo, Armando Augusto, and Henriques Vieira. 2005. “Polymeric and Free Sugars </w:t>
+      </w:r>
+      <w:r>
+        <w:rPr>
+          <w:rFonts w:cs="Times New Roman"/>
+          <w:noProof/>
+          <w:szCs w:val="24"/>
+        </w:rPr>
+        <w:lastRenderedPageBreak/>
+        <w:t xml:space="preserve">Released by Three Phytoplanktonic Species from a Freshwater Tropical Eutrophic Reservoir.” </w:t>
       </w:r>
       <w:r>
         <w:rPr>
@@ -6619,16 +7284,7 @@
           <w:noProof/>
           <w:szCs w:val="24"/>
         </w:rPr>
-        <w:t xml:space="preserve">Hall, Michael W et al. 2017. “Ananke : Temporal Clustering Reveals Ecological Dynamics of </w:t>
-      </w:r>
-      <w:r>
-        <w:rPr>
-          <w:rFonts w:cs="Times New Roman"/>
-          <w:noProof/>
-          <w:szCs w:val="24"/>
-        </w:rPr>
-        <w:lastRenderedPageBreak/>
-        <w:t xml:space="preserve">Microbial Communities.” </w:t>
+        <w:t xml:space="preserve">Hall, Michael W et al. 2017. “Ananke : Temporal Clustering Reveals Ecological Dynamics of Microbial Communities.” </w:t>
       </w:r>
       <w:r>
         <w:rPr>
@@ -7084,6 +7740,7 @@
           <w:noProof/>
           <w:szCs w:val="24"/>
         </w:rPr>
+        <w:lastRenderedPageBreak/>
         <w:t xml:space="preserve">Linz, Alexandra M. et al. 2017. “Bacterial Community Composition and Dynamics Spanning Five Years in Freshwater Bog Lakes.” </w:t>
       </w:r>
       <w:r>
@@ -7125,16 +7782,7 @@
           <w:noProof/>
           <w:szCs w:val="24"/>
         </w:rPr>
-        <w:t xml:space="preserve">Martinez-Garcia, Manuel et al. 2012. “High-Throughput Single-Cell Sequencing Identifies </w:t>
-      </w:r>
-      <w:r>
-        <w:rPr>
-          <w:rFonts w:cs="Times New Roman"/>
-          <w:noProof/>
-          <w:szCs w:val="24"/>
-        </w:rPr>
-        <w:lastRenderedPageBreak/>
-        <w:t xml:space="preserve">Photoheterotrophs and Chemoautotrophs in Freshwater Bacterioplankton.” </w:t>
+        <w:t xml:space="preserve">Martinez-Garcia, Manuel et al. 2012. “High-Throughput Single-Cell Sequencing Identifies Photoheterotrophs and Chemoautotrophs in Freshwater Bacterioplankton.” </w:t>
       </w:r>
       <w:r>
         <w:rPr>
@@ -7581,6 +8229,7 @@
         <w:rPr>
           <w:rFonts w:cs="Times New Roman"/>
           <w:noProof/>
+          <w:szCs w:val="24"/>
         </w:rPr>
       </w:pPr>
       <w:r>
@@ -7608,6 +8257,55 @@
           <w:szCs w:val="24"/>
         </w:rPr>
         <w:t xml:space="preserve"> 6(5): 247–54.</w:t>
+      </w:r>
+    </w:p>
+    <w:p>
+      <w:pPr>
+        <w:widowControl w:val="0"/>
+        <w:autoSpaceDE w:val="0"/>
+        <w:autoSpaceDN w:val="0"/>
+        <w:adjustRightInd w:val="0"/>
+        <w:spacing w:line="240" w:lineRule="auto"/>
+        <w:ind w:left="480" w:hanging="480"/>
+        <w:rPr>
+          <w:rFonts w:cs="Times New Roman"/>
+          <w:noProof/>
+        </w:rPr>
+      </w:pPr>
+      <w:r>
+        <w:rPr>
+          <w:rFonts w:cs="Times New Roman"/>
+          <w:noProof/>
+          <w:szCs w:val="24"/>
+        </w:rPr>
+        <w:t xml:space="preserve">Zheng, Yanning et al. 2018. “A Pathway for Biological Methane Production Using Bacterial Iron-Only Nitrogenase.” </w:t>
+      </w:r>
+      <w:r>
+        <w:rPr>
+          <w:rFonts w:cs="Times New Roman"/>
+          <w:i/>
+          <w:iCs/>
+          <w:noProof/>
+          <w:szCs w:val="24"/>
+        </w:rPr>
+        <w:t>Nature Microbiology</w:t>
+      </w:r>
+      <w:r>
+        <w:rPr>
+          <w:rFonts w:cs="Times New Roman"/>
+          <w:noProof/>
+          <w:szCs w:val="24"/>
+        </w:rPr>
+        <w:t xml:space="preserve"> 4. http://www.nature.com/articles/s41564-</w:t>
+      </w:r>
+      <w:r>
+        <w:rPr>
+          <w:rFonts w:cs="Times New Roman"/>
+          <w:noProof/>
+          <w:szCs w:val="24"/>
+        </w:rPr>
+        <w:lastRenderedPageBreak/>
+        <w:t>017-0091-5.</w:t>
       </w:r>
     </w:p>
     <w:p>
@@ -9609,7 +10307,7 @@
 </file>
 
 <file path=customXml/itemProps1.xml><?xml version="1.0" encoding="utf-8"?>
-<ds:datastoreItem xmlns:ds="http://schemas.openxmlformats.org/officeDocument/2006/customXml" ds:itemID="{25F76EEB-8721-4452-B176-5CEE6D30627B}">
+<ds:datastoreItem xmlns:ds="http://schemas.openxmlformats.org/officeDocument/2006/customXml" ds:itemID="{868FE31F-B739-4EE4-99D4-11689DA2694E}">
   <ds:schemaRefs>
     <ds:schemaRef ds:uri="http://schemas.openxmlformats.org/officeDocument/2006/bibliography"/>
   </ds:schemaRefs>

</xml_diff>